<commit_message>
Project / User Docs
</commit_message>
<xml_diff>
--- a/documentation/391 Project Report.docx
+++ b/documentation/391 Project Report.docx
@@ -312,6 +312,7 @@
     <w:p>
       <w:pPr>
         <w:pStyle w:val="Heading1"/>
+        <w:jc w:val="both"/>
         <w:rPr>
           <w:b w:val="0"/>
           <w:u w:val="single"/>
@@ -356,7 +357,19 @@
         <w:t xml:space="preserve"> </w:t>
       </w:r>
     </w:p>
-    <w:p/>
+    <w:p>
+      <w:pPr>
+        <w:pStyle w:val="Heading2"/>
+        <w:rPr>
+          <w:rFonts w:asciiTheme="minorHAnsi" w:eastAsiaTheme="minorEastAsia" w:hAnsiTheme="minorHAnsi" w:cstheme="minorBidi"/>
+          <w:b w:val="0"/>
+          <w:bCs w:val="0"/>
+          <w:color w:val="auto"/>
+          <w:sz w:val="24"/>
+          <w:szCs w:val="24"/>
+        </w:rPr>
+      </w:pPr>
+    </w:p>
     <w:p>
       <w:pPr>
         <w:pStyle w:val="Heading2"/>
@@ -3288,16 +3301,7 @@
           <w:rFonts w:cs="OpenSans"/>
           <w:color w:val="262626"/>
         </w:rPr>
-        <w:t>A user can upload images, and their username is stored as the owner. Only the user can update the images infor</w:t>
-      </w:r>
-      <w:bookmarkStart w:id="0" w:name="_GoBack"/>
-      <w:bookmarkEnd w:id="0"/>
-      <w:r>
-        <w:rPr>
-          <w:rFonts w:cs="OpenSans"/>
-          <w:color w:val="262626"/>
-        </w:rPr>
-        <w:t>mation, or delete the image entirely.</w:t>
+        <w:t>A user can upload images, and their username is stored as the owner. Only the user can update the images information, or delete the image entirely.</w:t>
       </w:r>
     </w:p>
     <w:p>
@@ -3384,50 +3388,51 @@
           <w:sz w:val="30"/>
           <w:szCs w:val="30"/>
         </w:rPr>
-        <w:t>private, i.e., by the owner</w:t>
-      </w:r>
-      <w:r>
+        <w:t>private, i.e., by the owner only.</w:t>
+      </w:r>
+    </w:p>
+    <w:p>
+      <w:pPr>
+        <w:pStyle w:val="ListParagraph"/>
+        <w:ind w:left="1440"/>
         <w:rPr>
           <w:rFonts w:ascii="OpenSans" w:hAnsi="OpenSans" w:cs="OpenSans"/>
           <w:color w:val="262626"/>
           <w:sz w:val="30"/>
           <w:szCs w:val="30"/>
         </w:rPr>
-        <w:t xml:space="preserve"> only.</w:t>
-      </w:r>
-    </w:p>
-    <w:p>
-      <w:pPr>
-        <w:pStyle w:val="ListParagraph"/>
-        <w:ind w:left="1440"/>
+      </w:pPr>
+      <w:r>
         <w:rPr>
           <w:rFonts w:ascii="OpenSans" w:hAnsi="OpenSans" w:cs="OpenSans"/>
           <w:color w:val="262626"/>
           <w:sz w:val="30"/>
           <w:szCs w:val="30"/>
         </w:rPr>
-      </w:pPr>
-      <w:r>
+        <w:t>This is enforced when a user searches for images.</w:t>
+      </w:r>
+    </w:p>
+    <w:p>
+      <w:pPr>
+        <w:pStyle w:val="ListParagraph"/>
+        <w:ind w:left="1440"/>
         <w:rPr>
           <w:rFonts w:ascii="OpenSans" w:hAnsi="OpenSans" w:cs="OpenSans"/>
           <w:color w:val="262626"/>
           <w:sz w:val="30"/>
           <w:szCs w:val="30"/>
         </w:rPr>
-        <w:t>This is enforced when a user searches for images.</w:t>
-      </w:r>
-    </w:p>
-    <w:p>
-      <w:pPr>
-        <w:pStyle w:val="ListParagraph"/>
-        <w:ind w:left="1440"/>
+      </w:pPr>
+      <w:r>
         <w:rPr>
           <w:rFonts w:ascii="OpenSans" w:hAnsi="OpenSans" w:cs="OpenSans"/>
           <w:color w:val="262626"/>
           <w:sz w:val="30"/>
           <w:szCs w:val="30"/>
         </w:rPr>
-      </w:pPr>
+        <w:t xml:space="preserve">Depending on an images security settings, only images that are permitted for them to see will be shown. </w:t>
+      </w:r>
+      <w:proofErr w:type="spellStart"/>
       <w:r>
         <w:rPr>
           <w:rFonts w:ascii="OpenSans" w:hAnsi="OpenSans" w:cs="OpenSans"/>
@@ -3435,9 +3440,9 @@
           <w:sz w:val="30"/>
           <w:szCs w:val="30"/>
         </w:rPr>
-        <w:t xml:space="preserve">Depending on an images security settings, only images that are permitted for them to see will be shown. </w:t>
-      </w:r>
-      <w:proofErr w:type="spellStart"/>
+        <w:t>Eg</w:t>
+      </w:r>
+      <w:proofErr w:type="spellEnd"/>
       <w:r>
         <w:rPr>
           <w:rFonts w:ascii="OpenSans" w:hAnsi="OpenSans" w:cs="OpenSans"/>
@@ -3445,16 +3450,6 @@
           <w:sz w:val="30"/>
           <w:szCs w:val="30"/>
         </w:rPr>
-        <w:t>Eg</w:t>
-      </w:r>
-      <w:proofErr w:type="spellEnd"/>
-      <w:r>
-        <w:rPr>
-          <w:rFonts w:ascii="OpenSans" w:hAnsi="OpenSans" w:cs="OpenSans"/>
-          <w:color w:val="262626"/>
-          <w:sz w:val="30"/>
-          <w:szCs w:val="30"/>
-        </w:rPr>
         <w:t>. Groups they are in, or if images are public.</w:t>
       </w:r>
     </w:p>
@@ -3465,12 +3460,710 @@
       </w:pPr>
     </w:p>
     <w:p/>
-    <w:p/>
     <w:p>
       <w:pPr>
         <w:pStyle w:val="Heading2"/>
       </w:pPr>
       <w:r>
+        <w:t>Groups:</w:t>
+      </w:r>
+    </w:p>
+    <w:p>
+      <w:pPr>
+        <w:pStyle w:val="ListParagraph"/>
+        <w:numPr>
+          <w:ilvl w:val="0"/>
+          <w:numId w:val="2"/>
+        </w:numPr>
+      </w:pPr>
+      <w:proofErr w:type="spellStart"/>
+      <w:r>
+        <w:t>groups.php</w:t>
+      </w:r>
+      <w:proofErr w:type="spellEnd"/>
+      <w:r>
+        <w:t>:</w:t>
+      </w:r>
+    </w:p>
+    <w:p>
+      <w:pPr>
+        <w:ind w:left="1440"/>
+      </w:pPr>
+      <w:r>
+        <w:t xml:space="preserve">Requires </w:t>
+      </w:r>
+      <w:proofErr w:type="spellStart"/>
+      <w:r>
+        <w:t>setup.php</w:t>
+      </w:r>
+      <w:proofErr w:type="spellEnd"/>
+      <w:r>
+        <w:t xml:space="preserve"> to access the database and </w:t>
+      </w:r>
+      <w:proofErr w:type="spellStart"/>
+      <w:r>
+        <w:t>homepage.php</w:t>
+      </w:r>
+      <w:proofErr w:type="spellEnd"/>
+      <w:r>
+        <w:t xml:space="preserve"> to display the header files, wallpaper, and logo.</w:t>
+      </w:r>
+    </w:p>
+    <w:p>
+      <w:pPr>
+        <w:ind w:left="1440"/>
+      </w:pPr>
+      <w:r>
+        <w:t>Displays the groups the user has created. From here the user has the options to create a new group, add friends to a group or delete friends from a group.</w:t>
+      </w:r>
+    </w:p>
+    <w:p>
+      <w:pPr>
+        <w:ind w:left="1440"/>
+      </w:pPr>
+    </w:p>
+    <w:p>
+      <w:pPr>
+        <w:pStyle w:val="ListParagraph"/>
+        <w:numPr>
+          <w:ilvl w:val="0"/>
+          <w:numId w:val="2"/>
+        </w:numPr>
+      </w:pPr>
+      <w:proofErr w:type="spellStart"/>
+      <w:r>
+        <w:t>groupAdd.php</w:t>
+      </w:r>
+      <w:proofErr w:type="spellEnd"/>
+    </w:p>
+    <w:p>
+      <w:pPr>
+        <w:pStyle w:val="ListParagraph"/>
+        <w:ind w:left="1440"/>
+      </w:pPr>
+      <w:r>
+        <w:t xml:space="preserve">Requires </w:t>
+      </w:r>
+      <w:proofErr w:type="spellStart"/>
+      <w:r>
+        <w:t>setup.php</w:t>
+      </w:r>
+      <w:proofErr w:type="spellEnd"/>
+      <w:r>
+        <w:t xml:space="preserve"> to access the database and </w:t>
+      </w:r>
+      <w:proofErr w:type="spellStart"/>
+      <w:r>
+        <w:t>homepage.php</w:t>
+      </w:r>
+      <w:proofErr w:type="spellEnd"/>
+      <w:r>
+        <w:t xml:space="preserve"> to display the header files, wallpaper, and logo. The user can create a new group here. Provided the group name is unique to the other groups they already own. Calls </w:t>
+      </w:r>
+      <w:proofErr w:type="spellStart"/>
+      <w:r>
+        <w:t>groupAddDB.php</w:t>
+      </w:r>
+      <w:proofErr w:type="spellEnd"/>
+      <w:r>
+        <w:t xml:space="preserve"> to add to the database</w:t>
+      </w:r>
+    </w:p>
+    <w:p>
+      <w:pPr>
+        <w:pStyle w:val="ListParagraph"/>
+        <w:ind w:left="1440"/>
+      </w:pPr>
+    </w:p>
+    <w:p>
+      <w:pPr>
+        <w:pStyle w:val="ListParagraph"/>
+        <w:numPr>
+          <w:ilvl w:val="0"/>
+          <w:numId w:val="2"/>
+        </w:numPr>
+      </w:pPr>
+      <w:proofErr w:type="spellStart"/>
+      <w:r>
+        <w:t>groupAddDB.php</w:t>
+      </w:r>
+      <w:proofErr w:type="spellEnd"/>
+    </w:p>
+    <w:p>
+      <w:pPr>
+        <w:pStyle w:val="ListParagraph"/>
+        <w:ind w:left="1440"/>
+      </w:pPr>
+      <w:r>
+        <w:t xml:space="preserve">Requires </w:t>
+      </w:r>
+      <w:proofErr w:type="spellStart"/>
+      <w:r>
+        <w:t>setup.php</w:t>
+      </w:r>
+      <w:proofErr w:type="spellEnd"/>
+      <w:r>
+        <w:t xml:space="preserve"> to access the database. Adds a group to the database.</w:t>
+      </w:r>
+    </w:p>
+    <w:p>
+      <w:pPr>
+        <w:pStyle w:val="ListParagraph"/>
+        <w:ind w:left="1440"/>
+      </w:pPr>
+      <w:r>
+        <w:t xml:space="preserve">'SELECT </w:t>
+      </w:r>
+      <w:proofErr w:type="spellStart"/>
+      <w:r>
+        <w:t>group_name</w:t>
+      </w:r>
+      <w:proofErr w:type="spellEnd"/>
+      <w:r>
+        <w:t xml:space="preserve"> FROM groups WHERE </w:t>
+      </w:r>
+      <w:proofErr w:type="spellStart"/>
+      <w:r>
+        <w:t>group_name</w:t>
+      </w:r>
+      <w:proofErr w:type="spellEnd"/>
+      <w:r>
+        <w:t xml:space="preserve"> =\''.$</w:t>
+      </w:r>
+      <w:proofErr w:type="spellStart"/>
+      <w:r>
+        <w:t>group_name</w:t>
+      </w:r>
+      <w:proofErr w:type="spellEnd"/>
+      <w:r>
+        <w:t>.'\'</w:t>
+      </w:r>
+      <w:r>
+        <w:t xml:space="preserve"> AND </w:t>
+      </w:r>
+      <w:proofErr w:type="spellStart"/>
+      <w:r>
+        <w:t>user_name</w:t>
+      </w:r>
+      <w:proofErr w:type="spellEnd"/>
+      <w:r>
+        <w:t xml:space="preserve"> =\''.$user.'\'')</w:t>
+      </w:r>
+    </w:p>
+    <w:p>
+      <w:pPr>
+        <w:pStyle w:val="ListParagraph"/>
+        <w:ind w:left="1440"/>
+      </w:pPr>
+      <w:r>
+        <w:t>This is a check to determine if the user already owns a group with the same name.</w:t>
+      </w:r>
+    </w:p>
+    <w:p>
+      <w:pPr>
+        <w:pStyle w:val="ListParagraph"/>
+        <w:ind w:left="1440"/>
+      </w:pPr>
+    </w:p>
+    <w:p>
+      <w:pPr>
+        <w:pStyle w:val="ListParagraph"/>
+        <w:ind w:left="1440"/>
+      </w:pPr>
+      <w:r>
+        <w:t>'Insert into groups values (\''.$</w:t>
+      </w:r>
+      <w:proofErr w:type="spellStart"/>
+      <w:r>
+        <w:t>group_id</w:t>
+      </w:r>
+      <w:proofErr w:type="spellEnd"/>
+      <w:r>
+        <w:t>.'\',\''.$user.'\',\''.$</w:t>
+      </w:r>
+      <w:proofErr w:type="spellStart"/>
+      <w:r>
+        <w:t>group_name</w:t>
+      </w:r>
+      <w:proofErr w:type="spellEnd"/>
+      <w:r>
+        <w:t>.'\',SYSDATE)';</w:t>
+      </w:r>
+    </w:p>
+    <w:p>
+      <w:pPr>
+        <w:pStyle w:val="ListParagraph"/>
+        <w:ind w:left="1440"/>
+      </w:pPr>
+    </w:p>
+    <w:p>
+      <w:pPr>
+        <w:pStyle w:val="ListParagraph"/>
+        <w:ind w:left="1440"/>
+      </w:pPr>
+      <w:r>
+        <w:t>Group is then added to the database.</w:t>
+      </w:r>
+      <w:bookmarkStart w:id="0" w:name="_GoBack"/>
+      <w:bookmarkEnd w:id="0"/>
+    </w:p>
+    <w:p>
+      <w:pPr>
+        <w:pStyle w:val="ListParagraph"/>
+        <w:ind w:left="1440"/>
+      </w:pPr>
+    </w:p>
+    <w:p>
+      <w:pPr>
+        <w:pStyle w:val="ListParagraph"/>
+        <w:numPr>
+          <w:ilvl w:val="0"/>
+          <w:numId w:val="2"/>
+        </w:numPr>
+      </w:pPr>
+      <w:proofErr w:type="spellStart"/>
+      <w:r>
+        <w:t>friendsAdd.php</w:t>
+      </w:r>
+      <w:proofErr w:type="spellEnd"/>
+    </w:p>
+    <w:p>
+      <w:pPr>
+        <w:pStyle w:val="ListParagraph"/>
+        <w:ind w:left="1440"/>
+      </w:pPr>
+      <w:r>
+        <w:t xml:space="preserve">Requires </w:t>
+      </w:r>
+      <w:proofErr w:type="spellStart"/>
+      <w:r>
+        <w:t>setup.php</w:t>
+      </w:r>
+      <w:proofErr w:type="spellEnd"/>
+      <w:r>
+        <w:t xml:space="preserve"> to access the database and </w:t>
+      </w:r>
+      <w:proofErr w:type="spellStart"/>
+      <w:r>
+        <w:t>homepage.php</w:t>
+      </w:r>
+      <w:proofErr w:type="spellEnd"/>
+      <w:r>
+        <w:t xml:space="preserve"> to display the header files, wallpaper, and logo. User can specify a group, a username of their friends, and a notice message. Calls  </w:t>
+      </w:r>
+      <w:proofErr w:type="spellStart"/>
+      <w:r>
+        <w:t>friendsAddDB.php</w:t>
+      </w:r>
+      <w:proofErr w:type="spellEnd"/>
+      <w:r>
+        <w:t xml:space="preserve">  to add the friend.</w:t>
+      </w:r>
+    </w:p>
+    <w:p>
+      <w:pPr>
+        <w:pStyle w:val="ListParagraph"/>
+        <w:ind w:left="1440"/>
+      </w:pPr>
+    </w:p>
+    <w:p>
+      <w:pPr>
+        <w:pStyle w:val="ListParagraph"/>
+        <w:numPr>
+          <w:ilvl w:val="0"/>
+          <w:numId w:val="2"/>
+        </w:numPr>
+      </w:pPr>
+      <w:proofErr w:type="spellStart"/>
+      <w:r>
+        <w:t>friendsAddDB</w:t>
+      </w:r>
+      <w:r>
+        <w:t>.php</w:t>
+      </w:r>
+      <w:proofErr w:type="spellEnd"/>
+    </w:p>
+    <w:p>
+      <w:pPr>
+        <w:pStyle w:val="ListParagraph"/>
+        <w:ind w:left="1440"/>
+      </w:pPr>
+      <w:r>
+        <w:t xml:space="preserve">Requires </w:t>
+      </w:r>
+      <w:proofErr w:type="spellStart"/>
+      <w:r>
+        <w:t>setup.php</w:t>
+      </w:r>
+      <w:proofErr w:type="spellEnd"/>
+      <w:r>
+        <w:t xml:space="preserve"> to access the database. Adds a friend to a group that the user owns.</w:t>
+      </w:r>
+    </w:p>
+    <w:p>
+      <w:pPr>
+        <w:pStyle w:val="ListParagraph"/>
+        <w:ind w:left="1440"/>
+      </w:pPr>
+    </w:p>
+    <w:p>
+      <w:pPr>
+        <w:pStyle w:val="ListParagraph"/>
+        <w:ind w:left="1440"/>
+      </w:pPr>
+      <w:r>
+        <w:t xml:space="preserve"> ('SELECT </w:t>
+      </w:r>
+      <w:proofErr w:type="spellStart"/>
+      <w:r>
+        <w:t>group_id</w:t>
+      </w:r>
+      <w:proofErr w:type="spellEnd"/>
+      <w:r>
+        <w:t xml:space="preserve"> FROM groups WHERE </w:t>
+      </w:r>
+      <w:proofErr w:type="spellStart"/>
+      <w:r>
+        <w:t>group_name</w:t>
+      </w:r>
+      <w:proofErr w:type="spellEnd"/>
+      <w:r>
+        <w:t xml:space="preserve"> =\''.$</w:t>
+      </w:r>
+      <w:proofErr w:type="spellStart"/>
+      <w:r>
+        <w:t>group_name</w:t>
+      </w:r>
+      <w:proofErr w:type="spellEnd"/>
+      <w:r>
+        <w:t xml:space="preserve">.'\' AND </w:t>
+      </w:r>
+      <w:proofErr w:type="spellStart"/>
+      <w:r>
+        <w:t>user_name</w:t>
+      </w:r>
+      <w:proofErr w:type="spellEnd"/>
+      <w:r>
+        <w:t xml:space="preserve"> =\''.$user.'\'');</w:t>
+      </w:r>
+    </w:p>
+    <w:p>
+      <w:pPr>
+        <w:pStyle w:val="ListParagraph"/>
+        <w:ind w:left="1440"/>
+      </w:pPr>
+      <w:r>
+        <w:t>Check to determine if the user is the owner of the group.</w:t>
+      </w:r>
+    </w:p>
+    <w:p>
+      <w:pPr>
+        <w:pStyle w:val="ListParagraph"/>
+        <w:ind w:left="1440"/>
+      </w:pPr>
+    </w:p>
+    <w:p>
+      <w:pPr>
+        <w:pStyle w:val="ListParagraph"/>
+        <w:ind w:left="1440"/>
+      </w:pPr>
+      <w:r>
+        <w:t xml:space="preserve"> ('SELECT </w:t>
+      </w:r>
+      <w:proofErr w:type="spellStart"/>
+      <w:r>
+        <w:t>user_name</w:t>
+      </w:r>
+      <w:proofErr w:type="spellEnd"/>
+      <w:r>
+        <w:t xml:space="preserve"> FROM users WHERE </w:t>
+      </w:r>
+      <w:proofErr w:type="spellStart"/>
+      <w:r>
+        <w:t>user_name</w:t>
+      </w:r>
+      <w:proofErr w:type="spellEnd"/>
+      <w:r>
+        <w:t xml:space="preserve"> =\''.$friend.'\'');</w:t>
+      </w:r>
+    </w:p>
+    <w:p>
+      <w:pPr>
+        <w:pStyle w:val="ListParagraph"/>
+        <w:ind w:left="1440"/>
+      </w:pPr>
+      <w:r>
+        <w:t>Check to see if the username exists.</w:t>
+      </w:r>
+    </w:p>
+    <w:p>
+      <w:pPr>
+        <w:pStyle w:val="ListParagraph"/>
+        <w:ind w:left="1440"/>
+      </w:pPr>
+      <w:r>
+        <w:t xml:space="preserve">'Insert into </w:t>
+      </w:r>
+      <w:proofErr w:type="spellStart"/>
+      <w:r>
+        <w:t>group_lists</w:t>
+      </w:r>
+      <w:proofErr w:type="spellEnd"/>
+      <w:r>
+        <w:t xml:space="preserve"> values (\''.$</w:t>
+      </w:r>
+      <w:proofErr w:type="spellStart"/>
+      <w:r>
+        <w:t>group_id</w:t>
+      </w:r>
+      <w:proofErr w:type="spellEnd"/>
+      <w:r>
+        <w:t>.'\',\''.$friend.'\',SYSDATE,\''.$notice.'\')';</w:t>
+      </w:r>
+    </w:p>
+    <w:p>
+      <w:pPr>
+        <w:pStyle w:val="ListParagraph"/>
+        <w:ind w:left="1440"/>
+      </w:pPr>
+      <w:r>
+        <w:t>Friend is then added to the database</w:t>
+      </w:r>
+    </w:p>
+    <w:p>
+      <w:pPr>
+        <w:pStyle w:val="ListParagraph"/>
+        <w:ind w:left="1440"/>
+      </w:pPr>
+    </w:p>
+    <w:p>
+      <w:pPr>
+        <w:pStyle w:val="ListParagraph"/>
+        <w:numPr>
+          <w:ilvl w:val="0"/>
+          <w:numId w:val="2"/>
+        </w:numPr>
+      </w:pPr>
+      <w:proofErr w:type="spellStart"/>
+      <w:r>
+        <w:t>friendsRemove.php</w:t>
+      </w:r>
+      <w:proofErr w:type="spellEnd"/>
+    </w:p>
+    <w:p>
+      <w:pPr>
+        <w:pStyle w:val="ListParagraph"/>
+        <w:ind w:left="1440"/>
+      </w:pPr>
+      <w:r>
+        <w:t xml:space="preserve">Requires </w:t>
+      </w:r>
+      <w:proofErr w:type="spellStart"/>
+      <w:r>
+        <w:t>setup.php</w:t>
+      </w:r>
+      <w:proofErr w:type="spellEnd"/>
+      <w:r>
+        <w:t xml:space="preserve"> to access the database and </w:t>
+      </w:r>
+      <w:proofErr w:type="spellStart"/>
+      <w:r>
+        <w:t>homepage.php</w:t>
+      </w:r>
+      <w:proofErr w:type="spellEnd"/>
+      <w:r>
+        <w:t xml:space="preserve"> to display the header files, wallpaper, and logo. User can specify a group, a username of their friends, and a n</w:t>
+      </w:r>
+      <w:r>
+        <w:t xml:space="preserve">otice message. Calls  </w:t>
+      </w:r>
+      <w:proofErr w:type="spellStart"/>
+      <w:r>
+        <w:t>friendsRemove</w:t>
+      </w:r>
+      <w:r>
+        <w:t>DB.php</w:t>
+      </w:r>
+      <w:proofErr w:type="spellEnd"/>
+      <w:r>
+        <w:t xml:space="preserve">  to </w:t>
+      </w:r>
+      <w:r>
+        <w:t>remove</w:t>
+      </w:r>
+      <w:r>
+        <w:t xml:space="preserve"> the friend.</w:t>
+      </w:r>
+    </w:p>
+    <w:p>
+      <w:pPr>
+        <w:pStyle w:val="ListParagraph"/>
+        <w:ind w:left="1440"/>
+      </w:pPr>
+    </w:p>
+    <w:p>
+      <w:pPr>
+        <w:pStyle w:val="ListParagraph"/>
+        <w:numPr>
+          <w:ilvl w:val="0"/>
+          <w:numId w:val="2"/>
+        </w:numPr>
+      </w:pPr>
+      <w:proofErr w:type="spellStart"/>
+      <w:r>
+        <w:t>friendsRemoveBD.php</w:t>
+      </w:r>
+      <w:proofErr w:type="spellEnd"/>
+    </w:p>
+    <w:p>
+      <w:pPr>
+        <w:ind w:left="1440"/>
+      </w:pPr>
+      <w:r>
+        <w:t xml:space="preserve">Requires </w:t>
+      </w:r>
+      <w:proofErr w:type="spellStart"/>
+      <w:r>
+        <w:t>setup.php</w:t>
+      </w:r>
+      <w:proofErr w:type="spellEnd"/>
+      <w:r>
+        <w:t xml:space="preserve"> to access the database. Removes a friend to a group that the user owns.</w:t>
+      </w:r>
+    </w:p>
+    <w:p>
+      <w:pPr>
+        <w:ind w:left="720"/>
+      </w:pPr>
+    </w:p>
+    <w:p>
+      <w:pPr>
+        <w:ind w:left="1440"/>
+      </w:pPr>
+      <w:r>
+        <w:t xml:space="preserve">('SELECT </w:t>
+      </w:r>
+      <w:proofErr w:type="spellStart"/>
+      <w:r>
+        <w:t>group_id</w:t>
+      </w:r>
+      <w:proofErr w:type="spellEnd"/>
+      <w:r>
+        <w:t xml:space="preserve"> FROM groups WHERE </w:t>
+      </w:r>
+      <w:proofErr w:type="spellStart"/>
+      <w:r>
+        <w:t>group_name</w:t>
+      </w:r>
+      <w:proofErr w:type="spellEnd"/>
+      <w:r>
+        <w:t xml:space="preserve"> =\''.$</w:t>
+      </w:r>
+      <w:proofErr w:type="spellStart"/>
+      <w:r>
+        <w:t>group_name</w:t>
+      </w:r>
+      <w:proofErr w:type="spellEnd"/>
+      <w:r>
+        <w:t xml:space="preserve">.'\' AND </w:t>
+      </w:r>
+      <w:proofErr w:type="spellStart"/>
+      <w:r>
+        <w:t>user_name</w:t>
+      </w:r>
+      <w:proofErr w:type="spellEnd"/>
+      <w:r>
+        <w:t xml:space="preserve"> =\''.$user.'\'');</w:t>
+      </w:r>
+    </w:p>
+    <w:p>
+      <w:pPr>
+        <w:ind w:left="720" w:firstLine="720"/>
+      </w:pPr>
+      <w:r>
+        <w:t>Check to determine if the user is the owner of the group.</w:t>
+      </w:r>
+    </w:p>
+    <w:p>
+      <w:pPr>
+        <w:ind w:left="720"/>
+      </w:pPr>
+    </w:p>
+    <w:p>
+      <w:pPr>
+        <w:ind w:left="720" w:firstLine="720"/>
+      </w:pPr>
+      <w:r>
+        <w:t xml:space="preserve"> ('SELECT </w:t>
+      </w:r>
+      <w:proofErr w:type="spellStart"/>
+      <w:r>
+        <w:t>user_name</w:t>
+      </w:r>
+      <w:proofErr w:type="spellEnd"/>
+      <w:r>
+        <w:t xml:space="preserve"> FROM users WHERE </w:t>
+      </w:r>
+      <w:proofErr w:type="spellStart"/>
+      <w:r>
+        <w:t>user_name</w:t>
+      </w:r>
+      <w:proofErr w:type="spellEnd"/>
+      <w:r>
+        <w:t xml:space="preserve"> =\''.$friend.'\'');</w:t>
+      </w:r>
+    </w:p>
+    <w:p>
+      <w:pPr>
+        <w:ind w:left="720" w:firstLine="720"/>
+      </w:pPr>
+      <w:r>
+        <w:t>Check to see if the username exists.</w:t>
+      </w:r>
+    </w:p>
+    <w:p>
+      <w:pPr>
+        <w:ind w:left="1440"/>
+      </w:pPr>
+      <w:r>
+        <w:t xml:space="preserve">'Insert into </w:t>
+      </w:r>
+      <w:proofErr w:type="spellStart"/>
+      <w:r>
+        <w:t>group_lists</w:t>
+      </w:r>
+      <w:proofErr w:type="spellEnd"/>
+      <w:r>
+        <w:t xml:space="preserve"> values (\''.$</w:t>
+      </w:r>
+      <w:proofErr w:type="spellStart"/>
+      <w:r>
+        <w:t>group_id</w:t>
+      </w:r>
+      <w:proofErr w:type="spellEnd"/>
+      <w:r>
+        <w:t>.'\',\''.$friend.'\',SYSDATE,\''.$notice.'\')';</w:t>
+      </w:r>
+    </w:p>
+    <w:p>
+      <w:pPr>
+        <w:ind w:left="720" w:firstLine="720"/>
+      </w:pPr>
+      <w:r>
+        <w:t>Friend is then removed from the database</w:t>
+      </w:r>
+    </w:p>
+    <w:p>
+      <w:pPr>
+        <w:pStyle w:val="ListParagraph"/>
+        <w:ind w:left="1440"/>
+      </w:pPr>
+    </w:p>
+    <w:p>
+      <w:pPr>
+        <w:pStyle w:val="Heading2"/>
+      </w:pPr>
+      <w:r>
         <w:t>Display Module</w:t>
       </w:r>
       <w:r>
@@ -3478,6 +4171,9 @@
       </w:r>
       <w:r>
         <w:t>:</w:t>
+      </w:r>
+      <w:r>
+        <w:t xml:space="preserve"> </w:t>
       </w:r>
     </w:p>
     <w:p/>
@@ -4311,7 +5007,7 @@
   <w:abstractNum w:abstractNumId="4">
     <w:nsid w:val="32A63EC2"/>
     <w:multiLevelType w:val="hybridMultilevel"/>
-    <w:tmpl w:val="4B1830BA"/>
+    <w:tmpl w:val="34BEDC16"/>
     <w:lvl w:ilvl="0" w:tplc="04090001">
       <w:start w:val="1"/>
       <w:numFmt w:val="bullet"/>
@@ -6272,7 +6968,7 @@
 </file>
 
 <file path=customXml/itemProps1.xml><?xml version="1.0" encoding="utf-8"?>
-<ds:datastoreItem xmlns:ds="http://schemas.openxmlformats.org/officeDocument/2006/customXml" ds:itemID="{127A18D1-13BF-C94B-9595-7163D47CFDFB}">
+<ds:datastoreItem xmlns:ds="http://schemas.openxmlformats.org/officeDocument/2006/customXml" ds:itemID="{4B51B324-F66A-714F-BF5A-D94140AF7576}">
   <ds:schemaRefs>
     <ds:schemaRef ds:uri="http://schemas.openxmlformats.org/officeDocument/2006/bibliography"/>
   </ds:schemaRefs>

</xml_diff>

<commit_message>
admin info added to Proj Doc
</commit_message>
<xml_diff>
--- a/documentation/391 Project Report.docx
+++ b/documentation/391 Project Report.docx
@@ -1,6 +1,6 @@
 
 <file path=word/document.xml><?xml version="1.0" encoding="utf-8"?>
-<w:document xmlns:wpc="http://schemas.microsoft.com/office/word/2010/wordprocessingCanvas" xmlns:cx="http://schemas.microsoft.com/office/drawing/2014/chartex" xmlns:cx1="http://schemas.microsoft.com/office/drawing/2015/9/8/chartex" xmlns:cx2="http://schemas.microsoft.com/office/drawing/2015/10/21/chartex" xmlns:mc="http://schemas.openxmlformats.org/markup-compatibility/2006" xmlns:o="urn:schemas-microsoft-com:office:office" xmlns:r="http://schemas.openxmlformats.org/officeDocument/2006/relationships" xmlns:m="http://schemas.openxmlformats.org/officeDocument/2006/math" xmlns:v="urn:schemas-microsoft-com:vml" xmlns:wp14="http://schemas.microsoft.com/office/word/2010/wordprocessingDrawing" xmlns:wp="http://schemas.openxmlformats.org/drawingml/2006/wordprocessingDrawing" xmlns:w10="urn:schemas-microsoft-com:office:word" xmlns:w="http://schemas.openxmlformats.org/wordprocessingml/2006/main" xmlns:w14="http://schemas.microsoft.com/office/word/2010/wordml" xmlns:w15="http://schemas.microsoft.com/office/word/2012/wordml" xmlns:w16se="http://schemas.microsoft.com/office/word/2015/wordml/symex" xmlns:wpg="http://schemas.microsoft.com/office/word/2010/wordprocessingGroup" xmlns:wpi="http://schemas.microsoft.com/office/word/2010/wordprocessingInk" xmlns:wne="http://schemas.microsoft.com/office/word/2006/wordml" xmlns:wps="http://schemas.microsoft.com/office/word/2010/wordprocessingShape" mc:Ignorable="w14 w15 w16se wp14">
+<w:document xmlns:wpc="http://schemas.microsoft.com/office/word/2010/wordprocessingCanvas" xmlns:mo="http://schemas.microsoft.com/office/mac/office/2008/main" xmlns:mc="http://schemas.openxmlformats.org/markup-compatibility/2006" xmlns:mv="urn:schemas-microsoft-com:mac:vml" xmlns:o="urn:schemas-microsoft-com:office:office" xmlns:r="http://schemas.openxmlformats.org/officeDocument/2006/relationships" xmlns:m="http://schemas.openxmlformats.org/officeDocument/2006/math" xmlns:v="urn:schemas-microsoft-com:vml" xmlns:wp14="http://schemas.microsoft.com/office/word/2010/wordprocessingDrawing" xmlns:wp="http://schemas.openxmlformats.org/drawingml/2006/wordprocessingDrawing" xmlns:w10="urn:schemas-microsoft-com:office:word" xmlns:w="http://schemas.openxmlformats.org/wordprocessingml/2006/main" xmlns:w14="http://schemas.microsoft.com/office/word/2010/wordml" xmlns:wpg="http://schemas.microsoft.com/office/word/2010/wordprocessingGroup" xmlns:wpi="http://schemas.microsoft.com/office/word/2010/wordprocessingInk" xmlns:wne="http://schemas.microsoft.com/office/word/2006/wordml" xmlns:wps="http://schemas.microsoft.com/office/word/2010/wordprocessingShape" mc:Ignorable="w14 wp14">
   <w:body>
     <w:p>
       <w:pPr>
@@ -36,7 +36,6 @@
       <w:r>
         <w:rPr>
           <w:noProof/>
-          <w:lang w:val="en-CA" w:eastAsia="en-CA"/>
         </w:rPr>
         <mc:AlternateContent>
           <mc:Choice Requires="wps">
@@ -73,7 +72,7 @@
                         <a:effectLst/>
                         <a:extLst>
                           <a:ext uri="{C572A759-6A51-4108-AA02-DFA0A04FC94B}">
-                            <ma14:wrappingTextBoxFlag xmlns:ma14="http://schemas.microsoft.com/office/mac/drawingml/2011/main" xmlns:w="http://schemas.openxmlformats.org/wordprocessingml/2006/main" xmlns:w10="urn:schemas-microsoft-com:office:word" xmlns:v="urn:schemas-microsoft-com:vml" xmlns:o="urn:schemas-microsoft-com:office:office" xmlns:mv="urn:schemas-microsoft-com:mac:vml" xmlns:mo="http://schemas.microsoft.com/office/mac/office/2008/main" xmlns=""/>
+                            <ma14:wrappingTextBoxFlag xmlns:ma14="http://schemas.microsoft.com/office/mac/drawingml/2011/main"/>
                           </a:ext>
                         </a:extLst>
                       </wps:spPr>
@@ -195,11 +194,11 @@
           </mc:Choice>
           <mc:Fallback>
             <w:pict>
-              <v:shapetype w14:anchorId="0C81D72D" id="_x0000_t202" coordsize="21600,21600" o:spt="202" path="m,l,21600r21600,l21600,xe">
+              <v:shapetype id="_x0000_t202" coordsize="21600,21600" o:spt="202" path="m0,0l0,21600,21600,21600,21600,0xe">
                 <v:stroke joinstyle="miter"/>
                 <v:path gradientshapeok="t" o:connecttype="rect"/>
               </v:shapetype>
-              <v:shape id="Text Box 1" o:spid="_x0000_s1026" type="#_x0000_t202" style="position:absolute;margin-left:90pt;margin-top:0;width:252pt;height:108pt;z-index:251659264;visibility:visible;mso-wrap-style:square;mso-wrap-distance-left:9pt;mso-wrap-distance-top:0;mso-wrap-distance-right:9pt;mso-wrap-distance-bottom:0;mso-position-horizontal:absolute;mso-position-horizontal-relative:text;mso-position-vertical:center;mso-position-vertical-relative:margin;v-text-anchor:top" o:gfxdata="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" filled="f" stroked="f">
+              <v:shape id="Text Box 1" o:spid="_x0000_s1026" type="#_x0000_t202" style="position:absolute;margin-left:90pt;margin-top:0;width:252pt;height:108pt;z-index:251659264;visibility:visible;mso-wrap-style:square;mso-wrap-distance-left:9pt;mso-wrap-distance-top:0;mso-wrap-distance-right:9pt;mso-wrap-distance-bottom:0;mso-position-horizontal:absolute;mso-position-horizontal-relative:text;mso-position-vertical:center;mso-position-vertical-relative:margin;v-text-anchor:top" o:gfxdata="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" filled="f" stroked="f">
                 <v:textbox>
                   <w:txbxContent>
                     <w:p>
@@ -339,13 +338,29 @@
         <w:t xml:space="preserve"> users and share photos only to that gro</w:t>
       </w:r>
       <w:r>
-        <w:t xml:space="preserve">up and also share to all users. Our system is hosted on UofA servers at </w:t>
+        <w:t xml:space="preserve">up and also share to all users. Our system is hosted on </w:t>
+      </w:r>
+      <w:proofErr w:type="spellStart"/>
+      <w:r>
+        <w:t>UofA</w:t>
+      </w:r>
+      <w:proofErr w:type="spellEnd"/>
+      <w:r>
+        <w:t xml:space="preserve"> servers at </w:t>
       </w:r>
       <w:r>
         <w:t>consort.cs.ualberta.ca,</w:t>
       </w:r>
       <w:r>
-        <w:t xml:space="preserve"> and the databases are hosted on UofA Oracle servers. The system was built using a combination of HTML, PHP, CSS, Bootstrap, and JavaScript. </w:t>
+        <w:t xml:space="preserve"> and the databases are hosted on </w:t>
+      </w:r>
+      <w:proofErr w:type="spellStart"/>
+      <w:r>
+        <w:t>UofA</w:t>
+      </w:r>
+      <w:proofErr w:type="spellEnd"/>
+      <w:r>
+        <w:t xml:space="preserve"> Oracle servers. The system was built using a combination of HTML, PHP, CSS, Bootstrap, and JavaScript. </w:t>
       </w:r>
     </w:p>
     <w:p/>
@@ -400,27 +415,53 @@
           <w:color w:val="262626"/>
         </w:rPr>
       </w:pPr>
+      <w:proofErr w:type="spellStart"/>
       <w:r>
         <w:rPr>
           <w:rFonts w:cs="Consolas"/>
           <w:b/>
           <w:color w:val="262626"/>
         </w:rPr>
-        <w:t>index.php:</w:t>
-      </w:r>
-      <w:r>
-        <w:rPr>
-          <w:rFonts w:cs="Consolas"/>
-          <w:color w:val="262626"/>
-        </w:rPr>
-        <w:t xml:space="preserve"> Opens login/sign</w:t>
-      </w:r>
-      <w:r>
-        <w:rPr>
-          <w:rFonts w:cs="Consolas"/>
-          <w:color w:val="262626"/>
-        </w:rPr>
-        <w:t xml:space="preserve">up.php webpage if their designated links are clicked. </w:t>
+        <w:t>index.php</w:t>
+      </w:r>
+      <w:proofErr w:type="spellEnd"/>
+      <w:r>
+        <w:rPr>
+          <w:rFonts w:cs="Consolas"/>
+          <w:b/>
+          <w:color w:val="262626"/>
+        </w:rPr>
+        <w:t>:</w:t>
+      </w:r>
+      <w:r>
+        <w:rPr>
+          <w:rFonts w:cs="Consolas"/>
+          <w:color w:val="262626"/>
+        </w:rPr>
+        <w:t xml:space="preserve"> Opens login/</w:t>
+      </w:r>
+      <w:proofErr w:type="spellStart"/>
+      <w:r>
+        <w:rPr>
+          <w:rFonts w:cs="Consolas"/>
+          <w:color w:val="262626"/>
+        </w:rPr>
+        <w:t>sign</w:t>
+      </w:r>
+      <w:r>
+        <w:rPr>
+          <w:rFonts w:cs="Consolas"/>
+          <w:color w:val="262626"/>
+        </w:rPr>
+        <w:t>up.php</w:t>
+      </w:r>
+      <w:proofErr w:type="spellEnd"/>
+      <w:r>
+        <w:rPr>
+          <w:rFonts w:cs="Consolas"/>
+          <w:color w:val="262626"/>
+        </w:rPr>
+        <w:t xml:space="preserve"> webpage if their designated links are clicked. </w:t>
       </w:r>
       <w:r>
         <w:rPr>
@@ -462,8 +503,49 @@
           <w:rFonts w:cs="Consolas"/>
           <w:color w:val="262626"/>
         </w:rPr>
-        <w:t xml:space="preserve"> at consort.cs.ualberta.ca/~&lt;ccid&gt;. This page has two buttons that redirect the user to login.php, or signup.php</w:t>
-      </w:r>
+        <w:t xml:space="preserve"> at consort.cs.ualberta.ca/~&lt;</w:t>
+      </w:r>
+      <w:proofErr w:type="spellStart"/>
+      <w:r>
+        <w:rPr>
+          <w:rFonts w:cs="Consolas"/>
+          <w:color w:val="262626"/>
+        </w:rPr>
+        <w:t>ccid</w:t>
+      </w:r>
+      <w:proofErr w:type="spellEnd"/>
+      <w:r>
+        <w:rPr>
+          <w:rFonts w:cs="Consolas"/>
+          <w:color w:val="262626"/>
+        </w:rPr>
+        <w:t xml:space="preserve">&gt;. This page has two buttons that redirect the user to </w:t>
+      </w:r>
+      <w:proofErr w:type="spellStart"/>
+      <w:r>
+        <w:rPr>
+          <w:rFonts w:cs="Consolas"/>
+          <w:color w:val="262626"/>
+        </w:rPr>
+        <w:t>login.php</w:t>
+      </w:r>
+      <w:proofErr w:type="spellEnd"/>
+      <w:r>
+        <w:rPr>
+          <w:rFonts w:cs="Consolas"/>
+          <w:color w:val="262626"/>
+        </w:rPr>
+        <w:t xml:space="preserve">, or </w:t>
+      </w:r>
+      <w:proofErr w:type="spellStart"/>
+      <w:r>
+        <w:rPr>
+          <w:rFonts w:cs="Consolas"/>
+          <w:color w:val="262626"/>
+        </w:rPr>
+        <w:t>signup.php</w:t>
+      </w:r>
+      <w:proofErr w:type="spellEnd"/>
       <w:r>
         <w:rPr>
           <w:rFonts w:cs="Consolas"/>
@@ -483,7 +565,23 @@
           <w:rFonts w:cs="Consolas"/>
           <w:color w:val="262626"/>
         </w:rPr>
-        <w:t xml:space="preserve"> to profile.php. This file displays the user.</w:t>
+        <w:t xml:space="preserve"> to </w:t>
+      </w:r>
+      <w:proofErr w:type="spellStart"/>
+      <w:r>
+        <w:rPr>
+          <w:rFonts w:cs="Consolas"/>
+          <w:color w:val="262626"/>
+        </w:rPr>
+        <w:t>profile.php</w:t>
+      </w:r>
+      <w:proofErr w:type="spellEnd"/>
+      <w:r>
+        <w:rPr>
+          <w:rFonts w:cs="Consolas"/>
+          <w:color w:val="262626"/>
+        </w:rPr>
+        <w:t>. This file displays the user.</w:t>
       </w:r>
     </w:p>
     <w:p>
@@ -514,6 +612,7 @@
           <w:color w:val="262626"/>
         </w:rPr>
       </w:pPr>
+      <w:proofErr w:type="spellStart"/>
       <w:r>
         <w:rPr>
           <w:rFonts w:cs="Consolas"/>
@@ -522,6 +621,7 @@
         </w:rPr>
         <w:t>header.php</w:t>
       </w:r>
+      <w:proofErr w:type="spellEnd"/>
       <w:r>
         <w:rPr>
           <w:rFonts w:cs="Consolas"/>
@@ -581,6 +681,7 @@
           <w:color w:val="262626"/>
         </w:rPr>
       </w:pPr>
+      <w:proofErr w:type="spellStart"/>
       <w:r>
         <w:rPr>
           <w:rFonts w:cs="Consolas"/>
@@ -589,6 +690,7 @@
         </w:rPr>
         <w:t>profile.php</w:t>
       </w:r>
+      <w:proofErr w:type="spellEnd"/>
       <w:r>
         <w:rPr>
           <w:rFonts w:cs="Consolas"/>
@@ -619,15 +721,40 @@
         </w:rPr>
       </w:pPr>
       <w:r>
-        <w:t xml:space="preserve">Requires setup.php to access the database and homepage.php to display the header files, wallpaper, and logo. </w:t>
-      </w:r>
-      <w:r>
-        <w:rPr>
-          <w:rFonts w:cs="Consolas"/>
-          <w:color w:val="262626"/>
-        </w:rPr>
-        <w:t>Called after a user logs in or signs up. Displays some information about the user. Also is called when a user clicks the home button at the top of the page displayed by the header.php</w:t>
-      </w:r>
+        <w:t xml:space="preserve">Requires </w:t>
+      </w:r>
+      <w:proofErr w:type="spellStart"/>
+      <w:r>
+        <w:t>setup.php</w:t>
+      </w:r>
+      <w:proofErr w:type="spellEnd"/>
+      <w:r>
+        <w:t xml:space="preserve"> to access the database and </w:t>
+      </w:r>
+      <w:proofErr w:type="spellStart"/>
+      <w:r>
+        <w:t>homepage.php</w:t>
+      </w:r>
+      <w:proofErr w:type="spellEnd"/>
+      <w:r>
+        <w:t xml:space="preserve"> to display the header files, wallpaper, and logo. </w:t>
+      </w:r>
+      <w:r>
+        <w:rPr>
+          <w:rFonts w:cs="Consolas"/>
+          <w:color w:val="262626"/>
+        </w:rPr>
+        <w:t xml:space="preserve">Called after a user logs in or signs up. Displays some information about the user. Also is called when a user clicks the home button at the top of the page displayed by the </w:t>
+      </w:r>
+      <w:proofErr w:type="spellStart"/>
+      <w:r>
+        <w:rPr>
+          <w:rFonts w:cs="Consolas"/>
+          <w:color w:val="262626"/>
+        </w:rPr>
+        <w:t>header.php</w:t>
+      </w:r>
+      <w:proofErr w:type="spellEnd"/>
       <w:r>
         <w:rPr>
           <w:rFonts w:cs="Consolas"/>
@@ -653,7 +780,15 @@
           <w:rFonts w:cs="Consolas"/>
           <w:color w:val="262626"/>
         </w:rPr>
-        <w:t>SELECT user_</w:t>
+        <w:t xml:space="preserve">SELECT </w:t>
+      </w:r>
+      <w:proofErr w:type="spellStart"/>
+      <w:r>
+        <w:rPr>
+          <w:rFonts w:cs="Consolas"/>
+          <w:color w:val="262626"/>
+        </w:rPr>
+        <w:t>user_</w:t>
       </w:r>
       <w:r>
         <w:rPr>
@@ -662,19 +797,36 @@
         </w:rPr>
         <w:t>name</w:t>
       </w:r>
-      <w:r>
-        <w:rPr>
-          <w:rFonts w:cs="Consolas"/>
-          <w:color w:val="262626"/>
-        </w:rPr>
-        <w:t>, first</w:t>
-      </w:r>
-      <w:r>
-        <w:rPr>
-          <w:rFonts w:cs="Consolas"/>
-          <w:color w:val="262626"/>
-        </w:rPr>
-        <w:t>_name,</w:t>
+      <w:proofErr w:type="spellEnd"/>
+      <w:r>
+        <w:rPr>
+          <w:rFonts w:cs="Consolas"/>
+          <w:color w:val="262626"/>
+        </w:rPr>
+        <w:t xml:space="preserve">, </w:t>
+      </w:r>
+      <w:proofErr w:type="spellStart"/>
+      <w:r>
+        <w:rPr>
+          <w:rFonts w:cs="Consolas"/>
+          <w:color w:val="262626"/>
+        </w:rPr>
+        <w:t>first</w:t>
+      </w:r>
+      <w:r>
+        <w:rPr>
+          <w:rFonts w:cs="Consolas"/>
+          <w:color w:val="262626"/>
+        </w:rPr>
+        <w:t>_name</w:t>
+      </w:r>
+      <w:proofErr w:type="spellEnd"/>
+      <w:r>
+        <w:rPr>
+          <w:rFonts w:cs="Consolas"/>
+          <w:color w:val="262626"/>
+        </w:rPr>
+        <w:t>,</w:t>
       </w:r>
       <w:r>
         <w:rPr>
@@ -683,6 +835,7 @@
         </w:rPr>
         <w:t xml:space="preserve"> </w:t>
       </w:r>
+      <w:proofErr w:type="spellStart"/>
       <w:r>
         <w:rPr>
           <w:rFonts w:cs="Consolas"/>
@@ -697,6 +850,7 @@
         </w:rPr>
         <w:t>name</w:t>
       </w:r>
+      <w:proofErr w:type="spellEnd"/>
       <w:r>
         <w:rPr>
           <w:rFonts w:cs="Consolas"/>
@@ -737,7 +891,23 @@
           <w:rFonts w:cs="Consolas"/>
           <w:color w:val="262626"/>
         </w:rPr>
-        <w:t>phone FROM persons WHERE user_name =\''.$username.</w:t>
+        <w:t xml:space="preserve">phone FROM persons WHERE </w:t>
+      </w:r>
+      <w:proofErr w:type="spellStart"/>
+      <w:r>
+        <w:rPr>
+          <w:rFonts w:cs="Consolas"/>
+          <w:color w:val="262626"/>
+        </w:rPr>
+        <w:t>user_name</w:t>
+      </w:r>
+      <w:proofErr w:type="spellEnd"/>
+      <w:r>
+        <w:rPr>
+          <w:rFonts w:cs="Consolas"/>
+          <w:color w:val="262626"/>
+        </w:rPr>
+        <w:t xml:space="preserve"> =\''.$username.</w:t>
       </w:r>
     </w:p>
     <w:p>
@@ -802,13 +972,23 @@
           <w:color w:val="262626"/>
         </w:rPr>
       </w:pPr>
+      <w:proofErr w:type="spellStart"/>
       <w:r>
         <w:rPr>
           <w:rFonts w:cs="Consolas"/>
           <w:b/>
           <w:color w:val="262626"/>
         </w:rPr>
-        <w:t>function.php:</w:t>
+        <w:t>function.php</w:t>
+      </w:r>
+      <w:proofErr w:type="spellEnd"/>
+      <w:r>
+        <w:rPr>
+          <w:rFonts w:cs="Consolas"/>
+          <w:b/>
+          <w:color w:val="262626"/>
+        </w:rPr>
+        <w:t>:</w:t>
       </w:r>
       <w:r>
         <w:rPr>
@@ -875,6 +1055,7 @@
           <w:color w:val="262626"/>
         </w:rPr>
       </w:pPr>
+      <w:proofErr w:type="spellStart"/>
       <w:r>
         <w:rPr>
           <w:rFonts w:cs="Consolas"/>
@@ -882,6 +1063,7 @@
         </w:rPr>
         <w:t>db.php</w:t>
       </w:r>
+      <w:proofErr w:type="spellEnd"/>
       <w:r>
         <w:rPr>
           <w:rFonts w:cs="Consolas"/>
@@ -910,7 +1092,23 @@
           <w:rFonts w:cs="Consolas"/>
           <w:color w:val="262626"/>
         </w:rPr>
-        <w:t>ute commands. The executeStatement function will take an SQL</w:t>
+        <w:t xml:space="preserve">ute commands. The </w:t>
+      </w:r>
+      <w:proofErr w:type="spellStart"/>
+      <w:r>
+        <w:rPr>
+          <w:rFonts w:cs="Consolas"/>
+          <w:color w:val="262626"/>
+        </w:rPr>
+        <w:t>executeStatement</w:t>
+      </w:r>
+      <w:proofErr w:type="spellEnd"/>
+      <w:r>
+        <w:rPr>
+          <w:rFonts w:cs="Consolas"/>
+          <w:color w:val="262626"/>
+        </w:rPr>
+        <w:t xml:space="preserve"> function will take an SQL</w:t>
       </w:r>
       <w:r>
         <w:rPr>
@@ -983,12 +1181,21 @@
           <w:color w:val="262626"/>
         </w:rPr>
       </w:pPr>
-      <w:r>
-        <w:rPr>
-          <w:rFonts w:cs="Consolas"/>
-          <w:color w:val="262626"/>
-        </w:rPr>
-        <w:t>getConnection (</w:t>
+      <w:proofErr w:type="spellStart"/>
+      <w:r>
+        <w:rPr>
+          <w:rFonts w:cs="Consolas"/>
+          <w:color w:val="262626"/>
+        </w:rPr>
+        <w:t>getConnection</w:t>
+      </w:r>
+      <w:proofErr w:type="spellEnd"/>
+      <w:r>
+        <w:rPr>
+          <w:rFonts w:cs="Consolas"/>
+          <w:color w:val="262626"/>
+        </w:rPr>
+        <w:t xml:space="preserve"> (</w:t>
       </w:r>
       <w:r>
         <w:rPr>
@@ -1058,6 +1265,7 @@
           <w:color w:val="262626"/>
         </w:rPr>
       </w:pPr>
+      <w:proofErr w:type="spellStart"/>
       <w:r>
         <w:rPr>
           <w:rFonts w:cs="Consolas"/>
@@ -1065,12 +1273,29 @@
         </w:rPr>
         <w:t>executeStatement</w:t>
       </w:r>
-      <w:r>
-        <w:rPr>
-          <w:rFonts w:cs="Consolas"/>
-          <w:color w:val="262626"/>
-        </w:rPr>
-        <w:t>($stmt) for executing generic statements.</w:t>
+      <w:proofErr w:type="spellEnd"/>
+      <w:r>
+        <w:rPr>
+          <w:rFonts w:cs="Consolas"/>
+          <w:color w:val="262626"/>
+        </w:rPr>
+        <w:t>($</w:t>
+      </w:r>
+      <w:proofErr w:type="spellStart"/>
+      <w:r>
+        <w:rPr>
+          <w:rFonts w:cs="Consolas"/>
+          <w:color w:val="262626"/>
+        </w:rPr>
+        <w:t>stmt</w:t>
+      </w:r>
+      <w:proofErr w:type="spellEnd"/>
+      <w:r>
+        <w:rPr>
+          <w:rFonts w:cs="Consolas"/>
+          <w:color w:val="262626"/>
+        </w:rPr>
+        <w:t>) for executing generic statements.</w:t>
       </w:r>
     </w:p>
     <w:p>
@@ -1085,6 +1310,7 @@
           <w:color w:val="262626"/>
         </w:rPr>
       </w:pPr>
+      <w:proofErr w:type="spellStart"/>
       <w:r>
         <w:rPr>
           <w:rFonts w:cs="Consolas"/>
@@ -1092,12 +1318,29 @@
         </w:rPr>
         <w:t>executeStatementAlt</w:t>
       </w:r>
-      <w:r>
-        <w:rPr>
-          <w:rFonts w:cs="Consolas"/>
-          <w:color w:val="262626"/>
-        </w:rPr>
-        <w:t>($stmt) for executing statements with array return values.</w:t>
+      <w:proofErr w:type="spellEnd"/>
+      <w:r>
+        <w:rPr>
+          <w:rFonts w:cs="Consolas"/>
+          <w:color w:val="262626"/>
+        </w:rPr>
+        <w:t>($</w:t>
+      </w:r>
+      <w:proofErr w:type="spellStart"/>
+      <w:r>
+        <w:rPr>
+          <w:rFonts w:cs="Consolas"/>
+          <w:color w:val="262626"/>
+        </w:rPr>
+        <w:t>stmt</w:t>
+      </w:r>
+      <w:proofErr w:type="spellEnd"/>
+      <w:r>
+        <w:rPr>
+          <w:rFonts w:cs="Consolas"/>
+          <w:color w:val="262626"/>
+        </w:rPr>
+        <w:t>) for executing statements with array return values.</w:t>
       </w:r>
     </w:p>
     <w:p>
@@ -1133,6 +1376,7 @@
           <w:color w:val="262626"/>
         </w:rPr>
       </w:pPr>
+      <w:proofErr w:type="spellStart"/>
       <w:r>
         <w:rPr>
           <w:rFonts w:cs="Consolas"/>
@@ -1140,6 +1384,7 @@
         </w:rPr>
         <w:t>setup.php</w:t>
       </w:r>
+      <w:proofErr w:type="spellEnd"/>
       <w:r>
         <w:rPr>
           <w:rFonts w:cs="Consolas"/>
@@ -1165,14 +1410,46 @@
           <w:rFonts w:cs="Consolas"/>
           <w:color w:val="262626"/>
         </w:rPr>
-        <w:t>This file will generate a database object. Calls db.php to create that object and create a connection.</w:t>
-      </w:r>
-      <w:r>
-        <w:rPr>
-          <w:rFonts w:cs="Consolas"/>
-          <w:color w:val="262626"/>
-        </w:rPr>
-        <w:t xml:space="preserve"> This is where we specifiy the username and password to access the database</w:t>
+        <w:t xml:space="preserve">This file will generate a database object. Calls </w:t>
+      </w:r>
+      <w:proofErr w:type="spellStart"/>
+      <w:r>
+        <w:rPr>
+          <w:rFonts w:cs="Consolas"/>
+          <w:color w:val="262626"/>
+        </w:rPr>
+        <w:t>db.php</w:t>
+      </w:r>
+      <w:proofErr w:type="spellEnd"/>
+      <w:r>
+        <w:rPr>
+          <w:rFonts w:cs="Consolas"/>
+          <w:color w:val="262626"/>
+        </w:rPr>
+        <w:t xml:space="preserve"> to create that object and create a connection.</w:t>
+      </w:r>
+      <w:r>
+        <w:rPr>
+          <w:rFonts w:cs="Consolas"/>
+          <w:color w:val="262626"/>
+        </w:rPr>
+        <w:t xml:space="preserve"> This is where we </w:t>
+      </w:r>
+      <w:proofErr w:type="spellStart"/>
+      <w:r>
+        <w:rPr>
+          <w:rFonts w:cs="Consolas"/>
+          <w:color w:val="262626"/>
+        </w:rPr>
+        <w:t>specifiy</w:t>
+      </w:r>
+      <w:proofErr w:type="spellEnd"/>
+      <w:r>
+        <w:rPr>
+          <w:rFonts w:cs="Consolas"/>
+          <w:color w:val="262626"/>
+        </w:rPr>
+        <w:t xml:space="preserve"> the username and password to access the database</w:t>
       </w:r>
     </w:p>
     <w:p>
@@ -1217,6 +1494,7 @@
           <w:color w:val="262626"/>
         </w:rPr>
       </w:pPr>
+      <w:proofErr w:type="spellStart"/>
       <w:r>
         <w:rPr>
           <w:rFonts w:cs="Consolas"/>
@@ -1224,6 +1502,7 @@
         </w:rPr>
         <w:t>setup.sql</w:t>
       </w:r>
+      <w:proofErr w:type="spellEnd"/>
       <w:r>
         <w:rPr>
           <w:rFonts w:cs="Consolas"/>
@@ -1280,12 +1559,21 @@
           <w:color w:val="262626"/>
         </w:rPr>
       </w:pPr>
-      <w:r>
-        <w:rPr>
-          <w:rFonts w:cs="Consolas"/>
-          <w:color w:val="262626"/>
-        </w:rPr>
-        <w:t>config.php:</w:t>
+      <w:proofErr w:type="spellStart"/>
+      <w:r>
+        <w:rPr>
+          <w:rFonts w:cs="Consolas"/>
+          <w:color w:val="262626"/>
+        </w:rPr>
+        <w:t>config.php</w:t>
+      </w:r>
+      <w:proofErr w:type="spellEnd"/>
+      <w:r>
+        <w:rPr>
+          <w:rFonts w:cs="Consolas"/>
+          <w:color w:val="262626"/>
+        </w:rPr>
+        <w:t>:</w:t>
       </w:r>
       <w:r>
         <w:rPr>
@@ -1319,7 +1607,23 @@
           <w:rFonts w:cs="Consolas"/>
           <w:color w:val="262626"/>
         </w:rPr>
-        <w:t>. Where we specifiy the host, port and SID for the database.</w:t>
+        <w:t xml:space="preserve">. Where we </w:t>
+      </w:r>
+      <w:proofErr w:type="spellStart"/>
+      <w:r>
+        <w:rPr>
+          <w:rFonts w:cs="Consolas"/>
+          <w:color w:val="262626"/>
+        </w:rPr>
+        <w:t>specifiy</w:t>
+      </w:r>
+      <w:proofErr w:type="spellEnd"/>
+      <w:r>
+        <w:rPr>
+          <w:rFonts w:cs="Consolas"/>
+          <w:color w:val="262626"/>
+        </w:rPr>
+        <w:t xml:space="preserve"> the host, port and SID for the database.</w:t>
       </w:r>
     </w:p>
     <w:p>
@@ -1361,8 +1665,17 @@
           <w:sz w:val="28"/>
           <w:szCs w:val="28"/>
         </w:rPr>
-        <w:t>/css</w:t>
-      </w:r>
+        <w:t>/</w:t>
+      </w:r>
+      <w:proofErr w:type="spellStart"/>
+      <w:r>
+        <w:rPr>
+          <w:sz w:val="28"/>
+          <w:szCs w:val="28"/>
+        </w:rPr>
+        <w:t>css</w:t>
+      </w:r>
+      <w:proofErr w:type="spellEnd"/>
       <w:r>
         <w:rPr>
           <w:sz w:val="28"/>
@@ -1407,7 +1720,23 @@
           <w:rFonts w:cs="Consolas"/>
           <w:color w:val="262626"/>
         </w:rPr>
-        <w:t>: css file for formatting</w:t>
+        <w:t xml:space="preserve">: </w:t>
+      </w:r>
+      <w:proofErr w:type="spellStart"/>
+      <w:r>
+        <w:rPr>
+          <w:rFonts w:cs="Consolas"/>
+          <w:color w:val="262626"/>
+        </w:rPr>
+        <w:t>css</w:t>
+      </w:r>
+      <w:proofErr w:type="spellEnd"/>
+      <w:r>
+        <w:rPr>
+          <w:rFonts w:cs="Consolas"/>
+          <w:color w:val="262626"/>
+        </w:rPr>
+        <w:t xml:space="preserve"> file for formatting</w:t>
       </w:r>
       <w:r>
         <w:rPr>
@@ -1445,7 +1774,23 @@
           <w:rFonts w:cs="Consolas"/>
           <w:color w:val="262626"/>
         </w:rPr>
-        <w:t xml:space="preserve">: css file for formatting </w:t>
+        <w:t xml:space="preserve">: </w:t>
+      </w:r>
+      <w:proofErr w:type="spellStart"/>
+      <w:r>
+        <w:rPr>
+          <w:rFonts w:cs="Consolas"/>
+          <w:color w:val="262626"/>
+        </w:rPr>
+        <w:t>css</w:t>
+      </w:r>
+      <w:proofErr w:type="spellEnd"/>
+      <w:r>
+        <w:rPr>
+          <w:rFonts w:cs="Consolas"/>
+          <w:color w:val="262626"/>
+        </w:rPr>
+        <w:t xml:space="preserve"> file for formatting </w:t>
       </w:r>
       <w:r>
         <w:rPr>
@@ -1542,7 +1887,23 @@
           <w:rFonts w:cs="Consolas"/>
           <w:color w:val="262626"/>
         </w:rPr>
-        <w:t>logo.png: Photoshare logo in blue</w:t>
+        <w:t xml:space="preserve">logo.png: </w:t>
+      </w:r>
+      <w:proofErr w:type="spellStart"/>
+      <w:r>
+        <w:rPr>
+          <w:rFonts w:cs="Consolas"/>
+          <w:color w:val="262626"/>
+        </w:rPr>
+        <w:t>Photoshare</w:t>
+      </w:r>
+      <w:proofErr w:type="spellEnd"/>
+      <w:r>
+        <w:rPr>
+          <w:rFonts w:cs="Consolas"/>
+          <w:color w:val="262626"/>
+        </w:rPr>
+        <w:t xml:space="preserve"> logo in blue</w:t>
       </w:r>
     </w:p>
     <w:p>
@@ -1566,7 +1927,23 @@
           <w:rFonts w:cs="Consolas"/>
           <w:color w:val="262626"/>
         </w:rPr>
-        <w:t>logored.png: Photoshare logo in red</w:t>
+        <w:t xml:space="preserve">logored.png: </w:t>
+      </w:r>
+      <w:proofErr w:type="spellStart"/>
+      <w:r>
+        <w:rPr>
+          <w:rFonts w:cs="Consolas"/>
+          <w:color w:val="262626"/>
+        </w:rPr>
+        <w:t>Photoshare</w:t>
+      </w:r>
+      <w:proofErr w:type="spellEnd"/>
+      <w:r>
+        <w:rPr>
+          <w:rFonts w:cs="Consolas"/>
+          <w:color w:val="262626"/>
+        </w:rPr>
+        <w:t xml:space="preserve"> logo in red</w:t>
       </w:r>
     </w:p>
     <w:p>
@@ -1594,6 +1971,7 @@
           <w:szCs w:val="28"/>
         </w:rPr>
       </w:pPr>
+      <w:proofErr w:type="spellStart"/>
       <w:r>
         <w:rPr>
           <w:sz w:val="28"/>
@@ -1602,6 +1980,7 @@
         <w:lastRenderedPageBreak/>
         <w:t>Usermanagement</w:t>
       </w:r>
+      <w:proofErr w:type="spellEnd"/>
       <w:r>
         <w:rPr>
           <w:sz w:val="28"/>
@@ -1614,7 +1993,23 @@
           <w:sz w:val="28"/>
           <w:szCs w:val="28"/>
         </w:rPr>
-        <w:t>(/usermanagement directory)</w:t>
+        <w:t>(/</w:t>
+      </w:r>
+      <w:proofErr w:type="spellStart"/>
+      <w:r>
+        <w:rPr>
+          <w:sz w:val="28"/>
+          <w:szCs w:val="28"/>
+        </w:rPr>
+        <w:t>usermanagement</w:t>
+      </w:r>
+      <w:proofErr w:type="spellEnd"/>
+      <w:r>
+        <w:rPr>
+          <w:sz w:val="28"/>
+          <w:szCs w:val="28"/>
+        </w:rPr>
+        <w:t xml:space="preserve"> directory)</w:t>
       </w:r>
       <w:r>
         <w:rPr>
@@ -1662,13 +2057,23 @@
           <w:color w:val="262626"/>
         </w:rPr>
       </w:pPr>
+      <w:proofErr w:type="spellStart"/>
       <w:r>
         <w:rPr>
           <w:rFonts w:cs="Consolas"/>
           <w:b/>
           <w:color w:val="262626"/>
         </w:rPr>
-        <w:t>usermanagement:</w:t>
+        <w:t>usermanagement</w:t>
+      </w:r>
+      <w:proofErr w:type="spellEnd"/>
+      <w:r>
+        <w:rPr>
+          <w:rFonts w:cs="Consolas"/>
+          <w:b/>
+          <w:color w:val="262626"/>
+        </w:rPr>
+        <w:t>:</w:t>
       </w:r>
       <w:r>
         <w:rPr>
@@ -1734,13 +2139,23 @@
           <w:color w:val="262626"/>
         </w:rPr>
       </w:pPr>
+      <w:proofErr w:type="spellStart"/>
       <w:r>
         <w:rPr>
           <w:rFonts w:cs="Consolas"/>
           <w:b/>
           <w:color w:val="262626"/>
         </w:rPr>
-        <w:t xml:space="preserve">login.php: </w:t>
+        <w:t>login.php</w:t>
+      </w:r>
+      <w:proofErr w:type="spellEnd"/>
+      <w:r>
+        <w:rPr>
+          <w:rFonts w:cs="Consolas"/>
+          <w:b/>
+          <w:color w:val="262626"/>
+        </w:rPr>
+        <w:t xml:space="preserve">: </w:t>
       </w:r>
     </w:p>
     <w:p>
@@ -1756,7 +2171,23 @@
         </w:rPr>
       </w:pPr>
       <w:r>
-        <w:t>Requires setup.php to access the database and homepage.php to display the header files, wallpaper, and logo</w:t>
+        <w:t xml:space="preserve">Requires </w:t>
+      </w:r>
+      <w:proofErr w:type="spellStart"/>
+      <w:r>
+        <w:t>setup.php</w:t>
+      </w:r>
+      <w:proofErr w:type="spellEnd"/>
+      <w:r>
+        <w:t xml:space="preserve"> to access the database and </w:t>
+      </w:r>
+      <w:proofErr w:type="spellStart"/>
+      <w:r>
+        <w:t>homepage.php</w:t>
+      </w:r>
+      <w:proofErr w:type="spellEnd"/>
+      <w:r>
+        <w:t xml:space="preserve"> to display the header files, wallpaper, and logo</w:t>
       </w:r>
       <w:r>
         <w:rPr>
@@ -1830,13 +2261,23 @@
           <w:color w:val="262626"/>
         </w:rPr>
       </w:pPr>
+      <w:proofErr w:type="spellStart"/>
       <w:r>
         <w:rPr>
           <w:rFonts w:cs="Consolas"/>
           <w:b/>
           <w:color w:val="262626"/>
         </w:rPr>
-        <w:t xml:space="preserve">loginAuth.php: </w:t>
+        <w:t>loginAuth.php</w:t>
+      </w:r>
+      <w:proofErr w:type="spellEnd"/>
+      <w:r>
+        <w:rPr>
+          <w:rFonts w:cs="Consolas"/>
+          <w:b/>
+          <w:color w:val="262626"/>
+        </w:rPr>
+        <w:t xml:space="preserve">: </w:t>
       </w:r>
     </w:p>
     <w:p>
@@ -1856,21 +2297,62 @@
           <w:rFonts w:cs="Consolas"/>
           <w:color w:val="262626"/>
         </w:rPr>
-        <w:t>This file is called from login.php</w:t>
-      </w:r>
-      <w:r>
-        <w:rPr>
-          <w:rFonts w:cs="Consolas"/>
-          <w:color w:val="262626"/>
-        </w:rPr>
-        <w:t xml:space="preserve"> after the user clicks the login button in the login.php file</w:t>
-      </w:r>
-      <w:r>
-        <w:rPr>
-          <w:rFonts w:cs="Consolas"/>
-          <w:color w:val="262626"/>
-        </w:rPr>
-        <w:t>. Checks if the username and password are in the database. If the user and password are valid, profile.php is called</w:t>
+        <w:t xml:space="preserve">This file is called from </w:t>
+      </w:r>
+      <w:proofErr w:type="spellStart"/>
+      <w:r>
+        <w:rPr>
+          <w:rFonts w:cs="Consolas"/>
+          <w:color w:val="262626"/>
+        </w:rPr>
+        <w:t>login.php</w:t>
+      </w:r>
+      <w:proofErr w:type="spellEnd"/>
+      <w:r>
+        <w:rPr>
+          <w:rFonts w:cs="Consolas"/>
+          <w:color w:val="262626"/>
+        </w:rPr>
+        <w:t xml:space="preserve"> after the user clicks the login button in the </w:t>
+      </w:r>
+      <w:proofErr w:type="spellStart"/>
+      <w:r>
+        <w:rPr>
+          <w:rFonts w:cs="Consolas"/>
+          <w:color w:val="262626"/>
+        </w:rPr>
+        <w:t>login.php</w:t>
+      </w:r>
+      <w:proofErr w:type="spellEnd"/>
+      <w:r>
+        <w:rPr>
+          <w:rFonts w:cs="Consolas"/>
+          <w:color w:val="262626"/>
+        </w:rPr>
+        <w:t xml:space="preserve"> file</w:t>
+      </w:r>
+      <w:r>
+        <w:rPr>
+          <w:rFonts w:cs="Consolas"/>
+          <w:color w:val="262626"/>
+        </w:rPr>
+        <w:t xml:space="preserve">. Checks if the username and password are in the database. If the user and password are valid, </w:t>
+      </w:r>
+      <w:proofErr w:type="spellStart"/>
+      <w:r>
+        <w:rPr>
+          <w:rFonts w:cs="Consolas"/>
+          <w:color w:val="262626"/>
+        </w:rPr>
+        <w:t>profile.php</w:t>
+      </w:r>
+      <w:proofErr w:type="spellEnd"/>
+      <w:r>
+        <w:rPr>
+          <w:rFonts w:cs="Consolas"/>
+          <w:color w:val="262626"/>
+        </w:rPr>
+        <w:t xml:space="preserve"> is called</w:t>
       </w:r>
       <w:r>
         <w:rPr>
@@ -1905,7 +2387,23 @@
           <w:rFonts w:cs="Consolas"/>
           <w:color w:val="262626"/>
         </w:rPr>
-        <w:t xml:space="preserve"> the login.php page is called again and an alert is displayed with an error message.</w:t>
+        <w:t xml:space="preserve"> the </w:t>
+      </w:r>
+      <w:proofErr w:type="spellStart"/>
+      <w:r>
+        <w:rPr>
+          <w:rFonts w:cs="Consolas"/>
+          <w:color w:val="262626"/>
+        </w:rPr>
+        <w:t>login.php</w:t>
+      </w:r>
+      <w:proofErr w:type="spellEnd"/>
+      <w:r>
+        <w:rPr>
+          <w:rFonts w:cs="Consolas"/>
+          <w:color w:val="262626"/>
+        </w:rPr>
+        <w:t xml:space="preserve"> page is called again and an alert is displayed with an error message.</w:t>
       </w:r>
       <w:r>
         <w:rPr>
@@ -1959,7 +2457,23 @@
           <w:rFonts w:cs="Consolas"/>
           <w:color w:val="262626"/>
         </w:rPr>
-        <w:t xml:space="preserve">Select user_name from users where username=’$username’ AND </w:t>
+        <w:t xml:space="preserve">Select </w:t>
+      </w:r>
+      <w:proofErr w:type="spellStart"/>
+      <w:r>
+        <w:rPr>
+          <w:rFonts w:cs="Consolas"/>
+          <w:color w:val="262626"/>
+        </w:rPr>
+        <w:t>user_name</w:t>
+      </w:r>
+      <w:proofErr w:type="spellEnd"/>
+      <w:r>
+        <w:rPr>
+          <w:rFonts w:cs="Consolas"/>
+          <w:color w:val="262626"/>
+        </w:rPr>
+        <w:t xml:space="preserve"> from users where username=’$username’ AND </w:t>
       </w:r>
       <w:r>
         <w:rPr>
@@ -2017,13 +2531,23 @@
           <w:color w:val="262626"/>
         </w:rPr>
       </w:pPr>
+      <w:proofErr w:type="spellStart"/>
       <w:r>
         <w:rPr>
           <w:rFonts w:cs="Consolas"/>
           <w:b/>
           <w:color w:val="262626"/>
         </w:rPr>
-        <w:t>signup.php:</w:t>
+        <w:t>signup.php</w:t>
+      </w:r>
+      <w:proofErr w:type="spellEnd"/>
+      <w:r>
+        <w:rPr>
+          <w:rFonts w:cs="Consolas"/>
+          <w:b/>
+          <w:color w:val="262626"/>
+        </w:rPr>
+        <w:t>:</w:t>
       </w:r>
       <w:r>
         <w:rPr>
@@ -2046,7 +2570,23 @@
         </w:rPr>
       </w:pPr>
       <w:r>
-        <w:t>Requires setup.php to access the database and homepage.php to display the header files, wallpaper, and logo.</w:t>
+        <w:t xml:space="preserve">Requires </w:t>
+      </w:r>
+      <w:proofErr w:type="spellStart"/>
+      <w:r>
+        <w:t>setup.php</w:t>
+      </w:r>
+      <w:proofErr w:type="spellEnd"/>
+      <w:r>
+        <w:t xml:space="preserve"> to access the database and </w:t>
+      </w:r>
+      <w:proofErr w:type="spellStart"/>
+      <w:r>
+        <w:t>homepage.php</w:t>
+      </w:r>
+      <w:proofErr w:type="spellEnd"/>
+      <w:r>
+        <w:t xml:space="preserve"> to display the header files, wallpaper, and logo.</w:t>
       </w:r>
     </w:p>
     <w:p>
@@ -2066,7 +2606,23 @@
           <w:rFonts w:cs="Consolas"/>
           <w:color w:val="262626"/>
         </w:rPr>
-        <w:t>This file is called from index.php. Allows the user to register to the application. Does some error checking. Makes sure all the values are entered, passwords match, valid phone number and a valid email.</w:t>
+        <w:t xml:space="preserve">This file is called from </w:t>
+      </w:r>
+      <w:proofErr w:type="spellStart"/>
+      <w:r>
+        <w:rPr>
+          <w:rFonts w:cs="Consolas"/>
+          <w:color w:val="262626"/>
+        </w:rPr>
+        <w:t>index.php</w:t>
+      </w:r>
+      <w:proofErr w:type="spellEnd"/>
+      <w:r>
+        <w:rPr>
+          <w:rFonts w:cs="Consolas"/>
+          <w:color w:val="262626"/>
+        </w:rPr>
+        <w:t>. Allows the user to register to the application. Does some error checking. Makes sure all the values are entered, passwords match, valid phone number and a valid email.</w:t>
       </w:r>
       <w:r>
         <w:rPr>
@@ -2144,13 +2700,23 @@
           <w:color w:val="262626"/>
         </w:rPr>
       </w:pPr>
+      <w:proofErr w:type="spellStart"/>
       <w:r>
         <w:rPr>
           <w:rFonts w:cs="Consolas"/>
           <w:b/>
           <w:color w:val="262626"/>
         </w:rPr>
-        <w:t>signupAuth.php:</w:t>
+        <w:t>signupAuth.php</w:t>
+      </w:r>
+      <w:proofErr w:type="spellEnd"/>
+      <w:r>
+        <w:rPr>
+          <w:rFonts w:cs="Consolas"/>
+          <w:b/>
+          <w:color w:val="262626"/>
+        </w:rPr>
+        <w:t>:</w:t>
       </w:r>
       <w:r>
         <w:rPr>
@@ -2177,7 +2743,23 @@
           <w:rFonts w:cs="Consolas"/>
           <w:color w:val="262626"/>
         </w:rPr>
-        <w:t xml:space="preserve">This file is called from signup.php. Checks if the username is taken. </w:t>
+        <w:t xml:space="preserve">This file is called from </w:t>
+      </w:r>
+      <w:proofErr w:type="spellStart"/>
+      <w:r>
+        <w:rPr>
+          <w:rFonts w:cs="Consolas"/>
+          <w:color w:val="262626"/>
+        </w:rPr>
+        <w:t>signup.php</w:t>
+      </w:r>
+      <w:proofErr w:type="spellEnd"/>
+      <w:r>
+        <w:rPr>
+          <w:rFonts w:cs="Consolas"/>
+          <w:color w:val="262626"/>
+        </w:rPr>
+        <w:t xml:space="preserve">. Checks if the username is taken. </w:t>
       </w:r>
       <w:r>
         <w:rPr>
@@ -2267,7 +2849,39 @@
           <w:rFonts w:cs="Consolas"/>
           <w:color w:val="262626"/>
         </w:rPr>
-        <w:t>SELECT user_name FROM users WHERE user_name =\''.$username.</w:t>
+        <w:t xml:space="preserve">SELECT </w:t>
+      </w:r>
+      <w:proofErr w:type="spellStart"/>
+      <w:r>
+        <w:rPr>
+          <w:rFonts w:cs="Consolas"/>
+          <w:color w:val="262626"/>
+        </w:rPr>
+        <w:t>user_name</w:t>
+      </w:r>
+      <w:proofErr w:type="spellEnd"/>
+      <w:r>
+        <w:rPr>
+          <w:rFonts w:cs="Consolas"/>
+          <w:color w:val="262626"/>
+        </w:rPr>
+        <w:t xml:space="preserve"> FROM users WHERE </w:t>
+      </w:r>
+      <w:proofErr w:type="spellStart"/>
+      <w:r>
+        <w:rPr>
+          <w:rFonts w:cs="Consolas"/>
+          <w:color w:val="262626"/>
+        </w:rPr>
+        <w:t>user_name</w:t>
+      </w:r>
+      <w:proofErr w:type="spellEnd"/>
+      <w:r>
+        <w:rPr>
+          <w:rFonts w:cs="Consolas"/>
+          <w:color w:val="262626"/>
+        </w:rPr>
+        <w:t xml:space="preserve"> =\''.$username.</w:t>
       </w:r>
     </w:p>
     <w:p>
@@ -2387,14 +3001,46 @@
           <w:rFonts w:cs="Consolas"/>
           <w:color w:val="262626"/>
         </w:rPr>
-        <w:t>$firs</w:t>
-      </w:r>
-      <w:r>
-        <w:rPr>
-          <w:rFonts w:cs="Consolas"/>
-          <w:color w:val="262626"/>
-        </w:rPr>
-        <w:t>tname., $lastname, $address., $email, $phone)</w:t>
+        <w:t>$</w:t>
+      </w:r>
+      <w:proofErr w:type="spellStart"/>
+      <w:r>
+        <w:rPr>
+          <w:rFonts w:cs="Consolas"/>
+          <w:color w:val="262626"/>
+        </w:rPr>
+        <w:t>firs</w:t>
+      </w:r>
+      <w:r>
+        <w:rPr>
+          <w:rFonts w:cs="Consolas"/>
+          <w:color w:val="262626"/>
+        </w:rPr>
+        <w:t>tname</w:t>
+      </w:r>
+      <w:proofErr w:type="spellEnd"/>
+      <w:r>
+        <w:rPr>
+          <w:rFonts w:cs="Consolas"/>
+          <w:color w:val="262626"/>
+        </w:rPr>
+        <w:t>., $</w:t>
+      </w:r>
+      <w:proofErr w:type="spellStart"/>
+      <w:r>
+        <w:rPr>
+          <w:rFonts w:cs="Consolas"/>
+          <w:color w:val="262626"/>
+        </w:rPr>
+        <w:t>lastname</w:t>
+      </w:r>
+      <w:proofErr w:type="spellEnd"/>
+      <w:r>
+        <w:rPr>
+          <w:rFonts w:cs="Consolas"/>
+          <w:color w:val="262626"/>
+        </w:rPr>
+        <w:t>, $address., $email, $phone)</w:t>
       </w:r>
     </w:p>
     <w:p>
@@ -2471,13 +3117,23 @@
           <w:color w:val="262626"/>
         </w:rPr>
       </w:pPr>
+      <w:proofErr w:type="spellStart"/>
       <w:r>
         <w:rPr>
           <w:rFonts w:cs="Consolas"/>
           <w:b/>
           <w:color w:val="262626"/>
         </w:rPr>
-        <w:t>logout.php:</w:t>
+        <w:t>logout.php</w:t>
+      </w:r>
+      <w:proofErr w:type="spellEnd"/>
+      <w:r>
+        <w:rPr>
+          <w:rFonts w:cs="Consolas"/>
+          <w:b/>
+          <w:color w:val="262626"/>
+        </w:rPr>
+        <w:t>:</w:t>
       </w:r>
       <w:r>
         <w:rPr>
@@ -2527,12 +3183,21 @@
         </w:rPr>
         <w:t xml:space="preserve">and logs the user out; </w:t>
       </w:r>
-      <w:r>
-        <w:rPr>
-          <w:rFonts w:cs="Consolas"/>
-          <w:color w:val="262626"/>
-        </w:rPr>
-        <w:t>index.php is then called to allow a new user to be logged or register.</w:t>
+      <w:proofErr w:type="spellStart"/>
+      <w:r>
+        <w:rPr>
+          <w:rFonts w:cs="Consolas"/>
+          <w:color w:val="262626"/>
+        </w:rPr>
+        <w:t>index.php</w:t>
+      </w:r>
+      <w:proofErr w:type="spellEnd"/>
+      <w:r>
+        <w:rPr>
+          <w:rFonts w:cs="Consolas"/>
+          <w:color w:val="262626"/>
+        </w:rPr>
+        <w:t xml:space="preserve"> is then called to allow a new user to be logged or register.</w:t>
       </w:r>
     </w:p>
     <w:p/>
@@ -2565,6 +3230,7 @@
           <w:color w:val="262626"/>
         </w:rPr>
       </w:pPr>
+      <w:proofErr w:type="spellStart"/>
       <w:r>
         <w:rPr>
           <w:rFonts w:cs="Consolas"/>
@@ -2573,6 +3239,7 @@
         </w:rPr>
         <w:t>admin.php</w:t>
       </w:r>
+      <w:proofErr w:type="spellEnd"/>
       <w:r>
         <w:rPr>
           <w:rFonts w:cs="Consolas"/>
@@ -2581,6 +3248,73 @@
         </w:rPr>
         <w:t>:</w:t>
       </w:r>
+    </w:p>
+    <w:p>
+      <w:pPr>
+        <w:pStyle w:val="ListParagraph"/>
+        <w:widowControl w:val="0"/>
+        <w:autoSpaceDE w:val="0"/>
+        <w:autoSpaceDN w:val="0"/>
+        <w:adjustRightInd w:val="0"/>
+        <w:ind w:left="1440"/>
+        <w:rPr>
+          <w:rFonts w:cs="Consolas"/>
+          <w:color w:val="262626"/>
+        </w:rPr>
+      </w:pPr>
+      <w:r>
+        <w:rPr>
+          <w:rFonts w:cs="Consolas"/>
+          <w:color w:val="262626"/>
+        </w:rPr>
+        <w:t>This file will allow the user who is an admin to view some information about the images upload by users, the subject name, and timelines.</w:t>
+      </w:r>
+    </w:p>
+    <w:p>
+      <w:pPr>
+        <w:pStyle w:val="ListParagraph"/>
+        <w:widowControl w:val="0"/>
+        <w:autoSpaceDE w:val="0"/>
+        <w:autoSpaceDN w:val="0"/>
+        <w:adjustRightInd w:val="0"/>
+        <w:ind w:left="1440"/>
+        <w:rPr>
+          <w:rFonts w:cs="Consolas"/>
+          <w:color w:val="262626"/>
+        </w:rPr>
+      </w:pPr>
+      <w:r>
+        <w:rPr>
+          <w:rFonts w:cs="Consolas"/>
+          <w:color w:val="262626"/>
+        </w:rPr>
+        <w:t xml:space="preserve">For example admin, can view all the </w:t>
+      </w:r>
+      <w:proofErr w:type="spellStart"/>
+      <w:r>
+        <w:rPr>
+          <w:rFonts w:cs="Consolas"/>
+          <w:color w:val="262626"/>
+        </w:rPr>
+        <w:t>the</w:t>
+      </w:r>
+      <w:proofErr w:type="spellEnd"/>
+      <w:r>
+        <w:rPr>
+          <w:rFonts w:cs="Consolas"/>
+          <w:color w:val="262626"/>
+        </w:rPr>
+        <w:t xml:space="preserve"> images uploaded by users,  in a certain week, month, or year. Calls </w:t>
+      </w:r>
+      <w:proofErr w:type="spellStart"/>
+      <w:r>
+        <w:rPr>
+          <w:rFonts w:cs="Consolas"/>
+          <w:color w:val="262626"/>
+        </w:rPr>
+        <w:t>adminDB.php</w:t>
+      </w:r>
+      <w:proofErr w:type="spellEnd"/>
     </w:p>
     <w:p>
       <w:pPr>
@@ -2599,50 +3333,122 @@
           <w:color w:val="262626"/>
         </w:rPr>
       </w:pPr>
+      <w:proofErr w:type="spellStart"/>
       <w:r>
         <w:rPr>
           <w:rFonts w:cs="Consolas"/>
           <w:b/>
           <w:color w:val="262626"/>
         </w:rPr>
-        <w:t>adminDB.php:</w:t>
+        <w:t>adminDB.php</w:t>
+      </w:r>
+      <w:proofErr w:type="spellEnd"/>
+      <w:r>
+        <w:rPr>
+          <w:rFonts w:cs="Consolas"/>
+          <w:b/>
+          <w:color w:val="262626"/>
+        </w:rPr>
+        <w:t>:</w:t>
       </w:r>
     </w:p>
     <w:p>
       <w:pPr>
         <w:pStyle w:val="ListParagraph"/>
         <w:widowControl w:val="0"/>
+        <w:autoSpaceDE w:val="0"/>
+        <w:autoSpaceDN w:val="0"/>
+        <w:adjustRightInd w:val="0"/>
+        <w:ind w:left="1440"/>
+        <w:rPr>
+          <w:rFonts w:cs="Consolas"/>
+          <w:color w:val="262626"/>
+        </w:rPr>
+      </w:pPr>
+      <w:r>
+        <w:rPr>
+          <w:rFonts w:cs="Consolas"/>
+          <w:color w:val="262626"/>
+        </w:rPr>
+        <w:t xml:space="preserve">This file accesses the database, checks which checkboxes the user has clicked, and </w:t>
+      </w:r>
+      <w:proofErr w:type="spellStart"/>
+      <w:r>
+        <w:rPr>
+          <w:rFonts w:cs="Consolas"/>
+          <w:color w:val="262626"/>
+        </w:rPr>
+        <w:t>ouputs</w:t>
+      </w:r>
+      <w:proofErr w:type="spellEnd"/>
+      <w:r>
+        <w:rPr>
+          <w:rFonts w:cs="Consolas"/>
+          <w:color w:val="262626"/>
+        </w:rPr>
+        <w:t xml:space="preserve"> the information. </w:t>
+      </w:r>
+    </w:p>
+    <w:p>
+      <w:pPr>
+        <w:pStyle w:val="Heading2"/>
+      </w:pPr>
+      <w:bookmarkStart w:id="0" w:name="_GoBack"/>
+      <w:bookmarkEnd w:id="0"/>
+      <w:r>
+        <w:t>Searching Module (/search directory):</w:t>
+      </w:r>
+    </w:p>
+    <w:p/>
+    <w:p>
+      <w:pPr>
+        <w:pStyle w:val="ListParagraph"/>
         <w:numPr>
           <w:ilvl w:val="0"/>
           <w:numId w:val="2"/>
         </w:numPr>
-        <w:autoSpaceDE w:val="0"/>
-        <w:autoSpaceDN w:val="0"/>
-        <w:adjustRightInd w:val="0"/>
-        <w:rPr>
-          <w:rFonts w:cs="Consolas"/>
+        <w:rPr>
           <w:b/>
-          <w:color w:val="262626"/>
-        </w:rPr>
-      </w:pPr>
-      <w:r>
-        <w:rPr>
-          <w:rFonts w:cs="Consolas"/>
+        </w:rPr>
+      </w:pPr>
+      <w:proofErr w:type="spellStart"/>
+      <w:r>
+        <w:rPr>
           <w:b/>
-          <w:color w:val="262626"/>
-        </w:rPr>
-        <w:t>adminSQL.sql</w:t>
-      </w:r>
-    </w:p>
-    <w:p>
-      <w:pPr>
-        <w:pStyle w:val="Heading2"/>
-      </w:pPr>
-      <w:r>
-        <w:t>Searching Module (/search directory):</w:t>
-      </w:r>
-    </w:p>
-    <w:p/>
+        </w:rPr>
+        <w:t>search.php</w:t>
+      </w:r>
+      <w:proofErr w:type="spellEnd"/>
+    </w:p>
+    <w:p>
+      <w:pPr>
+        <w:pStyle w:val="ListParagraph"/>
+        <w:numPr>
+          <w:ilvl w:val="1"/>
+          <w:numId w:val="2"/>
+        </w:numPr>
+        <w:rPr>
+          <w:b/>
+        </w:rPr>
+      </w:pPr>
+      <w:r>
+        <w:t xml:space="preserve">This file contains the frontend forms for searching by keywords and/or dates, and also to sort by most-recent, oldest, or default. There is also an option for retrieving the </w:t>
+      </w:r>
+      <w:r>
+        <w:t xml:space="preserve">top five most popular images visible to the user. The form data is sent to </w:t>
+      </w:r>
+      <w:proofErr w:type="spellStart"/>
+      <w:r>
+        <w:t>searchDB.php</w:t>
+      </w:r>
+      <w:proofErr w:type="spellEnd"/>
+      <w:r>
+        <w:t xml:space="preserve"> to evaluate the search. </w:t>
+      </w:r>
+      <w:r>
+        <w:t xml:space="preserve">Before creating queries to search the data based on their expressions entered, we must rebuild our indexes incase photos are uploaded/updated.  </w:t>
+      </w:r>
+    </w:p>
     <w:p>
       <w:pPr>
         <w:pStyle w:val="ListParagraph"/>
@@ -2654,12 +3460,26 @@
           <w:b/>
         </w:rPr>
       </w:pPr>
+      <w:proofErr w:type="spellStart"/>
       <w:r>
         <w:rPr>
           <w:b/>
         </w:rPr>
-        <w:t>search.php</w:t>
-      </w:r>
+        <w:t>s</w:t>
+      </w:r>
+      <w:r>
+        <w:rPr>
+          <w:b/>
+        </w:rPr>
+        <w:t>earchdb</w:t>
+      </w:r>
+      <w:r>
+        <w:rPr>
+          <w:b/>
+        </w:rPr>
+        <w:t>.php</w:t>
+      </w:r>
+      <w:proofErr w:type="spellEnd"/>
     </w:p>
     <w:p>
       <w:pPr>
@@ -2673,43 +3493,22 @@
         </w:rPr>
       </w:pPr>
       <w:r>
-        <w:t xml:space="preserve">This file contains the frontend forms for searching by keywords and/or dates, and also to sort by most-recent, oldest, or default. There is also an option for retrieving the </w:t>
-      </w:r>
-      <w:r>
-        <w:t xml:space="preserve">top five most popular images visible to the user. The form data is sent to searchDB.php to evaluate the search. </w:t>
-      </w:r>
-      <w:r>
-        <w:t xml:space="preserve">Before creating queries to search the data based on their expressions entered, we must rebuild our indexes incase photos are uploaded/updated.  </w:t>
-      </w:r>
-    </w:p>
-    <w:p>
-      <w:pPr>
-        <w:pStyle w:val="ListParagraph"/>
-        <w:numPr>
-          <w:ilvl w:val="0"/>
-          <w:numId w:val="2"/>
-        </w:numPr>
-        <w:rPr>
-          <w:b/>
-        </w:rPr>
-      </w:pPr>
-      <w:r>
-        <w:rPr>
-          <w:b/>
-        </w:rPr>
-        <w:t>s</w:t>
-      </w:r>
-      <w:r>
-        <w:rPr>
-          <w:b/>
-        </w:rPr>
-        <w:t>earchdb</w:t>
-      </w:r>
-      <w:r>
-        <w:rPr>
-          <w:b/>
-        </w:rPr>
-        <w:t>.php</w:t>
+        <w:t xml:space="preserve">This file handles the search request by formulating a query based on the expressions entered from the form on </w:t>
+      </w:r>
+      <w:proofErr w:type="spellStart"/>
+      <w:r>
+        <w:t>search.php</w:t>
+      </w:r>
+      <w:proofErr w:type="spellEnd"/>
+      <w:r>
+        <w:t xml:space="preserve">.  It solves this by incrementally building up a query based on </w:t>
+      </w:r>
+      <w:r>
+        <w:lastRenderedPageBreak/>
+        <w:t>whether or not a user entered certain fields, or pressed certain search condition buttons.</w:t>
+      </w:r>
+      <w:r>
+        <w:t xml:space="preserve"> </w:t>
       </w:r>
     </w:p>
     <w:p>
@@ -2724,65 +3523,47 @@
         </w:rPr>
       </w:pPr>
       <w:r>
-        <w:t>This file handles the search request by formulating a query based on the expressions entered from the form on search.php.  It solves this by incrementally building up a query based on whether or not a user entered certain fields, or pressed certain search condition buttons.</w:t>
-      </w:r>
-      <w:r>
-        <w:t xml:space="preserve"> </w:t>
-      </w:r>
-    </w:p>
-    <w:p>
-      <w:pPr>
-        <w:pStyle w:val="ListParagraph"/>
-        <w:numPr>
-          <w:ilvl w:val="1"/>
-          <w:numId w:val="2"/>
-        </w:numPr>
+        <w:t>SQL Statements used</w:t>
+      </w:r>
+      <w:r>
+        <w:t xml:space="preserve"> (since the SQL statement varies based on whether the user enters certain criteria, I will present partial </w:t>
+      </w:r>
+      <w:r>
+        <w:t>conditions used for the query</w:t>
+      </w:r>
+      <w:r>
+        <w:t>)</w:t>
+      </w:r>
+    </w:p>
+    <w:p>
+      <w:pPr>
+        <w:pStyle w:val="ListParagraph"/>
+        <w:ind w:left="2160"/>
         <w:rPr>
           <w:b/>
         </w:rPr>
       </w:pPr>
-      <w:r>
-        <w:t>SQL Statements used</w:t>
-      </w:r>
-      <w:r>
-        <w:t xml:space="preserve"> (since the SQL statement varies based on whether the user enters certain criteria, I will present partial </w:t>
-      </w:r>
-      <w:r>
-        <w:t>conditions used for the query</w:t>
-      </w:r>
-      <w:r>
-        <w:t>)</w:t>
-      </w:r>
     </w:p>
     <w:p>
       <w:pPr>
         <w:pStyle w:val="ListParagraph"/>
         <w:ind w:left="2160"/>
-        <w:rPr>
-          <w:b/>
-        </w:rPr>
-      </w:pPr>
+      </w:pPr>
+      <w:r>
+        <w:t>If keywords are not empty, then we have a query condition</w:t>
+      </w:r>
+      <w:r>
+        <w:t xml:space="preserve"> for checking the indexes:</w:t>
+      </w:r>
     </w:p>
     <w:p>
       <w:pPr>
         <w:pStyle w:val="ListParagraph"/>
         <w:ind w:left="2160"/>
       </w:pPr>
-      <w:r>
-        <w:t>If keywords are not empty, then we have a query condition</w:t>
-      </w:r>
-      <w:r>
-        <w:t xml:space="preserve"> for checking the indexes:</w:t>
-      </w:r>
-    </w:p>
-    <w:p>
-      <w:pPr>
-        <w:pStyle w:val="ListParagraph"/>
-        <w:ind w:left="2160"/>
-      </w:pPr>
-    </w:p>
-    <w:bookmarkStart w:id="0" w:name="_MON_1521013917"/>
-    <w:bookmarkEnd w:id="0"/>
+    </w:p>
+    <w:bookmarkStart w:id="1" w:name="_MON_1521013917"/>
+    <w:bookmarkEnd w:id="1"/>
     <w:p>
       <w:pPr>
         <w:pStyle w:val="ListParagraph"/>
@@ -2809,10 +3590,10 @@
             <v:path o:extrusionok="f" gradientshapeok="t" o:connecttype="rect"/>
             <o:lock v:ext="edit" aspectratio="t"/>
           </v:shapetype>
-          <v:shape id="_x0000_i1121" type="#_x0000_t75" style="width:468pt;height:42pt" o:ole="">
-            <v:imagedata r:id="rId8" o:title=""/>
+          <v:shape id="_x0000_i1025" type="#_x0000_t75" style="width:468pt;height:42pt" o:ole="">
+            <v:imagedata r:id="rId9" o:title=""/>
           </v:shape>
-          <o:OLEObject Type="Embed" ProgID="Word.OpenDocumentText.12" ShapeID="_x0000_i1121" DrawAspect="Content" ObjectID="_1521018334" r:id="rId9"/>
+          <o:OLEObject Type="Embed" ProgID="Word.OpenDocumentText.12" ShapeID="_x0000_i1025" DrawAspect="Content" ObjectID="_1394880589" r:id="rId10"/>
         </w:object>
       </w:r>
     </w:p>
@@ -2831,8 +3612,8 @@
         <w:ind w:left="2160"/>
       </w:pPr>
     </w:p>
-    <w:bookmarkStart w:id="1" w:name="_MON_1521014014"/>
-    <w:bookmarkEnd w:id="1"/>
+    <w:bookmarkStart w:id="2" w:name="_MON_1521014014"/>
+    <w:bookmarkEnd w:id="2"/>
     <w:p>
       <w:pPr>
         <w:pStyle w:val="ListParagraph"/>
@@ -2840,10 +3621,10 @@
       </w:pPr>
       <w:r>
         <w:object w:dxaOrig="9360" w:dyaOrig="557" w14:anchorId="6B6B491E">
-          <v:shape id="_x0000_i1118" type="#_x0000_t75" style="width:468pt;height:27.75pt" o:ole="">
-            <v:imagedata r:id="rId10" o:title=""/>
+          <v:shape id="_x0000_i1026" type="#_x0000_t75" style="width:468pt;height:28pt" o:ole="">
+            <v:imagedata r:id="rId11" o:title=""/>
           </v:shape>
-          <o:OLEObject Type="Embed" ProgID="Word.OpenDocumentText.12" ShapeID="_x0000_i1118" DrawAspect="Content" ObjectID="_1521018335" r:id="rId11"/>
+          <o:OLEObject Type="Embed" ProgID="Word.OpenDocumentText.12" ShapeID="_x0000_i1026" DrawAspect="Content" ObjectID="_1394880590" r:id="rId12"/>
         </w:object>
       </w:r>
     </w:p>
@@ -2862,8 +3643,8 @@
         <w:ind w:left="2160"/>
       </w:pPr>
     </w:p>
-    <w:bookmarkStart w:id="2" w:name="_MON_1521014152"/>
-    <w:bookmarkEnd w:id="2"/>
+    <w:bookmarkStart w:id="3" w:name="_MON_1521014152"/>
+    <w:bookmarkEnd w:id="3"/>
     <w:p>
       <w:pPr>
         <w:pStyle w:val="ListParagraph"/>
@@ -2871,10 +3652,10 @@
       </w:pPr>
       <w:r>
         <w:object w:dxaOrig="9360" w:dyaOrig="1115" w14:anchorId="4771F082">
-          <v:shape id="_x0000_i1115" type="#_x0000_t75" style="width:468pt;height:55.5pt" o:ole="">
-            <v:imagedata r:id="rId12" o:title=""/>
+          <v:shape id="_x0000_i1027" type="#_x0000_t75" style="width:468pt;height:56pt" o:ole="">
+            <v:imagedata r:id="rId13" o:title=""/>
           </v:shape>
-          <o:OLEObject Type="Embed" ProgID="Word.OpenDocumentText.12" ShapeID="_x0000_i1115" DrawAspect="Content" ObjectID="_1521018336" r:id="rId13"/>
+          <o:OLEObject Type="Embed" ProgID="Word.OpenDocumentText.12" ShapeID="_x0000_i1027" DrawAspect="Content" ObjectID="_1394880591" r:id="rId14"/>
         </w:object>
       </w:r>
     </w:p>
@@ -2893,8 +3674,8 @@
         <w:ind w:left="2160"/>
       </w:pPr>
     </w:p>
-    <w:bookmarkStart w:id="3" w:name="_MON_1521014450"/>
-    <w:bookmarkEnd w:id="3"/>
+    <w:bookmarkStart w:id="4" w:name="_MON_1521014450"/>
+    <w:bookmarkEnd w:id="4"/>
     <w:p>
       <w:pPr>
         <w:pStyle w:val="ListParagraph"/>
@@ -2902,10 +3683,10 @@
       </w:pPr>
       <w:r>
         <w:object w:dxaOrig="9360" w:dyaOrig="450" w14:anchorId="76C4958C">
-          <v:shape id="_x0000_i1092" type="#_x0000_t75" style="width:468pt;height:22.5pt" o:ole="">
-            <v:imagedata r:id="rId14" o:title=""/>
+          <v:shape id="_x0000_i1028" type="#_x0000_t75" style="width:468pt;height:23pt" o:ole="">
+            <v:imagedata r:id="rId15" o:title=""/>
           </v:shape>
-          <o:OLEObject Type="Embed" ProgID="Word.OpenDocumentText.12" ShapeID="_x0000_i1092" DrawAspect="Content" ObjectID="_1521018337" r:id="rId15"/>
+          <o:OLEObject Type="Embed" ProgID="Word.OpenDocumentText.12" ShapeID="_x0000_i1028" DrawAspect="Content" ObjectID="_1394880592" r:id="rId16"/>
         </w:object>
       </w:r>
       <w:r>
@@ -2918,8 +3699,8 @@
         <w:ind w:left="2160"/>
       </w:pPr>
     </w:p>
-    <w:bookmarkStart w:id="4" w:name="_MON_1521014512"/>
-    <w:bookmarkEnd w:id="4"/>
+    <w:bookmarkStart w:id="5" w:name="_MON_1521014512"/>
+    <w:bookmarkEnd w:id="5"/>
     <w:p>
       <w:pPr>
         <w:pStyle w:val="ListParagraph"/>
@@ -2927,10 +3708,10 @@
       </w:pPr>
       <w:r>
         <w:object w:dxaOrig="9360" w:dyaOrig="444" w14:anchorId="67501543">
-          <v:shape id="_x0000_i1112" type="#_x0000_t75" style="width:468pt;height:22.5pt" o:ole="">
-            <v:imagedata r:id="rId16" o:title=""/>
+          <v:shape id="_x0000_i1029" type="#_x0000_t75" style="width:468pt;height:23pt" o:ole="">
+            <v:imagedata r:id="rId17" o:title=""/>
           </v:shape>
-          <o:OLEObject Type="Embed" ProgID="Word.OpenDocumentText.12" ShapeID="_x0000_i1112" DrawAspect="Content" ObjectID="_1521018338" r:id="rId17"/>
+          <o:OLEObject Type="Embed" ProgID="Word.OpenDocumentText.12" ShapeID="_x0000_i1029" DrawAspect="Content" ObjectID="_1394880593" r:id="rId18"/>
         </w:object>
       </w:r>
       <w:r>
@@ -2943,8 +3724,8 @@
         <w:ind w:left="2160"/>
       </w:pPr>
     </w:p>
-    <w:bookmarkStart w:id="5" w:name="_MON_1521014586"/>
-    <w:bookmarkEnd w:id="5"/>
+    <w:bookmarkStart w:id="6" w:name="_MON_1521014586"/>
+    <w:bookmarkEnd w:id="6"/>
     <w:p>
       <w:pPr>
         <w:pStyle w:val="ListParagraph"/>
@@ -2952,10 +3733,10 @@
       </w:pPr>
       <w:r>
         <w:object w:dxaOrig="9360" w:dyaOrig="444" w14:anchorId="4D3729CC">
-          <v:shape id="_x0000_i1109" type="#_x0000_t75" style="width:468pt;height:22.5pt" o:ole="">
-            <v:imagedata r:id="rId18" o:title=""/>
+          <v:shape id="_x0000_i1030" type="#_x0000_t75" style="width:468pt;height:23pt" o:ole="">
+            <v:imagedata r:id="rId19" o:title=""/>
           </v:shape>
-          <o:OLEObject Type="Embed" ProgID="Word.OpenDocumentText.12" ShapeID="_x0000_i1109" DrawAspect="Content" ObjectID="_1521018339" r:id="rId19"/>
+          <o:OLEObject Type="Embed" ProgID="Word.OpenDocumentText.12" ShapeID="_x0000_i1030" DrawAspect="Content" ObjectID="_1394880594" r:id="rId20"/>
         </w:object>
       </w:r>
       <w:r>
@@ -2968,8 +3749,8 @@
         <w:ind w:left="2160"/>
       </w:pPr>
     </w:p>
-    <w:bookmarkStart w:id="6" w:name="_MON_1521014646"/>
-    <w:bookmarkEnd w:id="6"/>
+    <w:bookmarkStart w:id="7" w:name="_MON_1521014646"/>
+    <w:bookmarkEnd w:id="7"/>
     <w:p>
       <w:pPr>
         <w:pStyle w:val="ListParagraph"/>
@@ -2977,10 +3758,10 @@
       </w:pPr>
       <w:r>
         <w:object w:dxaOrig="9360" w:dyaOrig="870" w14:anchorId="3CD04DD2">
-          <v:shape id="_x0000_i1125" type="#_x0000_t75" style="width:468pt;height:43.5pt" o:ole="">
-            <v:imagedata r:id="rId20" o:title=""/>
+          <v:shape id="_x0000_i1031" type="#_x0000_t75" style="width:468pt;height:44pt" o:ole="">
+            <v:imagedata r:id="rId21" o:title=""/>
           </v:shape>
-          <o:OLEObject Type="Embed" ProgID="Word.OpenDocumentText.12" ShapeID="_x0000_i1125" DrawAspect="Content" ObjectID="_1521018340" r:id="rId21"/>
+          <o:OLEObject Type="Embed" ProgID="Word.OpenDocumentText.12" ShapeID="_x0000_i1031" DrawAspect="Content" ObjectID="_1394880595" r:id="rId22"/>
         </w:object>
       </w:r>
     </w:p>
@@ -3002,13 +3783,7 @@
         <w:ind w:left="2160"/>
       </w:pPr>
       <w:r>
-        <w:lastRenderedPageBreak/>
-        <w:t>Query for selecting t</w:t>
-      </w:r>
-      <w:bookmarkStart w:id="7" w:name="_GoBack"/>
-      <w:bookmarkEnd w:id="7"/>
-      <w:r>
-        <w:t>op five images</w:t>
+        <w:t>Query for selecting top five images</w:t>
       </w:r>
     </w:p>
     <w:p>
@@ -3026,10 +3801,10 @@
       </w:pPr>
       <w:r>
         <w:object w:dxaOrig="9360" w:dyaOrig="3411" w14:anchorId="749C4852">
-          <v:shape id="_x0000_i1173" type="#_x0000_t75" style="width:468pt;height:170.25pt" o:ole="">
-            <v:imagedata r:id="rId22" o:title=""/>
+          <v:shape id="_x0000_i1032" type="#_x0000_t75" style="width:468pt;height:170pt" o:ole="">
+            <v:imagedata r:id="rId23" o:title=""/>
           </v:shape>
-          <o:OLEObject Type="Embed" ProgID="Word.OpenDocumentText.12" ShapeID="_x0000_i1173" DrawAspect="Content" ObjectID="_1521018341" r:id="rId23"/>
+          <o:OLEObject Type="Embed" ProgID="Word.OpenDocumentText.12" ShapeID="_x0000_i1032" DrawAspect="Content" ObjectID="_1394880596" r:id="rId24"/>
         </w:object>
       </w:r>
     </w:p>
@@ -3046,7 +3821,23 @@
         <w:ind w:left="1440"/>
       </w:pPr>
       <w:r>
-        <w:t>placed into a one-dimensional array and sent to the searchResult.php page to be displayed to the user, otherwise they are sent back to search.php with a corresponding message of no results found.</w:t>
+        <w:t xml:space="preserve">placed into a one-dimensional array and sent to the </w:t>
+      </w:r>
+      <w:proofErr w:type="spellStart"/>
+      <w:r>
+        <w:t>searchResult.php</w:t>
+      </w:r>
+      <w:proofErr w:type="spellEnd"/>
+      <w:r>
+        <w:t xml:space="preserve"> page to be displayed to the user, otherwise they are sent back to </w:t>
+      </w:r>
+      <w:proofErr w:type="spellStart"/>
+      <w:r>
+        <w:t>search.php</w:t>
+      </w:r>
+      <w:proofErr w:type="spellEnd"/>
+      <w:r>
+        <w:t xml:space="preserve"> with a corresponding message of no results found.</w:t>
       </w:r>
     </w:p>
     <w:p/>
@@ -3061,6 +3852,7 @@
           <w:b/>
         </w:rPr>
       </w:pPr>
+      <w:proofErr w:type="spellStart"/>
       <w:r>
         <w:rPr>
           <w:b/>
@@ -3073,6 +3865,7 @@
         </w:rPr>
         <w:t>.php</w:t>
       </w:r>
+      <w:proofErr w:type="spellEnd"/>
     </w:p>
     <w:p>
       <w:pPr>
@@ -3118,12 +3911,14 @@
           <w:b/>
         </w:rPr>
       </w:pPr>
+      <w:proofErr w:type="spellStart"/>
       <w:r>
         <w:rPr>
           <w:b/>
         </w:rPr>
         <w:t>searchResult.php</w:t>
       </w:r>
+      <w:proofErr w:type="spellEnd"/>
     </w:p>
     <w:p>
       <w:pPr>
@@ -3137,7 +3932,15 @@
         </w:rPr>
       </w:pPr>
       <w:r>
-        <w:t xml:space="preserve">This page is used to display the photos retrieved from the search executed in searchdb.php. It is passed all the photo ids that were returned by the search in a PHP session variable and then displays all the </w:t>
+        <w:t xml:space="preserve">This page is used to display the photos retrieved from the search executed in </w:t>
+      </w:r>
+      <w:proofErr w:type="spellStart"/>
+      <w:r>
+        <w:t>searchdb.php</w:t>
+      </w:r>
+      <w:proofErr w:type="spellEnd"/>
+      <w:r>
+        <w:t xml:space="preserve">. It is passed all the photo ids that were returned by the search in a PHP session variable and then displays all the </w:t>
       </w:r>
       <w:r>
         <w:t xml:space="preserve">images in a HTML table. When you click on a photo, it also enlarges it with the details. </w:t>
@@ -3179,10 +3982,10 @@
           <w:b/>
         </w:rPr>
         <w:object w:dxaOrig="9360" w:dyaOrig="450" w14:anchorId="5324D05F">
-          <v:shape id="_x0000_i1170" type="#_x0000_t75" style="width:468pt;height:22.5pt" o:ole="">
-            <v:imagedata r:id="rId24" o:title=""/>
+          <v:shape id="_x0000_i1033" type="#_x0000_t75" style="width:468pt;height:23pt" o:ole="">
+            <v:imagedata r:id="rId25" o:title=""/>
           </v:shape>
-          <o:OLEObject Type="Embed" ProgID="Word.OpenDocumentText.12" ShapeID="_x0000_i1170" DrawAspect="Content" ObjectID="_1521018342" r:id="rId25"/>
+          <o:OLEObject Type="Embed" ProgID="Word.OpenDocumentText.12" ShapeID="_x0000_i1033" DrawAspect="Content" ObjectID="_1394880597" r:id="rId26"/>
         </w:object>
       </w:r>
     </w:p>
@@ -3192,6 +3995,7 @@
         <w:ind w:left="720" w:hanging="720"/>
       </w:pPr>
       <w:r>
+        <w:lastRenderedPageBreak/>
         <w:t xml:space="preserve">Uploading </w:t>
       </w:r>
       <w:r>
@@ -3213,6 +4017,7 @@
           <w:color w:val="262626"/>
         </w:rPr>
       </w:pPr>
+      <w:proofErr w:type="spellStart"/>
       <w:r>
         <w:rPr>
           <w:rFonts w:cs="Consolas"/>
@@ -3220,6 +4025,7 @@
         </w:rPr>
         <w:t>uploadForm.php</w:t>
       </w:r>
+      <w:proofErr w:type="spellEnd"/>
     </w:p>
     <w:p>
       <w:pPr>
@@ -3230,15 +4036,39 @@
         </w:numPr>
       </w:pPr>
       <w:r>
-        <w:t>Requires setup.php to access the database and homepage.php to display the header files, wallpaper, and logo.</w:t>
-      </w:r>
-    </w:p>
-    <w:p>
-      <w:pPr>
-        <w:ind w:left="1440"/>
-      </w:pPr>
-      <w:r>
-        <w:t>Users can upload pictures to the website, and they must fill out some basic information about the picture. If all the required fields are completed, they will be sent to uploadDB.php.</w:t>
+        <w:t xml:space="preserve">Requires </w:t>
+      </w:r>
+      <w:proofErr w:type="spellStart"/>
+      <w:r>
+        <w:t>setup.php</w:t>
+      </w:r>
+      <w:proofErr w:type="spellEnd"/>
+      <w:r>
+        <w:t xml:space="preserve"> to access the database and </w:t>
+      </w:r>
+      <w:proofErr w:type="spellStart"/>
+      <w:r>
+        <w:t>homepage.php</w:t>
+      </w:r>
+      <w:proofErr w:type="spellEnd"/>
+      <w:r>
+        <w:t xml:space="preserve"> to display the header files, wallpaper, and logo.</w:t>
+      </w:r>
+    </w:p>
+    <w:p>
+      <w:pPr>
+        <w:ind w:left="1440"/>
+      </w:pPr>
+      <w:r>
+        <w:t xml:space="preserve">Users can upload pictures to the website, and they must fill out some basic information about the picture. If all the required fields are completed, they will be sent to </w:t>
+      </w:r>
+      <w:proofErr w:type="spellStart"/>
+      <w:r>
+        <w:t>uploadDB.php</w:t>
+      </w:r>
+      <w:proofErr w:type="spellEnd"/>
+      <w:r>
+        <w:t>.</w:t>
       </w:r>
     </w:p>
     <w:p>
@@ -3249,21 +4079,30 @@
           <w:numId w:val="2"/>
         </w:numPr>
       </w:pPr>
+      <w:proofErr w:type="spellStart"/>
       <w:r>
         <w:rPr>
           <w:b/>
         </w:rPr>
-        <w:lastRenderedPageBreak/>
         <w:t>uploadDB.php</w:t>
       </w:r>
-    </w:p>
-    <w:p>
-      <w:pPr>
-        <w:pStyle w:val="ListParagraph"/>
-        <w:ind w:left="1440"/>
-      </w:pPr>
-      <w:r>
-        <w:t>Requires setup.php to access the database.</w:t>
+      <w:proofErr w:type="spellEnd"/>
+    </w:p>
+    <w:p>
+      <w:pPr>
+        <w:pStyle w:val="ListParagraph"/>
+        <w:ind w:left="1440"/>
+      </w:pPr>
+      <w:r>
+        <w:t xml:space="preserve">Requires </w:t>
+      </w:r>
+      <w:proofErr w:type="spellStart"/>
+      <w:r>
+        <w:t>setup.php</w:t>
+      </w:r>
+      <w:proofErr w:type="spellEnd"/>
+      <w:r>
+        <w:t xml:space="preserve"> to access the database.</w:t>
       </w:r>
     </w:p>
     <w:p>
@@ -3296,31 +4135,84 @@
         <w:ind w:left="1440"/>
       </w:pPr>
       <w:r>
-        <w:t>INSERT INTO images (photo_id, owner_name, permitted, subject, place, timing, description, thumbnail, photo) VALUES (:photoid,</w:t>
+        <w:t>INSERT INTO images (</w:t>
+      </w:r>
+      <w:proofErr w:type="spellStart"/>
+      <w:r>
+        <w:t>photo_id</w:t>
+      </w:r>
+      <w:proofErr w:type="spellEnd"/>
+      <w:r>
+        <w:t xml:space="preserve">, </w:t>
+      </w:r>
+      <w:proofErr w:type="spellStart"/>
+      <w:r>
+        <w:t>owner_name</w:t>
+      </w:r>
+      <w:proofErr w:type="spellEnd"/>
+      <w:r>
+        <w:t>, permitted, subject, place, timing, description, thumbnail, photo) VALUES (:</w:t>
+      </w:r>
+      <w:proofErr w:type="spellStart"/>
+      <w:r>
+        <w:t>photoid</w:t>
+      </w:r>
+      <w:proofErr w:type="spellEnd"/>
+      <w:r>
+        <w:t>,</w:t>
       </w:r>
       <w:r>
         <w:t xml:space="preserve"> </w:t>
       </w:r>
       <w:r>
-        <w:t>:ownername,</w:t>
+        <w:t>:</w:t>
+      </w:r>
+      <w:proofErr w:type="spellStart"/>
+      <w:r>
+        <w:t>ownername</w:t>
+      </w:r>
+      <w:proofErr w:type="spellEnd"/>
+      <w:r>
+        <w:t>,</w:t>
       </w:r>
       <w:r>
         <w:t xml:space="preserve"> </w:t>
       </w:r>
       <w:r>
-        <w:t>:permitted, :subject, :place, TO_DATE(:datetime, \'MM/DD/YYYY\'), :description, empty_blob(),</w:t>
-      </w:r>
-    </w:p>
-    <w:p>
-      <w:pPr>
-        <w:pStyle w:val="ListParagraph"/>
-        <w:ind w:left="1440"/>
-      </w:pPr>
+        <w:t>:permitted, :subject, :place, TO_DATE(:</w:t>
+      </w:r>
+      <w:proofErr w:type="spellStart"/>
+      <w:r>
+        <w:t>datetime</w:t>
+      </w:r>
+      <w:proofErr w:type="spellEnd"/>
+      <w:r>
+        <w:t xml:space="preserve">, \'MM/DD/YYYY\'), :description, </w:t>
+      </w:r>
+      <w:proofErr w:type="spellStart"/>
+      <w:r>
+        <w:t>empty_blob</w:t>
+      </w:r>
+      <w:proofErr w:type="spellEnd"/>
+      <w:r>
+        <w:t>(),</w:t>
+      </w:r>
+    </w:p>
+    <w:p>
+      <w:pPr>
+        <w:pStyle w:val="ListParagraph"/>
+        <w:ind w:left="1440"/>
+      </w:pPr>
+      <w:proofErr w:type="spellStart"/>
       <w:r>
         <w:t>empty_</w:t>
       </w:r>
       <w:r>
-        <w:t>blob (</w:t>
+        <w:t>blob</w:t>
+      </w:r>
+      <w:proofErr w:type="spellEnd"/>
+      <w:r>
+        <w:t xml:space="preserve"> (</w:t>
       </w:r>
       <w:r>
         <w:t xml:space="preserve">)) returning thumbnail, photo </w:t>
@@ -3356,7 +4248,15 @@
         <w:ind w:left="1440"/>
       </w:pPr>
       <w:r>
-        <w:t>'SELECT DISTINCT(photo_id) FROM images'</w:t>
+        <w:t>'SELECT DISTINCT(</w:t>
+      </w:r>
+      <w:proofErr w:type="spellStart"/>
+      <w:r>
+        <w:t>photo_id</w:t>
+      </w:r>
+      <w:proofErr w:type="spellEnd"/>
+      <w:r>
+        <w:t>) FROM images'</w:t>
       </w:r>
     </w:p>
     <w:p>
@@ -3373,20 +4273,36 @@
           <w:numId w:val="2"/>
         </w:numPr>
       </w:pPr>
+      <w:proofErr w:type="spellStart"/>
       <w:r>
         <w:rPr>
           <w:b/>
         </w:rPr>
-        <w:t>updateImage.php:</w:t>
-      </w:r>
-    </w:p>
-    <w:p>
-      <w:pPr>
-        <w:pStyle w:val="ListParagraph"/>
-        <w:ind w:left="1440"/>
-      </w:pPr>
-      <w:r>
-        <w:t>Requires setup.php to access the database.</w:t>
+        <w:t>updateImage.php</w:t>
+      </w:r>
+      <w:proofErr w:type="spellEnd"/>
+      <w:r>
+        <w:rPr>
+          <w:b/>
+        </w:rPr>
+        <w:t>:</w:t>
+      </w:r>
+    </w:p>
+    <w:p>
+      <w:pPr>
+        <w:pStyle w:val="ListParagraph"/>
+        <w:ind w:left="1440"/>
+      </w:pPr>
+      <w:r>
+        <w:t xml:space="preserve">Requires </w:t>
+      </w:r>
+      <w:proofErr w:type="spellStart"/>
+      <w:r>
+        <w:t>setup.php</w:t>
+      </w:r>
+      <w:proofErr w:type="spellEnd"/>
+      <w:r>
+        <w:t xml:space="preserve"> to access the database.</w:t>
       </w:r>
     </w:p>
     <w:p>
@@ -3411,33 +4327,75 @@
           <w:numId w:val="2"/>
         </w:numPr>
       </w:pPr>
+      <w:proofErr w:type="spellStart"/>
       <w:r>
         <w:rPr>
           <w:b/>
         </w:rPr>
         <w:t>updateImageDB.php</w:t>
       </w:r>
-    </w:p>
-    <w:p>
-      <w:pPr>
-        <w:ind w:left="1440"/>
-      </w:pPr>
-      <w:r>
-        <w:t xml:space="preserve">UPDATE images SET permitted </w:t>
-      </w:r>
-      <w:proofErr w:type="gramStart"/>
-      <w:r>
-        <w:t>= :</w:t>
-      </w:r>
-      <w:r>
-        <w:t>permitted</w:t>
-      </w:r>
-      <w:proofErr w:type="gramEnd"/>
-      <w:r>
-        <w:t>, subject</w:t>
-      </w:r>
-      <w:r>
-        <w:t xml:space="preserve"> = :subject,place =:place,timing = TO_DATE(:datetime,\'MM/DD/YYYY\'),description =:description,WHERE photo_id = :image_id';</w:t>
+      <w:proofErr w:type="spellEnd"/>
+    </w:p>
+    <w:p>
+      <w:pPr>
+        <w:ind w:left="1440"/>
+      </w:pPr>
+      <w:r>
+        <w:t>UPDATE images SET permitted = :</w:t>
+      </w:r>
+      <w:r>
+        <w:t>permitted, subject</w:t>
+      </w:r>
+      <w:r>
+        <w:t xml:space="preserve"> = :</w:t>
+      </w:r>
+      <w:proofErr w:type="spellStart"/>
+      <w:r>
+        <w:t>subject,place</w:t>
+      </w:r>
+      <w:proofErr w:type="spellEnd"/>
+      <w:r>
+        <w:t xml:space="preserve"> =:</w:t>
+      </w:r>
+      <w:proofErr w:type="spellStart"/>
+      <w:r>
+        <w:t>place,timing</w:t>
+      </w:r>
+      <w:proofErr w:type="spellEnd"/>
+      <w:r>
+        <w:t xml:space="preserve"> = TO_DATE(:</w:t>
+      </w:r>
+      <w:proofErr w:type="spellStart"/>
+      <w:r>
+        <w:t>datetime</w:t>
+      </w:r>
+      <w:proofErr w:type="spellEnd"/>
+      <w:r>
+        <w:t>,\'MM/DD/YYYY\'),description =:</w:t>
+      </w:r>
+      <w:proofErr w:type="spellStart"/>
+      <w:r>
+        <w:t>description,WHERE</w:t>
+      </w:r>
+      <w:proofErr w:type="spellEnd"/>
+      <w:r>
+        <w:t xml:space="preserve"> </w:t>
+      </w:r>
+      <w:proofErr w:type="spellStart"/>
+      <w:r>
+        <w:t>photo_id</w:t>
+      </w:r>
+      <w:proofErr w:type="spellEnd"/>
+      <w:r>
+        <w:t xml:space="preserve"> = :</w:t>
+      </w:r>
+      <w:proofErr w:type="spellStart"/>
+      <w:r>
+        <w:t>image_id</w:t>
+      </w:r>
+      <w:proofErr w:type="spellEnd"/>
+      <w:r>
+        <w:t>';</w:t>
       </w:r>
     </w:p>
     <w:p>
@@ -3503,7 +4461,23 @@
           <w:rFonts w:cs="OpenSans"/>
           <w:color w:val="262626"/>
         </w:rPr>
-        <w:t xml:space="preserve"> and usermanagement directory.</w:t>
+        <w:t xml:space="preserve"> and </w:t>
+      </w:r>
+      <w:proofErr w:type="spellStart"/>
+      <w:r>
+        <w:rPr>
+          <w:rFonts w:cs="OpenSans"/>
+          <w:color w:val="262626"/>
+        </w:rPr>
+        <w:t>usermanagement</w:t>
+      </w:r>
+      <w:proofErr w:type="spellEnd"/>
+      <w:r>
+        <w:rPr>
+          <w:rFonts w:cs="OpenSans"/>
+          <w:color w:val="262626"/>
+        </w:rPr>
+        <w:t xml:space="preserve"> directory.</w:t>
       </w:r>
     </w:p>
     <w:p>
@@ -3527,7 +4501,11 @@
         <w:ind w:left="1440"/>
       </w:pPr>
       <w:r>
-        <w:t>In the group directory, users can login create any number of group, and any number of users to a group. The only constraint is the group name must be unique to the user. Meaning two users can have the same group name, but a user may not have the same group name for two groups.</w:t>
+        <w:t xml:space="preserve">In the group directory, users can login create any number of group, and any number of users to a group. The only constraint is the group name must be unique to the user. Meaning two users can have the </w:t>
+      </w:r>
+      <w:r>
+        <w:lastRenderedPageBreak/>
+        <w:t>same group name, but a user may not have the same group name for two groups.</w:t>
       </w:r>
     </w:p>
     <w:p>
@@ -3565,7 +4543,6 @@
           <w:rFonts w:cs="OpenSans"/>
           <w:color w:val="262626"/>
         </w:rPr>
-        <w:lastRenderedPageBreak/>
         <w:t>A user can upload images, and their username is stored as the owner. Only the user can update the images information, or delete the image entirely.</w:t>
       </w:r>
     </w:p>
@@ -3695,7 +4672,27 @@
           <w:sz w:val="30"/>
           <w:szCs w:val="30"/>
         </w:rPr>
-        <w:t>Depending on an images security settings, only images that are permitted for them to see will be shown. Eg. Groups they are in, or if images are public.</w:t>
+        <w:t xml:space="preserve">Depending on an images security settings, only images that are permitted for them to see will be shown. </w:t>
+      </w:r>
+      <w:proofErr w:type="spellStart"/>
+      <w:r>
+        <w:rPr>
+          <w:rFonts w:ascii="OpenSans" w:hAnsi="OpenSans" w:cs="OpenSans"/>
+          <w:color w:val="262626"/>
+          <w:sz w:val="30"/>
+          <w:szCs w:val="30"/>
+        </w:rPr>
+        <w:t>Eg</w:t>
+      </w:r>
+      <w:proofErr w:type="spellEnd"/>
+      <w:r>
+        <w:rPr>
+          <w:rFonts w:ascii="OpenSans" w:hAnsi="OpenSans" w:cs="OpenSans"/>
+          <w:color w:val="262626"/>
+          <w:sz w:val="30"/>
+          <w:szCs w:val="30"/>
+        </w:rPr>
+        <w:t>. Groups they are in, or if images are public.</w:t>
       </w:r>
     </w:p>
     <w:p>
@@ -3721,9 +4718,11 @@
           <w:numId w:val="2"/>
         </w:numPr>
       </w:pPr>
+      <w:proofErr w:type="spellStart"/>
       <w:r>
         <w:t>groups.php</w:t>
       </w:r>
+      <w:proofErr w:type="spellEnd"/>
       <w:r>
         <w:t>:</w:t>
       </w:r>
@@ -3733,7 +4732,23 @@
         <w:ind w:left="1440"/>
       </w:pPr>
       <w:r>
-        <w:t>Requires setup.php to access the database and homepage.php to display the header files, wallpaper, and logo.</w:t>
+        <w:t xml:space="preserve">Requires </w:t>
+      </w:r>
+      <w:proofErr w:type="spellStart"/>
+      <w:r>
+        <w:t>setup.php</w:t>
+      </w:r>
+      <w:proofErr w:type="spellEnd"/>
+      <w:r>
+        <w:t xml:space="preserve"> to access the database and </w:t>
+      </w:r>
+      <w:proofErr w:type="spellStart"/>
+      <w:r>
+        <w:t>homepage.php</w:t>
+      </w:r>
+      <w:proofErr w:type="spellEnd"/>
+      <w:r>
+        <w:t xml:space="preserve"> to display the header files, wallpaper, and logo.</w:t>
       </w:r>
     </w:p>
     <w:p>
@@ -3757,17 +4772,43 @@
           <w:numId w:val="2"/>
         </w:numPr>
       </w:pPr>
+      <w:proofErr w:type="spellStart"/>
       <w:r>
         <w:t>groupAdd.php</w:t>
       </w:r>
-    </w:p>
-    <w:p>
-      <w:pPr>
-        <w:pStyle w:val="ListParagraph"/>
-        <w:ind w:left="1440"/>
-      </w:pPr>
-      <w:r>
-        <w:t>Requires setup.php to access the database and homepage.php to display the header files, wallpaper, and logo. The user can create a new group here. Provided the group name is unique to the other groups they already own. Calls groupAddDB.php to add to the database</w:t>
+      <w:proofErr w:type="spellEnd"/>
+    </w:p>
+    <w:p>
+      <w:pPr>
+        <w:pStyle w:val="ListParagraph"/>
+        <w:ind w:left="1440"/>
+      </w:pPr>
+      <w:r>
+        <w:t xml:space="preserve">Requires </w:t>
+      </w:r>
+      <w:proofErr w:type="spellStart"/>
+      <w:r>
+        <w:t>setup.php</w:t>
+      </w:r>
+      <w:proofErr w:type="spellEnd"/>
+      <w:r>
+        <w:t xml:space="preserve"> to access the database and </w:t>
+      </w:r>
+      <w:proofErr w:type="spellStart"/>
+      <w:r>
+        <w:t>homepage.php</w:t>
+      </w:r>
+      <w:proofErr w:type="spellEnd"/>
+      <w:r>
+        <w:t xml:space="preserve"> to display the header files, wallpaper, and logo. The user can create a new group here. Provided the group name is unique to the other groups they already own. Calls </w:t>
+      </w:r>
+      <w:proofErr w:type="spellStart"/>
+      <w:r>
+        <w:t>groupAddDB.php</w:t>
+      </w:r>
+      <w:proofErr w:type="spellEnd"/>
+      <w:r>
+        <w:t xml:space="preserve"> to add to the database</w:t>
       </w:r>
     </w:p>
     <w:p>
@@ -3784,37 +4825,71 @@
           <w:numId w:val="2"/>
         </w:numPr>
       </w:pPr>
+      <w:proofErr w:type="spellStart"/>
       <w:r>
         <w:t>groupAddDB.php</w:t>
       </w:r>
-    </w:p>
-    <w:p>
-      <w:pPr>
-        <w:pStyle w:val="ListParagraph"/>
-        <w:ind w:left="1440"/>
-      </w:pPr>
-      <w:r>
-        <w:t>Requires setup.php to access the database. Adds a group to the database.</w:t>
-      </w:r>
-    </w:p>
-    <w:p>
-      <w:pPr>
-        <w:pStyle w:val="ListParagraph"/>
-        <w:ind w:left="1440"/>
-      </w:pPr>
-      <w:r>
-        <w:t>'SELECT group_name FROM groups WHERE group_name =\'</w:t>
-      </w:r>
-      <w:proofErr w:type="gramStart"/>
-      <w:r>
-        <w:t>'.$</w:t>
-      </w:r>
-      <w:proofErr w:type="gramEnd"/>
-      <w:r>
-        <w:t>group_name.'\'</w:t>
-      </w:r>
-      <w:r>
-        <w:t xml:space="preserve"> AND user_name =\''.$user.'\'')</w:t>
+      <w:proofErr w:type="spellEnd"/>
+    </w:p>
+    <w:p>
+      <w:pPr>
+        <w:pStyle w:val="ListParagraph"/>
+        <w:ind w:left="1440"/>
+      </w:pPr>
+      <w:r>
+        <w:t xml:space="preserve">Requires </w:t>
+      </w:r>
+      <w:proofErr w:type="spellStart"/>
+      <w:r>
+        <w:t>setup.php</w:t>
+      </w:r>
+      <w:proofErr w:type="spellEnd"/>
+      <w:r>
+        <w:t xml:space="preserve"> to access the database. Adds a group to the database.</w:t>
+      </w:r>
+    </w:p>
+    <w:p>
+      <w:pPr>
+        <w:pStyle w:val="ListParagraph"/>
+        <w:ind w:left="1440"/>
+      </w:pPr>
+      <w:r>
+        <w:t xml:space="preserve">'SELECT </w:t>
+      </w:r>
+      <w:proofErr w:type="spellStart"/>
+      <w:r>
+        <w:t>group_name</w:t>
+      </w:r>
+      <w:proofErr w:type="spellEnd"/>
+      <w:r>
+        <w:t xml:space="preserve"> FROM groups WHERE </w:t>
+      </w:r>
+      <w:proofErr w:type="spellStart"/>
+      <w:r>
+        <w:t>group_name</w:t>
+      </w:r>
+      <w:proofErr w:type="spellEnd"/>
+      <w:r>
+        <w:t xml:space="preserve"> =\''.$</w:t>
+      </w:r>
+      <w:proofErr w:type="spellStart"/>
+      <w:r>
+        <w:t>group_name</w:t>
+      </w:r>
+      <w:proofErr w:type="spellEnd"/>
+      <w:r>
+        <w:t>.'\'</w:t>
+      </w:r>
+      <w:r>
+        <w:t xml:space="preserve"> AND </w:t>
+      </w:r>
+      <w:proofErr w:type="spellStart"/>
+      <w:r>
+        <w:t>user_name</w:t>
+      </w:r>
+      <w:proofErr w:type="spellEnd"/>
+      <w:r>
+        <w:t xml:space="preserve"> =\''.$user.'\'')</w:t>
       </w:r>
     </w:p>
     <w:p>
@@ -3838,15 +4913,24 @@
         <w:ind w:left="1440"/>
       </w:pPr>
       <w:r>
-        <w:t>'Insert into groups values (\'</w:t>
-      </w:r>
-      <w:proofErr w:type="gramStart"/>
-      <w:r>
-        <w:t>'.$</w:t>
-      </w:r>
-      <w:proofErr w:type="gramEnd"/>
-      <w:r>
-        <w:t>group_id.'\',\''.$user.'\',\''.$group_name.'\',SYSDATE)';</w:t>
+        <w:lastRenderedPageBreak/>
+        <w:t>'Insert into groups values (\''.$</w:t>
+      </w:r>
+      <w:proofErr w:type="spellStart"/>
+      <w:r>
+        <w:t>group_id</w:t>
+      </w:r>
+      <w:proofErr w:type="spellEnd"/>
+      <w:r>
+        <w:t>.'\',\''.$user.'\',\''.$</w:t>
+      </w:r>
+      <w:proofErr w:type="spellStart"/>
+      <w:r>
+        <w:t>group_name</w:t>
+      </w:r>
+      <w:proofErr w:type="spellEnd"/>
+      <w:r>
+        <w:t>.'\',SYSDATE)';</w:t>
       </w:r>
     </w:p>
     <w:p>
@@ -3878,21 +4962,46 @@
           <w:numId w:val="2"/>
         </w:numPr>
       </w:pPr>
+      <w:proofErr w:type="spellStart"/>
       <w:r>
         <w:t>friendsAdd.php</w:t>
       </w:r>
-    </w:p>
-    <w:p>
-      <w:pPr>
-        <w:pStyle w:val="ListParagraph"/>
-        <w:ind w:left="1440"/>
-      </w:pPr>
-      <w:r>
-        <w:lastRenderedPageBreak/>
-        <w:t xml:space="preserve">Requires setup.php to access the database and homepage.php to display the header files, wallpaper, and logo. User can specify a group, a username of their friends, and a notice message. </w:t>
-      </w:r>
-      <w:r>
-        <w:t>Calls friendsAddDB.php to</w:t>
+      <w:proofErr w:type="spellEnd"/>
+    </w:p>
+    <w:p>
+      <w:pPr>
+        <w:pStyle w:val="ListParagraph"/>
+        <w:ind w:left="1440"/>
+      </w:pPr>
+      <w:r>
+        <w:t xml:space="preserve">Requires </w:t>
+      </w:r>
+      <w:proofErr w:type="spellStart"/>
+      <w:r>
+        <w:t>setup.php</w:t>
+      </w:r>
+      <w:proofErr w:type="spellEnd"/>
+      <w:r>
+        <w:t xml:space="preserve"> to access the database and </w:t>
+      </w:r>
+      <w:proofErr w:type="spellStart"/>
+      <w:r>
+        <w:t>homepage.php</w:t>
+      </w:r>
+      <w:proofErr w:type="spellEnd"/>
+      <w:r>
+        <w:t xml:space="preserve"> to display the header files, wallpaper, and logo. User can specify a group, a username of their friends, and a notice message. </w:t>
+      </w:r>
+      <w:r>
+        <w:t xml:space="preserve">Calls </w:t>
+      </w:r>
+      <w:proofErr w:type="spellStart"/>
+      <w:r>
+        <w:t>friendsAddDB.php</w:t>
+      </w:r>
+      <w:proofErr w:type="spellEnd"/>
+      <w:r>
+        <w:t xml:space="preserve"> to</w:t>
       </w:r>
       <w:r>
         <w:t xml:space="preserve"> add the friend.</w:t>
@@ -3912,43 +5021,77 @@
           <w:numId w:val="2"/>
         </w:numPr>
       </w:pPr>
+      <w:proofErr w:type="spellStart"/>
       <w:r>
         <w:t>friendsAddDB</w:t>
       </w:r>
       <w:r>
         <w:t>.php</w:t>
       </w:r>
-    </w:p>
-    <w:p>
-      <w:pPr>
-        <w:pStyle w:val="ListParagraph"/>
-        <w:ind w:left="1440"/>
-      </w:pPr>
-      <w:r>
-        <w:t>Requires setup.php to access the database. Adds a friend to a group that the user owns.</w:t>
-      </w:r>
-    </w:p>
-    <w:p>
-      <w:pPr>
-        <w:pStyle w:val="ListParagraph"/>
-        <w:ind w:left="1440"/>
-      </w:pPr>
-    </w:p>
-    <w:p>
-      <w:pPr>
-        <w:pStyle w:val="ListParagraph"/>
-        <w:ind w:left="1440"/>
-      </w:pPr>
-      <w:r>
-        <w:t xml:space="preserve"> ('SELECT group_id FROM groups WHERE group_name =\'</w:t>
-      </w:r>
-      <w:proofErr w:type="gramStart"/>
-      <w:r>
-        <w:t>'.$</w:t>
-      </w:r>
-      <w:proofErr w:type="gramEnd"/>
-      <w:r>
-        <w:t>group_name.'\' AND user_name =\''.$user.'\'');</w:t>
+      <w:proofErr w:type="spellEnd"/>
+    </w:p>
+    <w:p>
+      <w:pPr>
+        <w:pStyle w:val="ListParagraph"/>
+        <w:ind w:left="1440"/>
+      </w:pPr>
+      <w:r>
+        <w:t xml:space="preserve">Requires </w:t>
+      </w:r>
+      <w:proofErr w:type="spellStart"/>
+      <w:r>
+        <w:t>setup.php</w:t>
+      </w:r>
+      <w:proofErr w:type="spellEnd"/>
+      <w:r>
+        <w:t xml:space="preserve"> to access the database. Adds a friend to a group that the user owns.</w:t>
+      </w:r>
+    </w:p>
+    <w:p>
+      <w:pPr>
+        <w:pStyle w:val="ListParagraph"/>
+        <w:ind w:left="1440"/>
+      </w:pPr>
+    </w:p>
+    <w:p>
+      <w:pPr>
+        <w:pStyle w:val="ListParagraph"/>
+        <w:ind w:left="1440"/>
+      </w:pPr>
+      <w:r>
+        <w:t xml:space="preserve"> ('SELECT </w:t>
+      </w:r>
+      <w:proofErr w:type="spellStart"/>
+      <w:r>
+        <w:t>group_id</w:t>
+      </w:r>
+      <w:proofErr w:type="spellEnd"/>
+      <w:r>
+        <w:t xml:space="preserve"> FROM groups WHERE </w:t>
+      </w:r>
+      <w:proofErr w:type="spellStart"/>
+      <w:r>
+        <w:t>group_name</w:t>
+      </w:r>
+      <w:proofErr w:type="spellEnd"/>
+      <w:r>
+        <w:t xml:space="preserve"> =\''.$</w:t>
+      </w:r>
+      <w:proofErr w:type="spellStart"/>
+      <w:r>
+        <w:t>group_name</w:t>
+      </w:r>
+      <w:proofErr w:type="spellEnd"/>
+      <w:r>
+        <w:t xml:space="preserve">.'\' AND </w:t>
+      </w:r>
+      <w:proofErr w:type="spellStart"/>
+      <w:r>
+        <w:t>user_name</w:t>
+      </w:r>
+      <w:proofErr w:type="spellEnd"/>
+      <w:r>
+        <w:t xml:space="preserve"> =\''.$user.'\'');</w:t>
       </w:r>
     </w:p>
     <w:p>
@@ -3972,15 +5115,23 @@
         <w:ind w:left="1440"/>
       </w:pPr>
       <w:r>
-        <w:t xml:space="preserve"> ('SELECT user_name FROM users WHERE user_name =\'</w:t>
-      </w:r>
-      <w:proofErr w:type="gramStart"/>
-      <w:r>
-        <w:t>'.$</w:t>
-      </w:r>
-      <w:proofErr w:type="gramEnd"/>
-      <w:r>
-        <w:t>friend.'\'');</w:t>
+        <w:t xml:space="preserve"> ('SELECT </w:t>
+      </w:r>
+      <w:proofErr w:type="spellStart"/>
+      <w:r>
+        <w:t>user_name</w:t>
+      </w:r>
+      <w:proofErr w:type="spellEnd"/>
+      <w:r>
+        <w:t xml:space="preserve"> FROM users WHERE </w:t>
+      </w:r>
+      <w:proofErr w:type="spellStart"/>
+      <w:r>
+        <w:t>user_name</w:t>
+      </w:r>
+      <w:proofErr w:type="spellEnd"/>
+      <w:r>
+        <w:t xml:space="preserve"> =\''.$friend.'\'');</w:t>
       </w:r>
     </w:p>
     <w:p>
@@ -3998,15 +5149,23 @@
         <w:ind w:left="1440"/>
       </w:pPr>
       <w:r>
-        <w:t>'Insert into group_lists values (\'</w:t>
-      </w:r>
-      <w:proofErr w:type="gramStart"/>
-      <w:r>
-        <w:t>'.$</w:t>
-      </w:r>
-      <w:proofErr w:type="gramEnd"/>
-      <w:r>
-        <w:t>group_id.'\',\''.$friend.'\',SYSDATE,\''.$notice.'\')';</w:t>
+        <w:t xml:space="preserve">'Insert into </w:t>
+      </w:r>
+      <w:proofErr w:type="spellStart"/>
+      <w:r>
+        <w:t>group_lists</w:t>
+      </w:r>
+      <w:proofErr w:type="spellEnd"/>
+      <w:r>
+        <w:t xml:space="preserve"> values (\''.$</w:t>
+      </w:r>
+      <w:proofErr w:type="spellStart"/>
+      <w:r>
+        <w:t>group_id</w:t>
+      </w:r>
+      <w:proofErr w:type="spellEnd"/>
+      <w:r>
+        <w:t>.'\',\''.$friend.'\',SYSDATE,\''.$notice.'\')';</w:t>
       </w:r>
     </w:p>
     <w:p>
@@ -4032,23 +5191,49 @@
           <w:numId w:val="2"/>
         </w:numPr>
       </w:pPr>
+      <w:proofErr w:type="spellStart"/>
       <w:r>
         <w:t>friendsRemove.php</w:t>
       </w:r>
-    </w:p>
-    <w:p>
-      <w:pPr>
-        <w:pStyle w:val="ListParagraph"/>
-        <w:ind w:left="1440"/>
-      </w:pPr>
-      <w:r>
-        <w:t>Requires setup.php to access the database and homepage.php to display the header files, wallpaper, and logo. User can specify a group, a username of their friends, and a n</w:t>
+      <w:proofErr w:type="spellEnd"/>
+    </w:p>
+    <w:p>
+      <w:pPr>
+        <w:pStyle w:val="ListParagraph"/>
+        <w:ind w:left="1440"/>
+      </w:pPr>
+      <w:r>
+        <w:t xml:space="preserve">Requires </w:t>
+      </w:r>
+      <w:proofErr w:type="spellStart"/>
+      <w:r>
+        <w:t>setup.php</w:t>
+      </w:r>
+      <w:proofErr w:type="spellEnd"/>
+      <w:r>
+        <w:t xml:space="preserve"> to access the database and </w:t>
+      </w:r>
+      <w:proofErr w:type="spellStart"/>
+      <w:r>
+        <w:t>homepage.php</w:t>
+      </w:r>
+      <w:proofErr w:type="spellEnd"/>
+      <w:r>
+        <w:t xml:space="preserve"> to display the header files, wallpaper, and logo. User can specify a group, a username of their friends, and a n</w:t>
       </w:r>
       <w:r>
         <w:t xml:space="preserve">otice message. </w:t>
       </w:r>
       <w:r>
-        <w:t>Calls friendsRemoveDB.php to</w:t>
+        <w:t xml:space="preserve">Calls </w:t>
+      </w:r>
+      <w:proofErr w:type="spellStart"/>
+      <w:r>
+        <w:t>friendsRemoveDB.php</w:t>
+      </w:r>
+      <w:proofErr w:type="spellEnd"/>
+      <w:r>
+        <w:t xml:space="preserve"> to</w:t>
       </w:r>
       <w:r>
         <w:t xml:space="preserve"> </w:t>
@@ -4074,16 +5259,26 @@
           <w:numId w:val="2"/>
         </w:numPr>
       </w:pPr>
+      <w:proofErr w:type="spellStart"/>
       <w:r>
         <w:t>friendsRemoveBD.php</w:t>
       </w:r>
-    </w:p>
-    <w:p>
-      <w:pPr>
-        <w:ind w:left="1440"/>
-      </w:pPr>
-      <w:r>
-        <w:t>Requires setup.php to access the database. Removes a friend to a group that the user owns.</w:t>
+      <w:proofErr w:type="spellEnd"/>
+    </w:p>
+    <w:p>
+      <w:pPr>
+        <w:ind w:left="1440"/>
+      </w:pPr>
+      <w:r>
+        <w:t xml:space="preserve">Requires </w:t>
+      </w:r>
+      <w:proofErr w:type="spellStart"/>
+      <w:r>
+        <w:t>setup.php</w:t>
+      </w:r>
+      <w:proofErr w:type="spellEnd"/>
+      <w:r>
+        <w:t xml:space="preserve"> to access the database. Removes a friend to a group that the user owns.</w:t>
       </w:r>
     </w:p>
     <w:p>
@@ -4096,15 +5291,39 @@
         <w:ind w:left="1440"/>
       </w:pPr>
       <w:r>
-        <w:t>('SELECT group_id FROM groups WHERE group_name =\'</w:t>
-      </w:r>
-      <w:proofErr w:type="gramStart"/>
-      <w:r>
-        <w:t>'.$</w:t>
-      </w:r>
-      <w:proofErr w:type="gramEnd"/>
-      <w:r>
-        <w:t>group_name.'\' AND user_name =\''.$user.'\'');</w:t>
+        <w:t xml:space="preserve">('SELECT </w:t>
+      </w:r>
+      <w:proofErr w:type="spellStart"/>
+      <w:r>
+        <w:t>group_id</w:t>
+      </w:r>
+      <w:proofErr w:type="spellEnd"/>
+      <w:r>
+        <w:t xml:space="preserve"> FROM groups WHERE </w:t>
+      </w:r>
+      <w:proofErr w:type="spellStart"/>
+      <w:r>
+        <w:t>group_name</w:t>
+      </w:r>
+      <w:proofErr w:type="spellEnd"/>
+      <w:r>
+        <w:t xml:space="preserve"> =\''.$</w:t>
+      </w:r>
+      <w:proofErr w:type="spellStart"/>
+      <w:r>
+        <w:t>group_name</w:t>
+      </w:r>
+      <w:proofErr w:type="spellEnd"/>
+      <w:r>
+        <w:t xml:space="preserve">.'\' AND </w:t>
+      </w:r>
+      <w:proofErr w:type="spellStart"/>
+      <w:r>
+        <w:t>user_name</w:t>
+      </w:r>
+      <w:proofErr w:type="spellEnd"/>
+      <w:r>
+        <w:t xml:space="preserve"> =\''.$user.'\'');</w:t>
       </w:r>
     </w:p>
     <w:p>
@@ -4128,15 +5347,23 @@
         <w:ind w:left="720" w:firstLine="720"/>
       </w:pPr>
       <w:r>
-        <w:t xml:space="preserve"> ('SELECT user_name FROM users WHERE user_name =\'</w:t>
-      </w:r>
-      <w:proofErr w:type="gramStart"/>
-      <w:r>
-        <w:t>'.$</w:t>
-      </w:r>
-      <w:proofErr w:type="gramEnd"/>
-      <w:r>
-        <w:t>friend.'\'');</w:t>
+        <w:t xml:space="preserve"> ('SELECT </w:t>
+      </w:r>
+      <w:proofErr w:type="spellStart"/>
+      <w:r>
+        <w:t>user_name</w:t>
+      </w:r>
+      <w:proofErr w:type="spellEnd"/>
+      <w:r>
+        <w:t xml:space="preserve"> FROM users WHERE </w:t>
+      </w:r>
+      <w:proofErr w:type="spellStart"/>
+      <w:r>
+        <w:t>user_name</w:t>
+      </w:r>
+      <w:proofErr w:type="spellEnd"/>
+      <w:r>
+        <w:t xml:space="preserve"> =\''.$friend.'\'');</w:t>
       </w:r>
     </w:p>
     <w:p>
@@ -4161,15 +5388,23 @@
         <w:t xml:space="preserve"> </w:t>
       </w:r>
       <w:r>
-        <w:t>Insert into group_lists values (\'</w:t>
-      </w:r>
-      <w:proofErr w:type="gramStart"/>
-      <w:r>
-        <w:t>'.$</w:t>
-      </w:r>
-      <w:proofErr w:type="gramEnd"/>
-      <w:r>
-        <w:t>group_id.'\',\''.$friend.'\',SYSDATE,\''.$notice.'\')';</w:t>
+        <w:t xml:space="preserve">Insert into </w:t>
+      </w:r>
+      <w:proofErr w:type="spellStart"/>
+      <w:r>
+        <w:t>group_lists</w:t>
+      </w:r>
+      <w:proofErr w:type="spellEnd"/>
+      <w:r>
+        <w:t xml:space="preserve"> values (\''.$</w:t>
+      </w:r>
+      <w:proofErr w:type="spellStart"/>
+      <w:r>
+        <w:t>group_id</w:t>
+      </w:r>
+      <w:proofErr w:type="spellEnd"/>
+      <w:r>
+        <w:t>.'\',\''.$friend.'\',SYSDATE,\''.$notice.'\')';</w:t>
       </w:r>
     </w:p>
     <w:p>
@@ -4193,7 +5428,48 @@
         <w:ind w:left="1440"/>
       </w:pPr>
       <w:r>
-        <w:t>SELECT friend_id FROM group_lists WHERE group_id = $group_id and friend_id = $friend</w:t>
+        <w:lastRenderedPageBreak/>
+        <w:t xml:space="preserve">SELECT </w:t>
+      </w:r>
+      <w:proofErr w:type="spellStart"/>
+      <w:r>
+        <w:t>friend_id</w:t>
+      </w:r>
+      <w:proofErr w:type="spellEnd"/>
+      <w:r>
+        <w:t xml:space="preserve"> FROM </w:t>
+      </w:r>
+      <w:proofErr w:type="spellStart"/>
+      <w:r>
+        <w:t>group_lists</w:t>
+      </w:r>
+      <w:proofErr w:type="spellEnd"/>
+      <w:r>
+        <w:t xml:space="preserve"> WHERE </w:t>
+      </w:r>
+      <w:proofErr w:type="spellStart"/>
+      <w:r>
+        <w:t>group_id</w:t>
+      </w:r>
+      <w:proofErr w:type="spellEnd"/>
+      <w:r>
+        <w:t xml:space="preserve"> = $</w:t>
+      </w:r>
+      <w:proofErr w:type="spellStart"/>
+      <w:r>
+        <w:t>group_id</w:t>
+      </w:r>
+      <w:proofErr w:type="spellEnd"/>
+      <w:r>
+        <w:t xml:space="preserve"> and </w:t>
+      </w:r>
+      <w:proofErr w:type="spellStart"/>
+      <w:r>
+        <w:t>friend_id</w:t>
+      </w:r>
+      <w:proofErr w:type="spellEnd"/>
+      <w:r>
+        <w:t xml:space="preserve"> = $friend</w:t>
       </w:r>
     </w:p>
     <w:p>
@@ -4242,13 +5518,14 @@
           <w:b/>
         </w:rPr>
       </w:pPr>
+      <w:proofErr w:type="spellStart"/>
       <w:r>
         <w:rPr>
           <w:b/>
         </w:rPr>
-        <w:lastRenderedPageBreak/>
         <w:t>display.php</w:t>
       </w:r>
+      <w:proofErr w:type="spellEnd"/>
       <w:r>
         <w:rPr>
           <w:b/>
@@ -4262,22 +5539,62 @@
         <w:ind w:left="1440"/>
       </w:pPr>
       <w:r>
-        <w:t xml:space="preserve">Display’s the images owned by the user. Requires setup.php to access the database and homepage.php to display the header files, wallpaper, and logo. Displays all the images in a table. User has a drop down action list. Options include delete images, and update images and its security settings. If delete image link clicked, user will be sent to delete.php where they will select the images they would like to delete. If they click update, they will be redirected to update.php where they will select images to update. </w:t>
-      </w:r>
-    </w:p>
-    <w:p>
-      <w:pPr>
-        <w:pStyle w:val="ListParagraph"/>
-        <w:ind w:left="1440"/>
-      </w:pPr>
-    </w:p>
-    <w:p>
-      <w:pPr>
-        <w:pStyle w:val="ListParagraph"/>
-        <w:ind w:left="1440"/>
-      </w:pPr>
-      <w:r>
-        <w:t>Users also can click an image and they will be redirected to displaySingle.php where the single image will be displayed, along with more information including subject, place, description, and more.</w:t>
+        <w:t xml:space="preserve">Display’s the images owned by the user. Requires </w:t>
+      </w:r>
+      <w:proofErr w:type="spellStart"/>
+      <w:r>
+        <w:t>setup.php</w:t>
+      </w:r>
+      <w:proofErr w:type="spellEnd"/>
+      <w:r>
+        <w:t xml:space="preserve"> to access the database and </w:t>
+      </w:r>
+      <w:proofErr w:type="spellStart"/>
+      <w:r>
+        <w:t>homepage.php</w:t>
+      </w:r>
+      <w:proofErr w:type="spellEnd"/>
+      <w:r>
+        <w:t xml:space="preserve"> to display the header files, wallpaper, and logo. Displays all the images in a table. User has a drop down action list. Options include delete images, and update images and its security settings. If delete image link clicked, user will be sent to </w:t>
+      </w:r>
+      <w:proofErr w:type="spellStart"/>
+      <w:r>
+        <w:t>delete.php</w:t>
+      </w:r>
+      <w:proofErr w:type="spellEnd"/>
+      <w:r>
+        <w:t xml:space="preserve"> where they will select the images they would like to delete. If they click update, they will be redirected to </w:t>
+      </w:r>
+      <w:proofErr w:type="spellStart"/>
+      <w:r>
+        <w:t>update.php</w:t>
+      </w:r>
+      <w:proofErr w:type="spellEnd"/>
+      <w:r>
+        <w:t xml:space="preserve"> where they will select images to update. </w:t>
+      </w:r>
+    </w:p>
+    <w:p>
+      <w:pPr>
+        <w:pStyle w:val="ListParagraph"/>
+        <w:ind w:left="1440"/>
+      </w:pPr>
+    </w:p>
+    <w:p>
+      <w:pPr>
+        <w:pStyle w:val="ListParagraph"/>
+        <w:ind w:left="1440"/>
+      </w:pPr>
+      <w:r>
+        <w:t xml:space="preserve">Users also can click an image and they will be redirected to </w:t>
+      </w:r>
+      <w:proofErr w:type="spellStart"/>
+      <w:r>
+        <w:t>displaySingle.php</w:t>
+      </w:r>
+      <w:proofErr w:type="spellEnd"/>
+      <w:r>
+        <w:t xml:space="preserve"> where the single image will be displayed, along with more information including subject, place, description, and more.</w:t>
       </w:r>
     </w:p>
     <w:p>
@@ -4297,39 +5614,73 @@
           <w:b/>
         </w:rPr>
       </w:pPr>
+      <w:proofErr w:type="spellStart"/>
       <w:r>
         <w:rPr>
           <w:b/>
         </w:rPr>
-        <w:t>delete.php:</w:t>
-      </w:r>
-    </w:p>
-    <w:p>
-      <w:pPr>
-        <w:pStyle w:val="ListParagraph"/>
-        <w:ind w:left="1440"/>
+        <w:t>delete.php</w:t>
+      </w:r>
+      <w:proofErr w:type="spellEnd"/>
+      <w:r>
         <w:rPr>
           <w:b/>
         </w:rPr>
-      </w:pPr>
-      <w:r>
-        <w:t>Requires setup.php to access the database and homepage.php to display the header files, wallpaper, and logo.</w:t>
-      </w:r>
-    </w:p>
-    <w:p>
-      <w:pPr>
-        <w:pStyle w:val="ListParagraph"/>
-        <w:ind w:left="1440"/>
-      </w:pPr>
-      <w:r>
-        <w:t xml:space="preserve">Here, users select images they wish to delete. They check off the pictures they wish to delete. This file then hands off an array of photo_ids to </w:t>
-      </w:r>
+        <w:t>:</w:t>
+      </w:r>
+    </w:p>
+    <w:p>
+      <w:pPr>
+        <w:pStyle w:val="ListParagraph"/>
+        <w:ind w:left="1440"/>
+        <w:rPr>
+          <w:b/>
+        </w:rPr>
+      </w:pPr>
+      <w:r>
+        <w:t xml:space="preserve">Requires </w:t>
+      </w:r>
+      <w:proofErr w:type="spellStart"/>
+      <w:r>
+        <w:t>setup.php</w:t>
+      </w:r>
+      <w:proofErr w:type="spellEnd"/>
+      <w:r>
+        <w:t xml:space="preserve"> to access the database and </w:t>
+      </w:r>
+      <w:proofErr w:type="spellStart"/>
+      <w:r>
+        <w:t>homepage.php</w:t>
+      </w:r>
+      <w:proofErr w:type="spellEnd"/>
+      <w:r>
+        <w:t xml:space="preserve"> to display the header files, wallpaper, and logo.</w:t>
+      </w:r>
+    </w:p>
+    <w:p>
+      <w:pPr>
+        <w:pStyle w:val="ListParagraph"/>
+        <w:ind w:left="1440"/>
+      </w:pPr>
+      <w:r>
+        <w:t xml:space="preserve">Here, users select images they wish to delete. They check off the pictures they wish to delete. This file then hands off an array of </w:t>
+      </w:r>
+      <w:proofErr w:type="spellStart"/>
+      <w:r>
+        <w:t>photo_ids</w:t>
+      </w:r>
+      <w:proofErr w:type="spellEnd"/>
+      <w:r>
+        <w:t xml:space="preserve"> to </w:t>
+      </w:r>
+      <w:proofErr w:type="spellStart"/>
       <w:r>
         <w:t>deleteDB</w:t>
       </w:r>
       <w:r>
         <w:t>.php</w:t>
       </w:r>
+      <w:proofErr w:type="spellEnd"/>
     </w:p>
     <w:p>
       <w:pPr>
@@ -4348,29 +5699,63 @@
           <w:b/>
         </w:rPr>
       </w:pPr>
+      <w:proofErr w:type="spellStart"/>
       <w:r>
         <w:rPr>
           <w:b/>
         </w:rPr>
         <w:t>update.php</w:t>
       </w:r>
-    </w:p>
-    <w:p>
-      <w:pPr>
-        <w:pStyle w:val="ListParagraph"/>
-        <w:ind w:left="1440"/>
-      </w:pPr>
-      <w:r>
-        <w:t>Requires setup.php to access the database and homepage.php to display the header files, wallpaper, and logo.</w:t>
-      </w:r>
-    </w:p>
-    <w:p>
-      <w:pPr>
-        <w:pStyle w:val="ListParagraph"/>
-        <w:ind w:left="1440"/>
-      </w:pPr>
-      <w:r>
-        <w:t>Users can check off all the images they wish to change. They can select one or more. This file then hands off an array of photo_id’s to updateImage.php in the upload directory. The users can then enter new information and all the photos will be updated.</w:t>
+      <w:proofErr w:type="spellEnd"/>
+    </w:p>
+    <w:p>
+      <w:pPr>
+        <w:pStyle w:val="ListParagraph"/>
+        <w:ind w:left="1440"/>
+      </w:pPr>
+      <w:r>
+        <w:t xml:space="preserve">Requires </w:t>
+      </w:r>
+      <w:proofErr w:type="spellStart"/>
+      <w:r>
+        <w:t>setup.php</w:t>
+      </w:r>
+      <w:proofErr w:type="spellEnd"/>
+      <w:r>
+        <w:t xml:space="preserve"> to access the database and </w:t>
+      </w:r>
+      <w:proofErr w:type="spellStart"/>
+      <w:r>
+        <w:t>homepage.php</w:t>
+      </w:r>
+      <w:proofErr w:type="spellEnd"/>
+      <w:r>
+        <w:t xml:space="preserve"> to display the header files, wallpaper, and logo.</w:t>
+      </w:r>
+    </w:p>
+    <w:p>
+      <w:pPr>
+        <w:pStyle w:val="ListParagraph"/>
+        <w:ind w:left="1440"/>
+      </w:pPr>
+      <w:r>
+        <w:t xml:space="preserve">Users can check off all the images they wish to change. They can select one or more. This file then hands off an array of </w:t>
+      </w:r>
+      <w:proofErr w:type="spellStart"/>
+      <w:r>
+        <w:t>photo_id’s</w:t>
+      </w:r>
+      <w:proofErr w:type="spellEnd"/>
+      <w:r>
+        <w:t xml:space="preserve"> to </w:t>
+      </w:r>
+      <w:proofErr w:type="spellStart"/>
+      <w:r>
+        <w:t>updateImage.php</w:t>
+      </w:r>
+      <w:proofErr w:type="spellEnd"/>
+      <w:r>
+        <w:t xml:space="preserve"> in the upload directory. The users can then enter new information and all the photos will be updated.</w:t>
       </w:r>
     </w:p>
     <w:p>
@@ -4393,20 +5778,30 @@
           <w:b/>
         </w:rPr>
       </w:pPr>
+      <w:proofErr w:type="spellStart"/>
       <w:r>
         <w:rPr>
           <w:b/>
         </w:rPr>
         <w:t>deleteDB.php</w:t>
       </w:r>
-    </w:p>
-    <w:p>
-      <w:pPr>
-        <w:pStyle w:val="ListParagraph"/>
-        <w:ind w:left="1440"/>
-      </w:pPr>
-      <w:r>
-        <w:t>Requires setup.php to access the database.</w:t>
+      <w:proofErr w:type="spellEnd"/>
+    </w:p>
+    <w:p>
+      <w:pPr>
+        <w:pStyle w:val="ListParagraph"/>
+        <w:ind w:left="1440"/>
+      </w:pPr>
+      <w:r>
+        <w:t xml:space="preserve">Requires </w:t>
+      </w:r>
+      <w:proofErr w:type="spellStart"/>
+      <w:r>
+        <w:t>setup.php</w:t>
+      </w:r>
+      <w:proofErr w:type="spellEnd"/>
+      <w:r>
+        <w:t xml:space="preserve"> to access the database.</w:t>
       </w:r>
     </w:p>
     <w:p>
@@ -4418,24 +5813,32 @@
         <w:t>'DELETE FROM images</w:t>
       </w:r>
       <w:r>
-        <w:t xml:space="preserve"> WHERE photo_id=\'</w:t>
-      </w:r>
-      <w:proofErr w:type="gramStart"/>
-      <w:r>
-        <w:t>'.$</w:t>
-      </w:r>
-      <w:proofErr w:type="gramEnd"/>
-      <w:r>
-        <w:t>check.'\''</w:t>
-      </w:r>
-    </w:p>
-    <w:p>
-      <w:pPr>
-        <w:pStyle w:val="ListParagraph"/>
-        <w:ind w:left="1440"/>
-      </w:pPr>
-      <w:r>
-        <w:t xml:space="preserve"> $check is one photo_id from an array of photo id’s</w:t>
+        <w:t xml:space="preserve"> WHERE </w:t>
+      </w:r>
+      <w:proofErr w:type="spellStart"/>
+      <w:r>
+        <w:t>photo_id</w:t>
+      </w:r>
+      <w:proofErr w:type="spellEnd"/>
+      <w:r>
+        <w:t>=\''.$check.'\''</w:t>
+      </w:r>
+    </w:p>
+    <w:p>
+      <w:pPr>
+        <w:pStyle w:val="ListParagraph"/>
+        <w:ind w:left="1440"/>
+      </w:pPr>
+      <w:r>
+        <w:t xml:space="preserve"> $check is one </w:t>
+      </w:r>
+      <w:proofErr w:type="spellStart"/>
+      <w:r>
+        <w:t>photo_id</w:t>
+      </w:r>
+      <w:proofErr w:type="spellEnd"/>
+      <w:r>
+        <w:t xml:space="preserve"> from an array of photo id’s</w:t>
       </w:r>
     </w:p>
     <w:p/>
@@ -4447,28 +5850,61 @@
           <w:numId w:val="2"/>
         </w:numPr>
       </w:pPr>
+      <w:proofErr w:type="spellStart"/>
       <w:r>
         <w:rPr>
           <w:b/>
         </w:rPr>
-        <w:t>moreinfo.php:</w:t>
-      </w:r>
-    </w:p>
-    <w:p>
-      <w:pPr>
-        <w:pStyle w:val="ListParagraph"/>
-        <w:ind w:left="1440"/>
-      </w:pPr>
-      <w:r>
-        <w:t>Requires setup.php to access the database and homepage.php to display the header files, wallpaper, and logo.</w:t>
-      </w:r>
-    </w:p>
-    <w:p>
-      <w:pPr>
-        <w:ind w:left="1440"/>
-      </w:pPr>
-      <w:r>
-        <w:t>Pictures displayed in display.php can be clicked, and then they will be sent here where the user can get more details about a picture.</w:t>
+        <w:t>moreinfo.php</w:t>
+      </w:r>
+      <w:proofErr w:type="spellEnd"/>
+      <w:r>
+        <w:rPr>
+          <w:b/>
+        </w:rPr>
+        <w:t>:</w:t>
+      </w:r>
+    </w:p>
+    <w:p>
+      <w:pPr>
+        <w:pStyle w:val="ListParagraph"/>
+        <w:ind w:left="1440"/>
+      </w:pPr>
+      <w:r>
+        <w:t xml:space="preserve">Requires </w:t>
+      </w:r>
+      <w:proofErr w:type="spellStart"/>
+      <w:r>
+        <w:t>setup.php</w:t>
+      </w:r>
+      <w:proofErr w:type="spellEnd"/>
+      <w:r>
+        <w:t xml:space="preserve"> to access the database and </w:t>
+      </w:r>
+      <w:proofErr w:type="spellStart"/>
+      <w:r>
+        <w:t>homepage.php</w:t>
+      </w:r>
+      <w:proofErr w:type="spellEnd"/>
+      <w:r>
+        <w:t xml:space="preserve"> to display the header files, wallpaper, and logo.</w:t>
+      </w:r>
+    </w:p>
+    <w:p>
+      <w:pPr>
+        <w:ind w:left="1440"/>
+      </w:pPr>
+      <w:r>
+        <w:lastRenderedPageBreak/>
+        <w:t xml:space="preserve">Pictures displayed in </w:t>
+      </w:r>
+      <w:proofErr w:type="spellStart"/>
+      <w:r>
+        <w:t>display.php</w:t>
+      </w:r>
+      <w:proofErr w:type="spellEnd"/>
+      <w:r>
+        <w:t xml:space="preserve"> can be clicked, and then they will be sent here where the user can get more details about a picture.</w:t>
       </w:r>
     </w:p>
     <w:p>
@@ -4540,7 +5976,6 @@
           <w:rFonts w:cs="Consolas"/>
           <w:color w:val="262626"/>
         </w:rPr>
-        <w:lastRenderedPageBreak/>
         <w:t xml:space="preserve">   </w:t>
       </w:r>
     </w:p>
@@ -4571,7 +6006,7 @@
 </file>
 
 <file path=word/endnotes.xml><?xml version="1.0" encoding="utf-8"?>
-<w:endnotes xmlns:wpc="http://schemas.microsoft.com/office/word/2010/wordprocessingCanvas" xmlns:cx="http://schemas.microsoft.com/office/drawing/2014/chartex" xmlns:cx1="http://schemas.microsoft.com/office/drawing/2015/9/8/chartex" xmlns:cx2="http://schemas.microsoft.com/office/drawing/2015/10/21/chartex" xmlns:mc="http://schemas.openxmlformats.org/markup-compatibility/2006" xmlns:o="urn:schemas-microsoft-com:office:office" xmlns:r="http://schemas.openxmlformats.org/officeDocument/2006/relationships" xmlns:m="http://schemas.openxmlformats.org/officeDocument/2006/math" xmlns:v="urn:schemas-microsoft-com:vml" xmlns:wp14="http://schemas.microsoft.com/office/word/2010/wordprocessingDrawing" xmlns:wp="http://schemas.openxmlformats.org/drawingml/2006/wordprocessingDrawing" xmlns:w10="urn:schemas-microsoft-com:office:word" xmlns:w="http://schemas.openxmlformats.org/wordprocessingml/2006/main" xmlns:w14="http://schemas.microsoft.com/office/word/2010/wordml" xmlns:w15="http://schemas.microsoft.com/office/word/2012/wordml" xmlns:w16se="http://schemas.microsoft.com/office/word/2015/wordml/symex" xmlns:wpg="http://schemas.microsoft.com/office/word/2010/wordprocessingGroup" xmlns:wpi="http://schemas.microsoft.com/office/word/2010/wordprocessingInk" xmlns:wne="http://schemas.microsoft.com/office/word/2006/wordml" xmlns:wps="http://schemas.microsoft.com/office/word/2010/wordprocessingShape" mc:Ignorable="w14 w15 w16se wp14">
+<w:endnotes xmlns:wpc="http://schemas.microsoft.com/office/word/2010/wordprocessingCanvas" xmlns:mo="http://schemas.microsoft.com/office/mac/office/2008/main" xmlns:mc="http://schemas.openxmlformats.org/markup-compatibility/2006" xmlns:mv="urn:schemas-microsoft-com:mac:vml" xmlns:o="urn:schemas-microsoft-com:office:office" xmlns:r="http://schemas.openxmlformats.org/officeDocument/2006/relationships" xmlns:m="http://schemas.openxmlformats.org/officeDocument/2006/math" xmlns:v="urn:schemas-microsoft-com:vml" xmlns:wp14="http://schemas.microsoft.com/office/word/2010/wordprocessingDrawing" xmlns:wp="http://schemas.openxmlformats.org/drawingml/2006/wordprocessingDrawing" xmlns:w10="urn:schemas-microsoft-com:office:word" xmlns:w="http://schemas.openxmlformats.org/wordprocessingml/2006/main" xmlns:w14="http://schemas.microsoft.com/office/word/2010/wordml" xmlns:wpg="http://schemas.microsoft.com/office/word/2010/wordprocessingGroup" xmlns:wpi="http://schemas.microsoft.com/office/word/2010/wordprocessingInk" xmlns:wne="http://schemas.microsoft.com/office/word/2006/wordml" xmlns:wps="http://schemas.microsoft.com/office/word/2010/wordprocessingShape" mc:Ignorable="w14 wp14">
   <w:endnote w:type="separator" w:id="-1">
     <w:p>
       <w:r>
@@ -4590,7 +6025,7 @@
 </file>
 
 <file path=word/footnotes.xml><?xml version="1.0" encoding="utf-8"?>
-<w:footnotes xmlns:wpc="http://schemas.microsoft.com/office/word/2010/wordprocessingCanvas" xmlns:cx="http://schemas.microsoft.com/office/drawing/2014/chartex" xmlns:cx1="http://schemas.microsoft.com/office/drawing/2015/9/8/chartex" xmlns:cx2="http://schemas.microsoft.com/office/drawing/2015/10/21/chartex" xmlns:mc="http://schemas.openxmlformats.org/markup-compatibility/2006" xmlns:o="urn:schemas-microsoft-com:office:office" xmlns:r="http://schemas.openxmlformats.org/officeDocument/2006/relationships" xmlns:m="http://schemas.openxmlformats.org/officeDocument/2006/math" xmlns:v="urn:schemas-microsoft-com:vml" xmlns:wp14="http://schemas.microsoft.com/office/word/2010/wordprocessingDrawing" xmlns:wp="http://schemas.openxmlformats.org/drawingml/2006/wordprocessingDrawing" xmlns:w10="urn:schemas-microsoft-com:office:word" xmlns:w="http://schemas.openxmlformats.org/wordprocessingml/2006/main" xmlns:w14="http://schemas.microsoft.com/office/word/2010/wordml" xmlns:w15="http://schemas.microsoft.com/office/word/2012/wordml" xmlns:w16se="http://schemas.microsoft.com/office/word/2015/wordml/symex" xmlns:wpg="http://schemas.microsoft.com/office/word/2010/wordprocessingGroup" xmlns:wpi="http://schemas.microsoft.com/office/word/2010/wordprocessingInk" xmlns:wne="http://schemas.microsoft.com/office/word/2006/wordml" xmlns:wps="http://schemas.microsoft.com/office/word/2010/wordprocessingShape" mc:Ignorable="w14 w15 w16se wp14">
+<w:footnotes xmlns:wpc="http://schemas.microsoft.com/office/word/2010/wordprocessingCanvas" xmlns:mo="http://schemas.microsoft.com/office/mac/office/2008/main" xmlns:mc="http://schemas.openxmlformats.org/markup-compatibility/2006" xmlns:mv="urn:schemas-microsoft-com:mac:vml" xmlns:o="urn:schemas-microsoft-com:office:office" xmlns:r="http://schemas.openxmlformats.org/officeDocument/2006/relationships" xmlns:m="http://schemas.openxmlformats.org/officeDocument/2006/math" xmlns:v="urn:schemas-microsoft-com:vml" xmlns:wp14="http://schemas.microsoft.com/office/word/2010/wordprocessingDrawing" xmlns:wp="http://schemas.openxmlformats.org/drawingml/2006/wordprocessingDrawing" xmlns:w10="urn:schemas-microsoft-com:office:word" xmlns:w="http://schemas.openxmlformats.org/wordprocessingml/2006/main" xmlns:w14="http://schemas.microsoft.com/office/word/2010/wordml" xmlns:wpg="http://schemas.microsoft.com/office/word/2010/wordprocessingGroup" xmlns:wpi="http://schemas.microsoft.com/office/word/2010/wordprocessingInk" xmlns:wne="http://schemas.microsoft.com/office/word/2006/wordml" xmlns:wps="http://schemas.microsoft.com/office/word/2010/wordprocessingShape" mc:Ignorable="w14 wp14">
   <w:footnote w:type="separator" w:id="-1">
     <w:p>
       <w:r>
@@ -4609,8 +6044,8 @@
 </file>
 
 <file path=word/numbering.xml><?xml version="1.0" encoding="utf-8"?>
-<w:numbering xmlns:wpc="http://schemas.microsoft.com/office/word/2010/wordprocessingCanvas" xmlns:cx="http://schemas.microsoft.com/office/drawing/2014/chartex" xmlns:cx1="http://schemas.microsoft.com/office/drawing/2015/9/8/chartex" xmlns:cx2="http://schemas.microsoft.com/office/drawing/2015/10/21/chartex" xmlns:mc="http://schemas.openxmlformats.org/markup-compatibility/2006" xmlns:o="urn:schemas-microsoft-com:office:office" xmlns:r="http://schemas.openxmlformats.org/officeDocument/2006/relationships" xmlns:m="http://schemas.openxmlformats.org/officeDocument/2006/math" xmlns:v="urn:schemas-microsoft-com:vml" xmlns:wp14="http://schemas.microsoft.com/office/word/2010/wordprocessingDrawing" xmlns:wp="http://schemas.openxmlformats.org/drawingml/2006/wordprocessingDrawing" xmlns:w10="urn:schemas-microsoft-com:office:word" xmlns:w="http://schemas.openxmlformats.org/wordprocessingml/2006/main" xmlns:w14="http://schemas.microsoft.com/office/word/2010/wordml" xmlns:w15="http://schemas.microsoft.com/office/word/2012/wordml" xmlns:w16se="http://schemas.microsoft.com/office/word/2015/wordml/symex" xmlns:wpg="http://schemas.microsoft.com/office/word/2010/wordprocessingGroup" xmlns:wpi="http://schemas.microsoft.com/office/word/2010/wordprocessingInk" xmlns:wne="http://schemas.microsoft.com/office/word/2006/wordml" xmlns:wps="http://schemas.microsoft.com/office/word/2010/wordprocessingShape" mc:Ignorable="w14 w15 w16se wp14">
-  <w:abstractNum w:abstractNumId="0" w15:restartNumberingAfterBreak="0">
+<w:numbering xmlns:wpc="http://schemas.microsoft.com/office/word/2010/wordprocessingCanvas" xmlns:mo="http://schemas.microsoft.com/office/mac/office/2008/main" xmlns:mc="http://schemas.openxmlformats.org/markup-compatibility/2006" xmlns:mv="urn:schemas-microsoft-com:mac:vml" xmlns:o="urn:schemas-microsoft-com:office:office" xmlns:r="http://schemas.openxmlformats.org/officeDocument/2006/relationships" xmlns:m="http://schemas.openxmlformats.org/officeDocument/2006/math" xmlns:v="urn:schemas-microsoft-com:vml" xmlns:wp14="http://schemas.microsoft.com/office/word/2010/wordprocessingDrawing" xmlns:wp="http://schemas.openxmlformats.org/drawingml/2006/wordprocessingDrawing" xmlns:w10="urn:schemas-microsoft-com:office:word" xmlns:w="http://schemas.openxmlformats.org/wordprocessingml/2006/main" xmlns:w14="http://schemas.microsoft.com/office/word/2010/wordml" xmlns:wpg="http://schemas.microsoft.com/office/word/2010/wordprocessingGroup" xmlns:wpi="http://schemas.microsoft.com/office/word/2010/wordprocessingInk" xmlns:wne="http://schemas.microsoft.com/office/word/2006/wordml" xmlns:wps="http://schemas.microsoft.com/office/word/2010/wordprocessingShape" mc:Ignorable="w14 wp14">
+  <w:abstractNum w:abstractNumId="0">
     <w:nsid w:val="00000001"/>
     <w:multiLevelType w:val="hybridMultilevel"/>
     <w:tmpl w:val="00000001"/>
@@ -4664,7 +6099,7 @@
       <w:lvlJc w:val="left"/>
     </w:lvl>
   </w:abstractNum>
-  <w:abstractNum w:abstractNumId="1" w15:restartNumberingAfterBreak="0">
+  <w:abstractNum w:abstractNumId="1">
     <w:nsid w:val="049901D7"/>
     <w:multiLevelType w:val="hybridMultilevel"/>
     <w:tmpl w:val="008C35BC"/>
@@ -4777,7 +6212,7 @@
       </w:rPr>
     </w:lvl>
   </w:abstractNum>
-  <w:abstractNum w:abstractNumId="2" w15:restartNumberingAfterBreak="0">
+  <w:abstractNum w:abstractNumId="2">
     <w:nsid w:val="086A022C"/>
     <w:multiLevelType w:val="hybridMultilevel"/>
     <w:tmpl w:val="3412E038"/>
@@ -4890,7 +6325,7 @@
       </w:rPr>
     </w:lvl>
   </w:abstractNum>
-  <w:abstractNum w:abstractNumId="3" w15:restartNumberingAfterBreak="0">
+  <w:abstractNum w:abstractNumId="3">
     <w:nsid w:val="09D3165C"/>
     <w:multiLevelType w:val="hybridMultilevel"/>
     <w:tmpl w:val="057E1692"/>
@@ -5003,7 +6438,7 @@
       </w:rPr>
     </w:lvl>
   </w:abstractNum>
-  <w:abstractNum w:abstractNumId="4" w15:restartNumberingAfterBreak="0">
+  <w:abstractNum w:abstractNumId="4">
     <w:nsid w:val="32A63EC2"/>
     <w:multiLevelType w:val="hybridMultilevel"/>
     <w:tmpl w:val="F71EEE14"/>
@@ -5116,7 +6551,7 @@
       </w:rPr>
     </w:lvl>
   </w:abstractNum>
-  <w:abstractNum w:abstractNumId="5" w15:restartNumberingAfterBreak="0">
+  <w:abstractNum w:abstractNumId="5">
     <w:nsid w:val="34A90868"/>
     <w:multiLevelType w:val="hybridMultilevel"/>
     <w:tmpl w:val="B922F6BC"/>
@@ -5229,7 +6664,7 @@
       </w:rPr>
     </w:lvl>
   </w:abstractNum>
-  <w:abstractNum w:abstractNumId="6" w15:restartNumberingAfterBreak="0">
+  <w:abstractNum w:abstractNumId="6">
     <w:nsid w:val="34AE2512"/>
     <w:multiLevelType w:val="hybridMultilevel"/>
     <w:tmpl w:val="C3482D0E"/>
@@ -5342,7 +6777,7 @@
       </w:rPr>
     </w:lvl>
   </w:abstractNum>
-  <w:abstractNum w:abstractNumId="7" w15:restartNumberingAfterBreak="0">
+  <w:abstractNum w:abstractNumId="7">
     <w:nsid w:val="35A074D5"/>
     <w:multiLevelType w:val="hybridMultilevel"/>
     <w:tmpl w:val="B9488AFC"/>
@@ -5455,7 +6890,7 @@
       </w:rPr>
     </w:lvl>
   </w:abstractNum>
-  <w:abstractNum w:abstractNumId="8" w15:restartNumberingAfterBreak="0">
+  <w:abstractNum w:abstractNumId="8">
     <w:nsid w:val="390669CF"/>
     <w:multiLevelType w:val="hybridMultilevel"/>
     <w:tmpl w:val="051A2AE4"/>
@@ -5568,7 +7003,7 @@
       </w:rPr>
     </w:lvl>
   </w:abstractNum>
-  <w:abstractNum w:abstractNumId="9" w15:restartNumberingAfterBreak="0">
+  <w:abstractNum w:abstractNumId="9">
     <w:nsid w:val="41883389"/>
     <w:multiLevelType w:val="hybridMultilevel"/>
     <w:tmpl w:val="B756E116"/>
@@ -5681,7 +7116,7 @@
       </w:rPr>
     </w:lvl>
   </w:abstractNum>
-  <w:abstractNum w:abstractNumId="10" w15:restartNumberingAfterBreak="0">
+  <w:abstractNum w:abstractNumId="10">
     <w:nsid w:val="42C30488"/>
     <w:multiLevelType w:val="hybridMultilevel"/>
     <w:tmpl w:val="EA0099F8"/>
@@ -5794,7 +7229,7 @@
       </w:rPr>
     </w:lvl>
   </w:abstractNum>
-  <w:abstractNum w:abstractNumId="11" w15:restartNumberingAfterBreak="0">
+  <w:abstractNum w:abstractNumId="11">
     <w:nsid w:val="43962108"/>
     <w:multiLevelType w:val="hybridMultilevel"/>
     <w:tmpl w:val="CBD8A362"/>
@@ -5907,7 +7342,7 @@
       </w:rPr>
     </w:lvl>
   </w:abstractNum>
-  <w:abstractNum w:abstractNumId="12" w15:restartNumberingAfterBreak="0">
+  <w:abstractNum w:abstractNumId="12">
     <w:nsid w:val="474431BC"/>
     <w:multiLevelType w:val="hybridMultilevel"/>
     <w:tmpl w:val="2076A87C"/>
@@ -6062,7 +7497,7 @@
 </file>
 
 <file path=word/styles.xml><?xml version="1.0" encoding="utf-8"?>
-<w:styles xmlns:mc="http://schemas.openxmlformats.org/markup-compatibility/2006" xmlns:r="http://schemas.openxmlformats.org/officeDocument/2006/relationships" xmlns:w="http://schemas.openxmlformats.org/wordprocessingml/2006/main" xmlns:w14="http://schemas.microsoft.com/office/word/2010/wordml" xmlns:w15="http://schemas.microsoft.com/office/word/2012/wordml" xmlns:w16se="http://schemas.microsoft.com/office/word/2015/wordml/symex" mc:Ignorable="w14 w15 w16se">
+<w:styles xmlns:mc="http://schemas.openxmlformats.org/markup-compatibility/2006" xmlns:r="http://schemas.openxmlformats.org/officeDocument/2006/relationships" xmlns:w="http://schemas.openxmlformats.org/wordprocessingml/2006/main" xmlns:w14="http://schemas.microsoft.com/office/word/2010/wordml" mc:Ignorable="w14">
   <w:docDefaults>
     <w:rPrDefault>
       <w:rPr>
@@ -6074,371 +7509,552 @@
     </w:rPrDefault>
     <w:pPrDefault/>
   </w:docDefaults>
-  <w:latentStyles w:defLockedState="0" w:defUIPriority="99" w:defSemiHidden="0" w:defUnhideWhenUsed="0" w:defQFormat="0" w:count="372">
-    <w:lsdException w:name="Normal" w:uiPriority="0" w:qFormat="1"/>
-    <w:lsdException w:name="heading 1" w:uiPriority="9" w:qFormat="1"/>
-    <w:lsdException w:name="heading 2" w:semiHidden="1" w:uiPriority="9" w:unhideWhenUsed="1" w:qFormat="1"/>
-    <w:lsdException w:name="heading 3" w:semiHidden="1" w:uiPriority="9" w:unhideWhenUsed="1" w:qFormat="1"/>
-    <w:lsdException w:name="heading 4" w:semiHidden="1" w:uiPriority="9" w:unhideWhenUsed="1" w:qFormat="1"/>
-    <w:lsdException w:name="heading 5" w:semiHidden="1" w:uiPriority="9" w:unhideWhenUsed="1" w:qFormat="1"/>
-    <w:lsdException w:name="heading 6" w:semiHidden="1" w:uiPriority="9" w:unhideWhenUsed="1" w:qFormat="1"/>
-    <w:lsdException w:name="heading 7" w:semiHidden="1" w:uiPriority="9" w:unhideWhenUsed="1" w:qFormat="1"/>
-    <w:lsdException w:name="heading 8" w:semiHidden="1" w:uiPriority="9" w:unhideWhenUsed="1" w:qFormat="1"/>
-    <w:lsdException w:name="heading 9" w:semiHidden="1" w:uiPriority="9" w:unhideWhenUsed="1" w:qFormat="1"/>
-    <w:lsdException w:name="index 1" w:semiHidden="1" w:unhideWhenUsed="1"/>
-    <w:lsdException w:name="index 2" w:semiHidden="1" w:unhideWhenUsed="1"/>
-    <w:lsdException w:name="index 3" w:semiHidden="1" w:unhideWhenUsed="1"/>
-    <w:lsdException w:name="index 4" w:semiHidden="1" w:unhideWhenUsed="1"/>
-    <w:lsdException w:name="index 5" w:semiHidden="1" w:unhideWhenUsed="1"/>
-    <w:lsdException w:name="index 6" w:semiHidden="1" w:unhideWhenUsed="1"/>
-    <w:lsdException w:name="index 7" w:semiHidden="1" w:unhideWhenUsed="1"/>
-    <w:lsdException w:name="index 8" w:semiHidden="1" w:unhideWhenUsed="1"/>
-    <w:lsdException w:name="index 9" w:semiHidden="1" w:unhideWhenUsed="1"/>
-    <w:lsdException w:name="toc 1" w:semiHidden="1" w:uiPriority="39" w:unhideWhenUsed="1"/>
-    <w:lsdException w:name="toc 2" w:semiHidden="1" w:uiPriority="39" w:unhideWhenUsed="1"/>
-    <w:lsdException w:name="toc 3" w:semiHidden="1" w:uiPriority="39" w:unhideWhenUsed="1"/>
-    <w:lsdException w:name="toc 4" w:semiHidden="1" w:uiPriority="39" w:unhideWhenUsed="1"/>
-    <w:lsdException w:name="toc 5" w:semiHidden="1" w:uiPriority="39" w:unhideWhenUsed="1"/>
-    <w:lsdException w:name="toc 6" w:semiHidden="1" w:uiPriority="39" w:unhideWhenUsed="1"/>
-    <w:lsdException w:name="toc 7" w:semiHidden="1" w:uiPriority="39" w:unhideWhenUsed="1"/>
-    <w:lsdException w:name="toc 8" w:semiHidden="1" w:uiPriority="39" w:unhideWhenUsed="1"/>
-    <w:lsdException w:name="toc 9" w:semiHidden="1" w:uiPriority="39" w:unhideWhenUsed="1"/>
-    <w:lsdException w:name="Normal Indent" w:semiHidden="1" w:unhideWhenUsed="1"/>
-    <w:lsdException w:name="footnote text" w:semiHidden="1" w:unhideWhenUsed="1"/>
-    <w:lsdException w:name="annotation text" w:semiHidden="1" w:unhideWhenUsed="1"/>
-    <w:lsdException w:name="header" w:semiHidden="1" w:unhideWhenUsed="1"/>
-    <w:lsdException w:name="footer" w:semiHidden="1" w:unhideWhenUsed="1"/>
-    <w:lsdException w:name="index heading" w:semiHidden="1" w:unhideWhenUsed="1"/>
-    <w:lsdException w:name="caption" w:semiHidden="1" w:uiPriority="35" w:unhideWhenUsed="1" w:qFormat="1"/>
-    <w:lsdException w:name="table of figures" w:semiHidden="1" w:unhideWhenUsed="1"/>
-    <w:lsdException w:name="envelope address" w:semiHidden="1" w:unhideWhenUsed="1"/>
-    <w:lsdException w:name="envelope return" w:semiHidden="1" w:unhideWhenUsed="1"/>
-    <w:lsdException w:name="footnote reference" w:semiHidden="1" w:unhideWhenUsed="1"/>
-    <w:lsdException w:name="annotation reference" w:semiHidden="1" w:unhideWhenUsed="1"/>
-    <w:lsdException w:name="line number" w:semiHidden="1" w:unhideWhenUsed="1"/>
-    <w:lsdException w:name="page number" w:semiHidden="1" w:unhideWhenUsed="1"/>
-    <w:lsdException w:name="endnote reference" w:semiHidden="1" w:unhideWhenUsed="1"/>
-    <w:lsdException w:name="endnote text" w:semiHidden="1" w:unhideWhenUsed="1"/>
-    <w:lsdException w:name="table of authorities" w:semiHidden="1" w:unhideWhenUsed="1"/>
-    <w:lsdException w:name="macro" w:semiHidden="1" w:unhideWhenUsed="1"/>
-    <w:lsdException w:name="toa heading" w:semiHidden="1" w:unhideWhenUsed="1"/>
-    <w:lsdException w:name="List" w:semiHidden="1" w:unhideWhenUsed="1"/>
-    <w:lsdException w:name="List Bullet" w:semiHidden="1" w:unhideWhenUsed="1"/>
-    <w:lsdException w:name="List Number" w:semiHidden="1" w:unhideWhenUsed="1"/>
-    <w:lsdException w:name="List 2" w:semiHidden="1" w:unhideWhenUsed="1"/>
-    <w:lsdException w:name="List 3" w:semiHidden="1" w:unhideWhenUsed="1"/>
-    <w:lsdException w:name="List 4" w:semiHidden="1" w:unhideWhenUsed="1"/>
-    <w:lsdException w:name="List 5" w:semiHidden="1" w:unhideWhenUsed="1"/>
-    <w:lsdException w:name="List Bullet 2" w:semiHidden="1" w:unhideWhenUsed="1"/>
-    <w:lsdException w:name="List Bullet 3" w:semiHidden="1" w:unhideWhenUsed="1"/>
-    <w:lsdException w:name="List Bullet 4" w:semiHidden="1" w:unhideWhenUsed="1"/>
-    <w:lsdException w:name="List Bullet 5" w:semiHidden="1" w:unhideWhenUsed="1"/>
-    <w:lsdException w:name="List Number 2" w:semiHidden="1" w:unhideWhenUsed="1"/>
-    <w:lsdException w:name="List Number 3" w:semiHidden="1" w:unhideWhenUsed="1"/>
-    <w:lsdException w:name="List Number 4" w:semiHidden="1" w:unhideWhenUsed="1"/>
-    <w:lsdException w:name="List Number 5" w:semiHidden="1" w:unhideWhenUsed="1"/>
-    <w:lsdException w:name="Title" w:uiPriority="10" w:qFormat="1"/>
-    <w:lsdException w:name="Closing" w:semiHidden="1" w:unhideWhenUsed="1"/>
-    <w:lsdException w:name="Signature" w:semiHidden="1" w:unhideWhenUsed="1"/>
-    <w:lsdException w:name="Default Paragraph Font" w:semiHidden="1" w:uiPriority="1" w:unhideWhenUsed="1"/>
-    <w:lsdException w:name="Body Text" w:semiHidden="1" w:unhideWhenUsed="1"/>
-    <w:lsdException w:name="Body Text Indent" w:semiHidden="1" w:unhideWhenUsed="1"/>
-    <w:lsdException w:name="List Continue" w:semiHidden="1" w:unhideWhenUsed="1"/>
-    <w:lsdException w:name="List Continue 2" w:semiHidden="1" w:unhideWhenUsed="1"/>
-    <w:lsdException w:name="List Continue 3" w:semiHidden="1" w:unhideWhenUsed="1"/>
-    <w:lsdException w:name="List Continue 4" w:semiHidden="1" w:unhideWhenUsed="1"/>
-    <w:lsdException w:name="List Continue 5" w:semiHidden="1" w:unhideWhenUsed="1"/>
-    <w:lsdException w:name="Message Header" w:semiHidden="1" w:unhideWhenUsed="1"/>
-    <w:lsdException w:name="Subtitle" w:uiPriority="11" w:qFormat="1"/>
-    <w:lsdException w:name="Salutation" w:semiHidden="1" w:unhideWhenUsed="1"/>
-    <w:lsdException w:name="Date" w:semiHidden="1" w:unhideWhenUsed="1"/>
-    <w:lsdException w:name="Body Text First Indent" w:semiHidden="1" w:unhideWhenUsed="1"/>
-    <w:lsdException w:name="Body Text First Indent 2" w:semiHidden="1" w:unhideWhenUsed="1"/>
-    <w:lsdException w:name="Note Heading" w:semiHidden="1" w:unhideWhenUsed="1"/>
-    <w:lsdException w:name="Body Text 2" w:semiHidden="1" w:unhideWhenUsed="1"/>
-    <w:lsdException w:name="Body Text 3" w:semiHidden="1" w:unhideWhenUsed="1"/>
-    <w:lsdException w:name="Body Text Indent 2" w:semiHidden="1" w:unhideWhenUsed="1"/>
-    <w:lsdException w:name="Body Text Indent 3" w:semiHidden="1" w:unhideWhenUsed="1"/>
-    <w:lsdException w:name="Block Text" w:semiHidden="1" w:unhideWhenUsed="1"/>
-    <w:lsdException w:name="Hyperlink" w:semiHidden="1" w:unhideWhenUsed="1"/>
-    <w:lsdException w:name="FollowedHyperlink" w:semiHidden="1" w:unhideWhenUsed="1"/>
-    <w:lsdException w:name="Strong" w:uiPriority="22" w:qFormat="1"/>
-    <w:lsdException w:name="Emphasis" w:uiPriority="20" w:qFormat="1"/>
-    <w:lsdException w:name="Document Map" w:semiHidden="1" w:unhideWhenUsed="1"/>
-    <w:lsdException w:name="Plain Text" w:semiHidden="1" w:unhideWhenUsed="1"/>
-    <w:lsdException w:name="E-mail Signature" w:semiHidden="1" w:unhideWhenUsed="1"/>
-    <w:lsdException w:name="HTML Top of Form" w:semiHidden="1" w:unhideWhenUsed="1"/>
-    <w:lsdException w:name="HTML Bottom of Form" w:semiHidden="1" w:unhideWhenUsed="1"/>
-    <w:lsdException w:name="Normal (Web)" w:semiHidden="1" w:unhideWhenUsed="1"/>
-    <w:lsdException w:name="HTML Acronym" w:semiHidden="1" w:unhideWhenUsed="1"/>
-    <w:lsdException w:name="HTML Address" w:semiHidden="1" w:unhideWhenUsed="1"/>
-    <w:lsdException w:name="HTML Cite" w:semiHidden="1" w:unhideWhenUsed="1"/>
-    <w:lsdException w:name="HTML Code" w:semiHidden="1" w:unhideWhenUsed="1"/>
-    <w:lsdException w:name="HTML Definition" w:semiHidden="1" w:unhideWhenUsed="1"/>
-    <w:lsdException w:name="HTML Keyboard" w:semiHidden="1" w:unhideWhenUsed="1"/>
-    <w:lsdException w:name="HTML Preformatted" w:semiHidden="1" w:unhideWhenUsed="1"/>
-    <w:lsdException w:name="HTML Sample" w:semiHidden="1" w:unhideWhenUsed="1"/>
-    <w:lsdException w:name="HTML Typewriter" w:semiHidden="1" w:unhideWhenUsed="1"/>
-    <w:lsdException w:name="HTML Variable" w:semiHidden="1" w:unhideWhenUsed="1"/>
-    <w:lsdException w:name="Normal Table" w:semiHidden="1" w:unhideWhenUsed="1"/>
-    <w:lsdException w:name="annotation subject" w:semiHidden="1" w:unhideWhenUsed="1"/>
-    <w:lsdException w:name="No List" w:semiHidden="1" w:unhideWhenUsed="1"/>
-    <w:lsdException w:name="Outline List 1" w:semiHidden="1" w:unhideWhenUsed="1"/>
-    <w:lsdException w:name="Outline List 2" w:semiHidden="1" w:unhideWhenUsed="1"/>
-    <w:lsdException w:name="Outline List 3" w:semiHidden="1" w:unhideWhenUsed="1"/>
-    <w:lsdException w:name="Table Simple 1" w:semiHidden="1" w:unhideWhenUsed="1"/>
-    <w:lsdException w:name="Table Simple 2" w:semiHidden="1" w:unhideWhenUsed="1"/>
-    <w:lsdException w:name="Table Simple 3" w:semiHidden="1" w:unhideWhenUsed="1"/>
-    <w:lsdException w:name="Table Classic 1" w:semiHidden="1" w:unhideWhenUsed="1"/>
-    <w:lsdException w:name="Table Classic 2" w:semiHidden="1" w:unhideWhenUsed="1"/>
-    <w:lsdException w:name="Table Classic 3" w:semiHidden="1" w:unhideWhenUsed="1"/>
-    <w:lsdException w:name="Table Classic 4" w:semiHidden="1" w:unhideWhenUsed="1"/>
-    <w:lsdException w:name="Table Colorful 1" w:semiHidden="1" w:unhideWhenUsed="1"/>
-    <w:lsdException w:name="Table Colorful 2" w:semiHidden="1" w:unhideWhenUsed="1"/>
-    <w:lsdException w:name="Table Colorful 3" w:semiHidden="1" w:unhideWhenUsed="1"/>
-    <w:lsdException w:name="Table Columns 1" w:semiHidden="1" w:unhideWhenUsed="1"/>
-    <w:lsdException w:name="Table Columns 2" w:semiHidden="1" w:unhideWhenUsed="1"/>
-    <w:lsdException w:name="Table Columns 3" w:semiHidden="1" w:unhideWhenUsed="1"/>
-    <w:lsdException w:name="Table Columns 4" w:semiHidden="1" w:unhideWhenUsed="1"/>
-    <w:lsdException w:name="Table Columns 5" w:semiHidden="1" w:unhideWhenUsed="1"/>
-    <w:lsdException w:name="Table Grid 1" w:semiHidden="1" w:unhideWhenUsed="1"/>
-    <w:lsdException w:name="Table Grid 2" w:semiHidden="1" w:unhideWhenUsed="1"/>
-    <w:lsdException w:name="Table Grid 3" w:semiHidden="1" w:unhideWhenUsed="1"/>
-    <w:lsdException w:name="Table Grid 4" w:semiHidden="1" w:unhideWhenUsed="1"/>
-    <w:lsdException w:name="Table Grid 5" w:semiHidden="1" w:unhideWhenUsed="1"/>
-    <w:lsdException w:name="Table Grid 6" w:semiHidden="1" w:unhideWhenUsed="1"/>
-    <w:lsdException w:name="Table Grid 7" w:semiHidden="1" w:unhideWhenUsed="1"/>
-    <w:lsdException w:name="Table Grid 8" w:semiHidden="1" w:unhideWhenUsed="1"/>
-    <w:lsdException w:name="Table List 1" w:semiHidden="1" w:unhideWhenUsed="1"/>
-    <w:lsdException w:name="Table List 2" w:semiHidden="1" w:unhideWhenUsed="1"/>
-    <w:lsdException w:name="Table List 3" w:semiHidden="1" w:unhideWhenUsed="1"/>
-    <w:lsdException w:name="Table List 4" w:semiHidden="1" w:unhideWhenUsed="1"/>
-    <w:lsdException w:name="Table List 5" w:semiHidden="1" w:unhideWhenUsed="1"/>
-    <w:lsdException w:name="Table List 6" w:semiHidden="1" w:unhideWhenUsed="1"/>
-    <w:lsdException w:name="Table List 7" w:semiHidden="1" w:unhideWhenUsed="1"/>
-    <w:lsdException w:name="Table List 8" w:semiHidden="1" w:unhideWhenUsed="1"/>
-    <w:lsdException w:name="Table 3D effects 1" w:semiHidden="1" w:unhideWhenUsed="1"/>
-    <w:lsdException w:name="Table 3D effects 2" w:semiHidden="1" w:unhideWhenUsed="1"/>
-    <w:lsdException w:name="Table 3D effects 3" w:semiHidden="1" w:unhideWhenUsed="1"/>
-    <w:lsdException w:name="Table Contemporary" w:semiHidden="1" w:unhideWhenUsed="1"/>
-    <w:lsdException w:name="Table Elegant" w:semiHidden="1" w:unhideWhenUsed="1"/>
-    <w:lsdException w:name="Table Professional" w:semiHidden="1" w:unhideWhenUsed="1"/>
-    <w:lsdException w:name="Table Subtle 1" w:semiHidden="1" w:unhideWhenUsed="1"/>
-    <w:lsdException w:name="Table Subtle 2" w:semiHidden="1" w:unhideWhenUsed="1"/>
-    <w:lsdException w:name="Table Web 1" w:semiHidden="1" w:unhideWhenUsed="1"/>
-    <w:lsdException w:name="Table Web 2" w:semiHidden="1" w:unhideWhenUsed="1"/>
-    <w:lsdException w:name="Table Web 3" w:semiHidden="1" w:unhideWhenUsed="1"/>
-    <w:lsdException w:name="Balloon Text" w:semiHidden="1" w:unhideWhenUsed="1"/>
-    <w:lsdException w:name="Table Grid" w:uiPriority="59"/>
-    <w:lsdException w:name="Table Theme" w:semiHidden="1" w:unhideWhenUsed="1"/>
-    <w:lsdException w:name="Placeholder Text" w:semiHidden="1"/>
-    <w:lsdException w:name="No Spacing" w:uiPriority="1" w:qFormat="1"/>
-    <w:lsdException w:name="Light Shading" w:uiPriority="60"/>
-    <w:lsdException w:name="Light List" w:uiPriority="61"/>
-    <w:lsdException w:name="Light Grid" w:uiPriority="62"/>
-    <w:lsdException w:name="Medium Shading 1" w:uiPriority="63"/>
-    <w:lsdException w:name="Medium Shading 2" w:uiPriority="64"/>
-    <w:lsdException w:name="Medium List 1" w:uiPriority="65"/>
-    <w:lsdException w:name="Medium List 2" w:uiPriority="66"/>
-    <w:lsdException w:name="Medium Grid 1" w:uiPriority="67"/>
-    <w:lsdException w:name="Medium Grid 2" w:uiPriority="68"/>
-    <w:lsdException w:name="Medium Grid 3" w:uiPriority="69"/>
-    <w:lsdException w:name="Dark List" w:uiPriority="70"/>
-    <w:lsdException w:name="Colorful Shading" w:uiPriority="71"/>
-    <w:lsdException w:name="Colorful List" w:uiPriority="72"/>
-    <w:lsdException w:name="Colorful Grid" w:uiPriority="73"/>
-    <w:lsdException w:name="Light Shading Accent 1" w:uiPriority="60"/>
-    <w:lsdException w:name="Light List Accent 1" w:uiPriority="61"/>
-    <w:lsdException w:name="Light Grid Accent 1" w:uiPriority="62"/>
-    <w:lsdException w:name="Medium Shading 1 Accent 1" w:uiPriority="63"/>
-    <w:lsdException w:name="Medium Shading 2 Accent 1" w:uiPriority="64"/>
-    <w:lsdException w:name="Medium List 1 Accent 1" w:uiPriority="65"/>
-    <w:lsdException w:name="Revision" w:semiHidden="1"/>
-    <w:lsdException w:name="List Paragraph" w:uiPriority="34" w:qFormat="1"/>
-    <w:lsdException w:name="Quote" w:uiPriority="29" w:qFormat="1"/>
-    <w:lsdException w:name="Intense Quote" w:uiPriority="30" w:qFormat="1"/>
-    <w:lsdException w:name="Medium List 2 Accent 1" w:uiPriority="66"/>
-    <w:lsdException w:name="Medium Grid 1 Accent 1" w:uiPriority="67"/>
-    <w:lsdException w:name="Medium Grid 2 Accent 1" w:uiPriority="68"/>
-    <w:lsdException w:name="Medium Grid 3 Accent 1" w:uiPriority="69"/>
-    <w:lsdException w:name="Dark List Accent 1" w:uiPriority="70"/>
-    <w:lsdException w:name="Colorful Shading Accent 1" w:uiPriority="71"/>
-    <w:lsdException w:name="Colorful List Accent 1" w:uiPriority="72"/>
-    <w:lsdException w:name="Colorful Grid Accent 1" w:uiPriority="73"/>
-    <w:lsdException w:name="Light Shading Accent 2" w:uiPriority="60"/>
-    <w:lsdException w:name="Light List Accent 2" w:uiPriority="61"/>
-    <w:lsdException w:name="Light Grid Accent 2" w:uiPriority="62"/>
-    <w:lsdException w:name="Medium Shading 1 Accent 2" w:uiPriority="63"/>
-    <w:lsdException w:name="Medium Shading 2 Accent 2" w:uiPriority="64"/>
-    <w:lsdException w:name="Medium List 1 Accent 2" w:uiPriority="65"/>
-    <w:lsdException w:name="Medium List 2 Accent 2" w:uiPriority="66"/>
-    <w:lsdException w:name="Medium Grid 1 Accent 2" w:uiPriority="67"/>
-    <w:lsdException w:name="Medium Grid 2 Accent 2" w:uiPriority="68"/>
-    <w:lsdException w:name="Medium Grid 3 Accent 2" w:uiPriority="69"/>
-    <w:lsdException w:name="Dark List Accent 2" w:uiPriority="70"/>
-    <w:lsdException w:name="Colorful Shading Accent 2" w:uiPriority="71"/>
-    <w:lsdException w:name="Colorful List Accent 2" w:uiPriority="72"/>
-    <w:lsdException w:name="Colorful Grid Accent 2" w:uiPriority="73"/>
-    <w:lsdException w:name="Light Shading Accent 3" w:uiPriority="60"/>
-    <w:lsdException w:name="Light List Accent 3" w:uiPriority="61"/>
-    <w:lsdException w:name="Light Grid Accent 3" w:uiPriority="62"/>
-    <w:lsdException w:name="Medium Shading 1 Accent 3" w:uiPriority="63"/>
-    <w:lsdException w:name="Medium Shading 2 Accent 3" w:uiPriority="64"/>
-    <w:lsdException w:name="Medium List 1 Accent 3" w:uiPriority="65"/>
-    <w:lsdException w:name="Medium List 2 Accent 3" w:uiPriority="66"/>
-    <w:lsdException w:name="Medium Grid 1 Accent 3" w:uiPriority="67"/>
-    <w:lsdException w:name="Medium Grid 2 Accent 3" w:uiPriority="68"/>
-    <w:lsdException w:name="Medium Grid 3 Accent 3" w:uiPriority="69"/>
-    <w:lsdException w:name="Dark List Accent 3" w:uiPriority="70"/>
-    <w:lsdException w:name="Colorful Shading Accent 3" w:uiPriority="71"/>
-    <w:lsdException w:name="Colorful List Accent 3" w:uiPriority="72"/>
-    <w:lsdException w:name="Colorful Grid Accent 3" w:uiPriority="73"/>
-    <w:lsdException w:name="Light Shading Accent 4" w:uiPriority="60"/>
-    <w:lsdException w:name="Light List Accent 4" w:uiPriority="61"/>
-    <w:lsdException w:name="Light Grid Accent 4" w:uiPriority="62"/>
-    <w:lsdException w:name="Medium Shading 1 Accent 4" w:uiPriority="63"/>
-    <w:lsdException w:name="Medium Shading 2 Accent 4" w:uiPriority="64"/>
-    <w:lsdException w:name="Medium List 1 Accent 4" w:uiPriority="65"/>
-    <w:lsdException w:name="Medium List 2 Accent 4" w:uiPriority="66"/>
-    <w:lsdException w:name="Medium Grid 1 Accent 4" w:uiPriority="67"/>
-    <w:lsdException w:name="Medium Grid 2 Accent 4" w:uiPriority="68"/>
-    <w:lsdException w:name="Medium Grid 3 Accent 4" w:uiPriority="69"/>
-    <w:lsdException w:name="Dark List Accent 4" w:uiPriority="70"/>
-    <w:lsdException w:name="Colorful Shading Accent 4" w:uiPriority="71"/>
-    <w:lsdException w:name="Colorful List Accent 4" w:uiPriority="72"/>
-    <w:lsdException w:name="Colorful Grid Accent 4" w:uiPriority="73"/>
-    <w:lsdException w:name="Light Shading Accent 5" w:uiPriority="60"/>
-    <w:lsdException w:name="Light List Accent 5" w:uiPriority="61"/>
-    <w:lsdException w:name="Light Grid Accent 5" w:uiPriority="62"/>
-    <w:lsdException w:name="Medium Shading 1 Accent 5" w:uiPriority="63"/>
-    <w:lsdException w:name="Medium Shading 2 Accent 5" w:uiPriority="64"/>
-    <w:lsdException w:name="Medium List 1 Accent 5" w:uiPriority="65"/>
-    <w:lsdException w:name="Medium List 2 Accent 5" w:uiPriority="66"/>
-    <w:lsdException w:name="Medium Grid 1 Accent 5" w:uiPriority="67"/>
-    <w:lsdException w:name="Medium Grid 2 Accent 5" w:uiPriority="68"/>
-    <w:lsdException w:name="Medium Grid 3 Accent 5" w:uiPriority="69"/>
-    <w:lsdException w:name="Dark List Accent 5" w:uiPriority="70"/>
-    <w:lsdException w:name="Colorful Shading Accent 5" w:uiPriority="71"/>
-    <w:lsdException w:name="Colorful List Accent 5" w:uiPriority="72"/>
-    <w:lsdException w:name="Colorful Grid Accent 5" w:uiPriority="73"/>
-    <w:lsdException w:name="Light Shading Accent 6" w:uiPriority="60"/>
-    <w:lsdException w:name="Light List Accent 6" w:uiPriority="61"/>
-    <w:lsdException w:name="Light Grid Accent 6" w:uiPriority="62"/>
-    <w:lsdException w:name="Medium Shading 1 Accent 6" w:uiPriority="63"/>
-    <w:lsdException w:name="Medium Shading 2 Accent 6" w:uiPriority="64"/>
-    <w:lsdException w:name="Medium List 1 Accent 6" w:uiPriority="65"/>
-    <w:lsdException w:name="Medium List 2 Accent 6" w:uiPriority="66"/>
-    <w:lsdException w:name="Medium Grid 1 Accent 6" w:uiPriority="67"/>
-    <w:lsdException w:name="Medium Grid 2 Accent 6" w:uiPriority="68"/>
-    <w:lsdException w:name="Medium Grid 3 Accent 6" w:uiPriority="69"/>
-    <w:lsdException w:name="Dark List Accent 6" w:uiPriority="70"/>
-    <w:lsdException w:name="Colorful Shading Accent 6" w:uiPriority="71"/>
-    <w:lsdException w:name="Colorful List Accent 6" w:uiPriority="72"/>
-    <w:lsdException w:name="Colorful Grid Accent 6" w:uiPriority="73"/>
-    <w:lsdException w:name="Subtle Emphasis" w:uiPriority="19" w:qFormat="1"/>
-    <w:lsdException w:name="Intense Emphasis" w:uiPriority="21" w:qFormat="1"/>
-    <w:lsdException w:name="Subtle Reference" w:uiPriority="31" w:qFormat="1"/>
-    <w:lsdException w:name="Intense Reference" w:uiPriority="32" w:qFormat="1"/>
-    <w:lsdException w:name="Book Title" w:uiPriority="33" w:qFormat="1"/>
-    <w:lsdException w:name="Bibliography" w:semiHidden="1" w:uiPriority="37" w:unhideWhenUsed="1"/>
-    <w:lsdException w:name="TOC Heading" w:semiHidden="1" w:uiPriority="39" w:unhideWhenUsed="1" w:qFormat="1"/>
-    <w:lsdException w:name="Grid Table 3" w:semiHidden="1" w:unhideWhenUsed="1"/>
-    <w:lsdException w:name="Grid Table 4" w:uiPriority="49"/>
-    <w:lsdException w:name="Grid Table 5 Dark" w:uiPriority="50"/>
-    <w:lsdException w:name="Grid Table 6 Colorful" w:uiPriority="51"/>
-    <w:lsdException w:name="Grid Table 7 Colorful" w:uiPriority="52"/>
-    <w:lsdException w:name="Grid Table 1 Light Accent 1" w:uiPriority="46"/>
-    <w:lsdException w:name="Grid Table 2 Accent 1" w:uiPriority="47"/>
-    <w:lsdException w:name="Grid Table 3 Accent 1" w:uiPriority="48"/>
-    <w:lsdException w:name="Grid Table 4 Accent 1" w:uiPriority="49"/>
-    <w:lsdException w:name="Grid Table 5 Dark Accent 1" w:uiPriority="50"/>
-    <w:lsdException w:name="Grid Table 6 Colorful Accent 1" w:uiPriority="51"/>
-    <w:lsdException w:name="Grid Table 7 Colorful Accent 1" w:uiPriority="52"/>
-    <w:lsdException w:name="Grid Table 1 Light Accent 2" w:uiPriority="46"/>
-    <w:lsdException w:name="Grid Table 2 Accent 2" w:uiPriority="47"/>
-    <w:lsdException w:name="Grid Table 3 Accent 2" w:uiPriority="48"/>
-    <w:lsdException w:name="Grid Table 4 Accent 2" w:uiPriority="49"/>
-    <w:lsdException w:name="Grid Table 5 Dark Accent 2" w:uiPriority="50"/>
-    <w:lsdException w:name="Grid Table 6 Colorful Accent 2" w:uiPriority="51"/>
-    <w:lsdException w:name="Grid Table 7 Colorful Accent 2" w:uiPriority="52"/>
-    <w:lsdException w:name="Grid Table 1 Light Accent 3" w:uiPriority="46"/>
-    <w:lsdException w:name="Grid Table 2 Accent 3" w:uiPriority="47"/>
-    <w:lsdException w:name="Grid Table 3 Accent 3" w:uiPriority="48"/>
-    <w:lsdException w:name="Grid Table 4 Accent 3" w:uiPriority="49"/>
-    <w:lsdException w:name="Grid Table 5 Dark Accent 3" w:uiPriority="50"/>
-    <w:lsdException w:name="Grid Table 6 Colorful Accent 3" w:uiPriority="51"/>
-    <w:lsdException w:name="Grid Table 7 Colorful Accent 3" w:uiPriority="52"/>
-    <w:lsdException w:name="Grid Table 1 Light Accent 4" w:uiPriority="46"/>
-    <w:lsdException w:name="Grid Table 2 Accent 4" w:uiPriority="47"/>
-    <w:lsdException w:name="Grid Table 3 Accent 4" w:uiPriority="48"/>
-    <w:lsdException w:name="Grid Table 4 Accent 4" w:uiPriority="49"/>
-    <w:lsdException w:name="Grid Table 5 Dark Accent 4" w:uiPriority="50"/>
-    <w:lsdException w:name="Grid Table 6 Colorful Accent 4" w:uiPriority="51"/>
-    <w:lsdException w:name="Grid Table 7 Colorful Accent 4" w:uiPriority="52"/>
-    <w:lsdException w:name="Grid Table 1 Light Accent 5" w:uiPriority="46"/>
-    <w:lsdException w:name="Grid Table 2 Accent 5" w:uiPriority="47"/>
-    <w:lsdException w:name="Grid Table 3 Accent 5" w:uiPriority="48"/>
-    <w:lsdException w:name="Grid Table 4 Accent 5" w:uiPriority="49"/>
-    <w:lsdException w:name="Grid Table 5 Dark Accent 5" w:uiPriority="50"/>
-    <w:lsdException w:name="Grid Table 6 Colorful Accent 5" w:uiPriority="51"/>
-    <w:lsdException w:name="Grid Table 7 Colorful Accent 5" w:uiPriority="52"/>
-    <w:lsdException w:name="Grid Table 1 Light Accent 6" w:uiPriority="46"/>
-    <w:lsdException w:name="Grid Table 2 Accent 6" w:uiPriority="47"/>
-    <w:lsdException w:name="Grid Table 3 Accent 6" w:uiPriority="48"/>
-    <w:lsdException w:name="Grid Table 4 Accent 6" w:uiPriority="49"/>
-    <w:lsdException w:name="Grid Table 5 Dark Accent 6" w:uiPriority="50"/>
-    <w:lsdException w:name="Grid Table 6 Colorful Accent 6" w:uiPriority="51"/>
-    <w:lsdException w:name="Grid Table 7 Colorful Accent 6" w:uiPriority="52"/>
-    <w:lsdException w:name="List Table 1 Light" w:uiPriority="46"/>
-    <w:lsdException w:name="List Table 2" w:uiPriority="47"/>
-    <w:lsdException w:name="List Table 3" w:uiPriority="48"/>
-    <w:lsdException w:name="List Table 4" w:uiPriority="49"/>
-    <w:lsdException w:name="List Table 5 Dark" w:uiPriority="50"/>
-    <w:lsdException w:name="List Table 6 Colorful" w:uiPriority="51"/>
-    <w:lsdException w:name="List Table 7 Colorful" w:uiPriority="52"/>
-    <w:lsdException w:name="List Table 1 Light Accent 1" w:uiPriority="46"/>
-    <w:lsdException w:name="List Table 2 Accent 1" w:uiPriority="47"/>
-    <w:lsdException w:name="List Table 3 Accent 1" w:uiPriority="48"/>
-    <w:lsdException w:name="List Table 4 Accent 1" w:uiPriority="49"/>
-    <w:lsdException w:name="List Table 5 Dark Accent 1" w:uiPriority="50"/>
-    <w:lsdException w:name="List Table 6 Colorful Accent 1" w:uiPriority="51"/>
-    <w:lsdException w:name="List Table 7 Colorful Accent 1" w:uiPriority="52"/>
-    <w:lsdException w:name="List Table 1 Light Accent 2" w:uiPriority="46"/>
-    <w:lsdException w:name="List Table 2 Accent 2" w:uiPriority="47"/>
-    <w:lsdException w:name="List Table 3 Accent 2" w:uiPriority="48"/>
-    <w:lsdException w:name="List Table 4 Accent 2" w:uiPriority="49"/>
-    <w:lsdException w:name="List Table 5 Dark Accent 2" w:uiPriority="50"/>
-    <w:lsdException w:name="List Table 6 Colorful Accent 2" w:uiPriority="51"/>
-    <w:lsdException w:name="List Table 7 Colorful Accent 2" w:uiPriority="52"/>
-    <w:lsdException w:name="List Table 1 Light Accent 3" w:uiPriority="46"/>
-    <w:lsdException w:name="List Table 2 Accent 3" w:uiPriority="47"/>
-    <w:lsdException w:name="List Table 3 Accent 3" w:uiPriority="48"/>
-    <w:lsdException w:name="List Table 4 Accent 3" w:uiPriority="49"/>
-    <w:lsdException w:name="List Table 5 Dark Accent 3" w:uiPriority="50"/>
-    <w:lsdException w:name="List Table 6 Colorful Accent 3" w:uiPriority="51"/>
-    <w:lsdException w:name="List Table 7 Colorful Accent 3" w:uiPriority="52"/>
-    <w:lsdException w:name="List Table 1 Light Accent 4" w:uiPriority="46"/>
-    <w:lsdException w:name="List Table 2 Accent 4" w:uiPriority="47"/>
-    <w:lsdException w:name="List Table 3 Accent 4" w:uiPriority="48"/>
-    <w:lsdException w:name="List Table 4 Accent 4" w:uiPriority="49"/>
-    <w:lsdException w:name="List Table 5 Dark Accent 4" w:uiPriority="50"/>
-    <w:lsdException w:name="List Table 6 Colorful Accent 4" w:uiPriority="51"/>
-    <w:lsdException w:name="List Table 7 Colorful Accent 4" w:uiPriority="52"/>
-    <w:lsdException w:name="List Table 1 Light Accent 5" w:uiPriority="46"/>
-    <w:lsdException w:name="List Table 2 Accent 5" w:uiPriority="47"/>
-    <w:lsdException w:name="List Table 3 Accent 5" w:uiPriority="48"/>
-    <w:lsdException w:name="List Table 4 Accent 5" w:uiPriority="49"/>
-    <w:lsdException w:name="List Table 5 Dark Accent 5" w:uiPriority="50"/>
-    <w:lsdException w:name="List Table 6 Colorful Accent 5" w:uiPriority="51"/>
-    <w:lsdException w:name="List Table 7 Colorful Accent 5" w:uiPriority="52"/>
-    <w:lsdException w:name="List Table 1 Light Accent 6" w:uiPriority="46"/>
-    <w:lsdException w:name="List Table 2 Accent 6" w:uiPriority="47"/>
-    <w:lsdException w:name="List Table 3 Accent 6" w:uiPriority="48"/>
-    <w:lsdException w:name="List Table 4 Accent 6" w:uiPriority="49"/>
-    <w:lsdException w:name="List Table 5 Dark Accent 6" w:uiPriority="50"/>
-    <w:lsdException w:name="List Table 6 Colorful Accent 6" w:uiPriority="51"/>
-    <w:lsdException w:name="List Table 7 Colorful Accent 6" w:uiPriority="52"/>
-    <w:lsdException w:name="Mention" w:semiHidden="1" w:unhideWhenUsed="1"/>
+  <w:latentStyles w:defLockedState="0" w:defUIPriority="99" w:defSemiHidden="1" w:defUnhideWhenUsed="1" w:defQFormat="0" w:count="276">
+    <w:lsdException w:name="Normal" w:semiHidden="0" w:uiPriority="0" w:unhideWhenUsed="0" w:qFormat="1"/>
+    <w:lsdException w:name="heading 1" w:semiHidden="0" w:uiPriority="9" w:unhideWhenUsed="0" w:qFormat="1"/>
+    <w:lsdException w:name="heading 2" w:uiPriority="9" w:qFormat="1"/>
+    <w:lsdException w:name="heading 3" w:uiPriority="9" w:qFormat="1"/>
+    <w:lsdException w:name="heading 4" w:uiPriority="9" w:qFormat="1"/>
+    <w:lsdException w:name="heading 5" w:uiPriority="9" w:qFormat="1"/>
+    <w:lsdException w:name="heading 6" w:uiPriority="9" w:qFormat="1"/>
+    <w:lsdException w:name="heading 7" w:uiPriority="9" w:qFormat="1"/>
+    <w:lsdException w:name="heading 8" w:uiPriority="9" w:qFormat="1"/>
+    <w:lsdException w:name="heading 9" w:uiPriority="9" w:qFormat="1"/>
+    <w:lsdException w:name="toc 1" w:uiPriority="39"/>
+    <w:lsdException w:name="toc 2" w:uiPriority="39"/>
+    <w:lsdException w:name="toc 3" w:uiPriority="39"/>
+    <w:lsdException w:name="toc 4" w:uiPriority="39"/>
+    <w:lsdException w:name="toc 5" w:uiPriority="39"/>
+    <w:lsdException w:name="toc 6" w:uiPriority="39"/>
+    <w:lsdException w:name="toc 7" w:uiPriority="39"/>
+    <w:lsdException w:name="toc 8" w:uiPriority="39"/>
+    <w:lsdException w:name="toc 9" w:uiPriority="39"/>
+    <w:lsdException w:name="caption" w:uiPriority="35" w:qFormat="1"/>
+    <w:lsdException w:name="Title" w:semiHidden="0" w:uiPriority="10" w:unhideWhenUsed="0" w:qFormat="1"/>
+    <w:lsdException w:name="Default Paragraph Font" w:uiPriority="1"/>
+    <w:lsdException w:name="Subtitle" w:semiHidden="0" w:uiPriority="11" w:unhideWhenUsed="0" w:qFormat="1"/>
+    <w:lsdException w:name="Strong" w:semiHidden="0" w:uiPriority="22" w:unhideWhenUsed="0" w:qFormat="1"/>
+    <w:lsdException w:name="Emphasis" w:semiHidden="0" w:uiPriority="20" w:unhideWhenUsed="0" w:qFormat="1"/>
+    <w:lsdException w:name="Table Grid" w:semiHidden="0" w:uiPriority="59" w:unhideWhenUsed="0"/>
+    <w:lsdException w:name="Note Level 1" w:semiHidden="0" w:unhideWhenUsed="0"/>
+    <w:lsdException w:name="Note Level 2" w:semiHidden="0" w:unhideWhenUsed="0"/>
+    <w:lsdException w:name="Note Level 3" w:semiHidden="0" w:unhideWhenUsed="0"/>
+    <w:lsdException w:name="Note Level 4" w:semiHidden="0" w:unhideWhenUsed="0"/>
+    <w:lsdException w:name="Note Level 5" w:semiHidden="0" w:unhideWhenUsed="0"/>
+    <w:lsdException w:name="Note Level 6" w:semiHidden="0" w:unhideWhenUsed="0"/>
+    <w:lsdException w:name="Note Level 7" w:semiHidden="0" w:unhideWhenUsed="0"/>
+    <w:lsdException w:name="Note Level 8" w:semiHidden="0" w:unhideWhenUsed="0"/>
+    <w:lsdException w:name="Note Level 9" w:semiHidden="0" w:unhideWhenUsed="0"/>
+    <w:lsdException w:name="Placeholder Text" w:unhideWhenUsed="0"/>
+    <w:lsdException w:name="No Spacing" w:semiHidden="0" w:uiPriority="1" w:unhideWhenUsed="0" w:qFormat="1"/>
+    <w:lsdException w:name="Light Shading" w:semiHidden="0" w:uiPriority="60" w:unhideWhenUsed="0"/>
+    <w:lsdException w:name="Light List" w:semiHidden="0" w:uiPriority="61" w:unhideWhenUsed="0"/>
+    <w:lsdException w:name="Light Grid" w:semiHidden="0" w:uiPriority="62" w:unhideWhenUsed="0"/>
+    <w:lsdException w:name="Medium Shading 1" w:semiHidden="0" w:uiPriority="63" w:unhideWhenUsed="0"/>
+    <w:lsdException w:name="Medium Shading 2" w:semiHidden="0" w:uiPriority="64" w:unhideWhenUsed="0"/>
+    <w:lsdException w:name="Medium List 1" w:semiHidden="0" w:uiPriority="65" w:unhideWhenUsed="0"/>
+    <w:lsdException w:name="Medium List 2" w:semiHidden="0" w:uiPriority="66" w:unhideWhenUsed="0"/>
+    <w:lsdException w:name="Medium Grid 1" w:semiHidden="0" w:uiPriority="67" w:unhideWhenUsed="0"/>
+    <w:lsdException w:name="Medium Grid 2" w:semiHidden="0" w:uiPriority="68" w:unhideWhenUsed="0"/>
+    <w:lsdException w:name="Medium Grid 3" w:semiHidden="0" w:uiPriority="69" w:unhideWhenUsed="0"/>
+    <w:lsdException w:name="Dark List" w:semiHidden="0" w:uiPriority="70" w:unhideWhenUsed="0"/>
+    <w:lsdException w:name="Colorful Shading" w:semiHidden="0" w:uiPriority="71" w:unhideWhenUsed="0"/>
+    <w:lsdException w:name="Colorful List" w:semiHidden="0" w:uiPriority="72" w:unhideWhenUsed="0"/>
+    <w:lsdException w:name="Colorful Grid" w:semiHidden="0" w:uiPriority="73" w:unhideWhenUsed="0"/>
+    <w:lsdException w:name="Light Shading Accent 1" w:semiHidden="0" w:uiPriority="60" w:unhideWhenUsed="0"/>
+    <w:lsdException w:name="Light List Accent 1" w:semiHidden="0" w:uiPriority="61" w:unhideWhenUsed="0"/>
+    <w:lsdException w:name="Light Grid Accent 1" w:semiHidden="0" w:uiPriority="62" w:unhideWhenUsed="0"/>
+    <w:lsdException w:name="Medium Shading 1 Accent 1" w:semiHidden="0" w:uiPriority="63" w:unhideWhenUsed="0"/>
+    <w:lsdException w:name="Medium Shading 2 Accent 1" w:semiHidden="0" w:uiPriority="64" w:unhideWhenUsed="0"/>
+    <w:lsdException w:name="Medium List 1 Accent 1" w:semiHidden="0" w:uiPriority="65" w:unhideWhenUsed="0"/>
+    <w:lsdException w:name="Revision" w:unhideWhenUsed="0"/>
+    <w:lsdException w:name="List Paragraph" w:semiHidden="0" w:uiPriority="34" w:unhideWhenUsed="0" w:qFormat="1"/>
+    <w:lsdException w:name="Quote" w:semiHidden="0" w:uiPriority="29" w:unhideWhenUsed="0" w:qFormat="1"/>
+    <w:lsdException w:name="Intense Quote" w:semiHidden="0" w:uiPriority="30" w:unhideWhenUsed="0" w:qFormat="1"/>
+    <w:lsdException w:name="Medium List 2 Accent 1" w:semiHidden="0" w:uiPriority="66" w:unhideWhenUsed="0"/>
+    <w:lsdException w:name="Medium Grid 1 Accent 1" w:semiHidden="0" w:uiPriority="67" w:unhideWhenUsed="0"/>
+    <w:lsdException w:name="Medium Grid 2 Accent 1" w:semiHidden="0" w:uiPriority="68" w:unhideWhenUsed="0"/>
+    <w:lsdException w:name="Medium Grid 3 Accent 1" w:semiHidden="0" w:uiPriority="69" w:unhideWhenUsed="0"/>
+    <w:lsdException w:name="Dark List Accent 1" w:semiHidden="0" w:uiPriority="70" w:unhideWhenUsed="0"/>
+    <w:lsdException w:name="Colorful Shading Accent 1" w:semiHidden="0" w:uiPriority="71" w:unhideWhenUsed="0"/>
+    <w:lsdException w:name="Colorful List Accent 1" w:semiHidden="0" w:uiPriority="72" w:unhideWhenUsed="0"/>
+    <w:lsdException w:name="Colorful Grid Accent 1" w:semiHidden="0" w:uiPriority="73" w:unhideWhenUsed="0"/>
+    <w:lsdException w:name="Light Shading Accent 2" w:semiHidden="0" w:uiPriority="60" w:unhideWhenUsed="0"/>
+    <w:lsdException w:name="Light List Accent 2" w:semiHidden="0" w:uiPriority="61" w:unhideWhenUsed="0"/>
+    <w:lsdException w:name="Light Grid Accent 2" w:semiHidden="0" w:uiPriority="62" w:unhideWhenUsed="0"/>
+    <w:lsdException w:name="Medium Shading 1 Accent 2" w:semiHidden="0" w:uiPriority="63" w:unhideWhenUsed="0"/>
+    <w:lsdException w:name="Medium Shading 2 Accent 2" w:semiHidden="0" w:uiPriority="64" w:unhideWhenUsed="0"/>
+    <w:lsdException w:name="Medium List 1 Accent 2" w:semiHidden="0" w:uiPriority="65" w:unhideWhenUsed="0"/>
+    <w:lsdException w:name="Medium List 2 Accent 2" w:semiHidden="0" w:uiPriority="66" w:unhideWhenUsed="0"/>
+    <w:lsdException w:name="Medium Grid 1 Accent 2" w:semiHidden="0" w:uiPriority="67" w:unhideWhenUsed="0"/>
+    <w:lsdException w:name="Medium Grid 2 Accent 2" w:semiHidden="0" w:uiPriority="68" w:unhideWhenUsed="0"/>
+    <w:lsdException w:name="Medium Grid 3 Accent 2" w:semiHidden="0" w:uiPriority="69" w:unhideWhenUsed="0"/>
+    <w:lsdException w:name="Dark List Accent 2" w:semiHidden="0" w:uiPriority="70" w:unhideWhenUsed="0"/>
+    <w:lsdException w:name="Colorful Shading Accent 2" w:semiHidden="0" w:uiPriority="71" w:unhideWhenUsed="0"/>
+    <w:lsdException w:name="Colorful List Accent 2" w:semiHidden="0" w:uiPriority="72" w:unhideWhenUsed="0"/>
+    <w:lsdException w:name="Colorful Grid Accent 2" w:semiHidden="0" w:uiPriority="73" w:unhideWhenUsed="0"/>
+    <w:lsdException w:name="Light Shading Accent 3" w:semiHidden="0" w:uiPriority="60" w:unhideWhenUsed="0"/>
+    <w:lsdException w:name="Light List Accent 3" w:semiHidden="0" w:uiPriority="61" w:unhideWhenUsed="0"/>
+    <w:lsdException w:name="Light Grid Accent 3" w:semiHidden="0" w:uiPriority="62" w:unhideWhenUsed="0"/>
+    <w:lsdException w:name="Medium Shading 1 Accent 3" w:semiHidden="0" w:uiPriority="63" w:unhideWhenUsed="0"/>
+    <w:lsdException w:name="Medium Shading 2 Accent 3" w:semiHidden="0" w:uiPriority="64" w:unhideWhenUsed="0"/>
+    <w:lsdException w:name="Medium List 1 Accent 3" w:semiHidden="0" w:uiPriority="65" w:unhideWhenUsed="0"/>
+    <w:lsdException w:name="Medium List 2 Accent 3" w:semiHidden="0" w:uiPriority="66" w:unhideWhenUsed="0"/>
+    <w:lsdException w:name="Medium Grid 1 Accent 3" w:semiHidden="0" w:uiPriority="67" w:unhideWhenUsed="0"/>
+    <w:lsdException w:name="Medium Grid 2 Accent 3" w:semiHidden="0" w:uiPriority="68" w:unhideWhenUsed="0"/>
+    <w:lsdException w:name="Medium Grid 3 Accent 3" w:semiHidden="0" w:uiPriority="69" w:unhideWhenUsed="0"/>
+    <w:lsdException w:name="Dark List Accent 3" w:semiHidden="0" w:uiPriority="70" w:unhideWhenUsed="0"/>
+    <w:lsdException w:name="Colorful Shading Accent 3" w:semiHidden="0" w:uiPriority="71" w:unhideWhenUsed="0"/>
+    <w:lsdException w:name="Colorful List Accent 3" w:semiHidden="0" w:uiPriority="72" w:unhideWhenUsed="0"/>
+    <w:lsdException w:name="Colorful Grid Accent 3" w:semiHidden="0" w:uiPriority="73" w:unhideWhenUsed="0"/>
+    <w:lsdException w:name="Light Shading Accent 4" w:semiHidden="0" w:uiPriority="60" w:unhideWhenUsed="0"/>
+    <w:lsdException w:name="Light List Accent 4" w:semiHidden="0" w:uiPriority="61" w:unhideWhenUsed="0"/>
+    <w:lsdException w:name="Light Grid Accent 4" w:semiHidden="0" w:uiPriority="62" w:unhideWhenUsed="0"/>
+    <w:lsdException w:name="Medium Shading 1 Accent 4" w:semiHidden="0" w:uiPriority="63" w:unhideWhenUsed="0"/>
+    <w:lsdException w:name="Medium Shading 2 Accent 4" w:semiHidden="0" w:uiPriority="64" w:unhideWhenUsed="0"/>
+    <w:lsdException w:name="Medium List 1 Accent 4" w:semiHidden="0" w:uiPriority="65" w:unhideWhenUsed="0"/>
+    <w:lsdException w:name="Medium List 2 Accent 4" w:semiHidden="0" w:uiPriority="66" w:unhideWhenUsed="0"/>
+    <w:lsdException w:name="Medium Grid 1 Accent 4" w:semiHidden="0" w:uiPriority="67" w:unhideWhenUsed="0"/>
+    <w:lsdException w:name="Medium Grid 2 Accent 4" w:semiHidden="0" w:uiPriority="68" w:unhideWhenUsed="0"/>
+    <w:lsdException w:name="Medium Grid 3 Accent 4" w:semiHidden="0" w:uiPriority="69" w:unhideWhenUsed="0"/>
+    <w:lsdException w:name="Dark List Accent 4" w:semiHidden="0" w:uiPriority="70" w:unhideWhenUsed="0"/>
+    <w:lsdException w:name="Colorful Shading Accent 4" w:semiHidden="0" w:uiPriority="71" w:unhideWhenUsed="0"/>
+    <w:lsdException w:name="Colorful List Accent 4" w:semiHidden="0" w:uiPriority="72" w:unhideWhenUsed="0"/>
+    <w:lsdException w:name="Colorful Grid Accent 4" w:semiHidden="0" w:uiPriority="73" w:unhideWhenUsed="0"/>
+    <w:lsdException w:name="Light Shading Accent 5" w:semiHidden="0" w:uiPriority="60" w:unhideWhenUsed="0"/>
+    <w:lsdException w:name="Light List Accent 5" w:semiHidden="0" w:uiPriority="61" w:unhideWhenUsed="0"/>
+    <w:lsdException w:name="Light Grid Accent 5" w:semiHidden="0" w:uiPriority="62" w:unhideWhenUsed="0"/>
+    <w:lsdException w:name="Medium Shading 1 Accent 5" w:semiHidden="0" w:uiPriority="63" w:unhideWhenUsed="0"/>
+    <w:lsdException w:name="Medium Shading 2 Accent 5" w:semiHidden="0" w:uiPriority="64" w:unhideWhenUsed="0"/>
+    <w:lsdException w:name="Medium List 1 Accent 5" w:semiHidden="0" w:uiPriority="65" w:unhideWhenUsed="0"/>
+    <w:lsdException w:name="Medium List 2 Accent 5" w:semiHidden="0" w:uiPriority="66" w:unhideWhenUsed="0"/>
+    <w:lsdException w:name="Medium Grid 1 Accent 5" w:semiHidden="0" w:uiPriority="67" w:unhideWhenUsed="0"/>
+    <w:lsdException w:name="Medium Grid 2 Accent 5" w:semiHidden="0" w:uiPriority="68" w:unhideWhenUsed="0"/>
+    <w:lsdException w:name="Medium Grid 3 Accent 5" w:semiHidden="0" w:uiPriority="69" w:unhideWhenUsed="0"/>
+    <w:lsdException w:name="Dark List Accent 5" w:semiHidden="0" w:uiPriority="70" w:unhideWhenUsed="0"/>
+    <w:lsdException w:name="Colorful Shading Accent 5" w:semiHidden="0" w:uiPriority="71" w:unhideWhenUsed="0"/>
+    <w:lsdException w:name="Colorful List Accent 5" w:semiHidden="0" w:uiPriority="72" w:unhideWhenUsed="0"/>
+    <w:lsdException w:name="Colorful Grid Accent 5" w:semiHidden="0" w:uiPriority="73" w:unhideWhenUsed="0"/>
+    <w:lsdException w:name="Light Shading Accent 6" w:semiHidden="0" w:uiPriority="60" w:unhideWhenUsed="0"/>
+    <w:lsdException w:name="Light List Accent 6" w:semiHidden="0" w:uiPriority="61" w:unhideWhenUsed="0"/>
+    <w:lsdException w:name="Light Grid Accent 6" w:semiHidden="0" w:uiPriority="62" w:unhideWhenUsed="0"/>
+    <w:lsdException w:name="Medium Shading 1 Accent 6" w:semiHidden="0" w:uiPriority="63" w:unhideWhenUsed="0"/>
+    <w:lsdException w:name="Medium Shading 2 Accent 6" w:semiHidden="0" w:uiPriority="64" w:unhideWhenUsed="0"/>
+    <w:lsdException w:name="Medium List 1 Accent 6" w:semiHidden="0" w:uiPriority="65" w:unhideWhenUsed="0"/>
+    <w:lsdException w:name="Medium List 2 Accent 6" w:semiHidden="0" w:uiPriority="66" w:unhideWhenUsed="0"/>
+    <w:lsdException w:name="Medium Grid 1 Accent 6" w:semiHidden="0" w:uiPriority="67" w:unhideWhenUsed="0"/>
+    <w:lsdException w:name="Medium Grid 2 Accent 6" w:semiHidden="0" w:uiPriority="68" w:unhideWhenUsed="0"/>
+    <w:lsdException w:name="Medium Grid 3 Accent 6" w:semiHidden="0" w:uiPriority="69" w:unhideWhenUsed="0"/>
+    <w:lsdException w:name="Dark List Accent 6" w:semiHidden="0" w:uiPriority="70" w:unhideWhenUsed="0"/>
+    <w:lsdException w:name="Colorful Shading Accent 6" w:semiHidden="0" w:uiPriority="71" w:unhideWhenUsed="0"/>
+    <w:lsdException w:name="Colorful List Accent 6" w:semiHidden="0" w:uiPriority="72" w:unhideWhenUsed="0"/>
+    <w:lsdException w:name="Colorful Grid Accent 6" w:semiHidden="0" w:uiPriority="73" w:unhideWhenUsed="0"/>
+    <w:lsdException w:name="Subtle Emphasis" w:semiHidden="0" w:uiPriority="19" w:unhideWhenUsed="0" w:qFormat="1"/>
+    <w:lsdException w:name="Intense Emphasis" w:semiHidden="0" w:uiPriority="21" w:unhideWhenUsed="0" w:qFormat="1"/>
+    <w:lsdException w:name="Subtle Reference" w:semiHidden="0" w:uiPriority="31" w:unhideWhenUsed="0" w:qFormat="1"/>
+    <w:lsdException w:name="Intense Reference" w:semiHidden="0" w:uiPriority="32" w:unhideWhenUsed="0" w:qFormat="1"/>
+    <w:lsdException w:name="Book Title" w:semiHidden="0" w:uiPriority="33" w:unhideWhenUsed="0" w:qFormat="1"/>
+    <w:lsdException w:name="Bibliography" w:uiPriority="37"/>
+    <w:lsdException w:name="TOC Heading" w:uiPriority="39" w:qFormat="1"/>
+  </w:latentStyles>
+  <w:style w:type="paragraph" w:default="1" w:styleId="Normal">
+    <w:name w:val="Normal"/>
+    <w:qFormat/>
+  </w:style>
+  <w:style w:type="paragraph" w:styleId="Heading1">
+    <w:name w:val="heading 1"/>
+    <w:basedOn w:val="Normal"/>
+    <w:next w:val="Normal"/>
+    <w:link w:val="Heading1Char"/>
+    <w:uiPriority w:val="9"/>
+    <w:qFormat/>
+    <w:rsid w:val="00A75C13"/>
+    <w:pPr>
+      <w:keepNext/>
+      <w:keepLines/>
+      <w:spacing w:before="480"/>
+      <w:outlineLvl w:val="0"/>
+    </w:pPr>
+    <w:rPr>
+      <w:rFonts w:asciiTheme="majorHAnsi" w:eastAsiaTheme="majorEastAsia" w:hAnsiTheme="majorHAnsi" w:cstheme="majorBidi"/>
+      <w:b/>
+      <w:bCs/>
+      <w:color w:val="345A8A" w:themeColor="accent1" w:themeShade="B5"/>
+      <w:sz w:val="32"/>
+      <w:szCs w:val="32"/>
+    </w:rPr>
+  </w:style>
+  <w:style w:type="paragraph" w:styleId="Heading2">
+    <w:name w:val="heading 2"/>
+    <w:basedOn w:val="Normal"/>
+    <w:next w:val="Normal"/>
+    <w:link w:val="Heading2Char"/>
+    <w:uiPriority w:val="9"/>
+    <w:unhideWhenUsed/>
+    <w:qFormat/>
+    <w:rsid w:val="00CD42D8"/>
+    <w:pPr>
+      <w:keepNext/>
+      <w:keepLines/>
+      <w:spacing w:before="200"/>
+      <w:outlineLvl w:val="1"/>
+    </w:pPr>
+    <w:rPr>
+      <w:rFonts w:asciiTheme="majorHAnsi" w:eastAsiaTheme="majorEastAsia" w:hAnsiTheme="majorHAnsi" w:cstheme="majorBidi"/>
+      <w:b/>
+      <w:bCs/>
+      <w:color w:val="4F81BD" w:themeColor="accent1"/>
+      <w:sz w:val="26"/>
+      <w:szCs w:val="26"/>
+    </w:rPr>
+  </w:style>
+  <w:style w:type="paragraph" w:styleId="Heading3">
+    <w:name w:val="heading 3"/>
+    <w:basedOn w:val="Normal"/>
+    <w:next w:val="Normal"/>
+    <w:link w:val="Heading3Char"/>
+    <w:uiPriority w:val="9"/>
+    <w:unhideWhenUsed/>
+    <w:qFormat/>
+    <w:rsid w:val="00CD42D8"/>
+    <w:pPr>
+      <w:keepNext/>
+      <w:keepLines/>
+      <w:spacing w:before="200"/>
+      <w:outlineLvl w:val="2"/>
+    </w:pPr>
+    <w:rPr>
+      <w:rFonts w:asciiTheme="majorHAnsi" w:eastAsiaTheme="majorEastAsia" w:hAnsiTheme="majorHAnsi" w:cstheme="majorBidi"/>
+      <w:b/>
+      <w:bCs/>
+      <w:color w:val="4F81BD" w:themeColor="accent1"/>
+    </w:rPr>
+  </w:style>
+  <w:style w:type="character" w:default="1" w:styleId="DefaultParagraphFont">
+    <w:name w:val="Default Paragraph Font"/>
+    <w:uiPriority w:val="1"/>
+    <w:semiHidden/>
+    <w:unhideWhenUsed/>
+  </w:style>
+  <w:style w:type="table" w:default="1" w:styleId="TableNormal">
+    <w:name w:val="Normal Table"/>
+    <w:uiPriority w:val="99"/>
+    <w:semiHidden/>
+    <w:unhideWhenUsed/>
+    <w:tblPr>
+      <w:tblInd w:w="0" w:type="dxa"/>
+      <w:tblCellMar>
+        <w:top w:w="0" w:type="dxa"/>
+        <w:left w:w="108" w:type="dxa"/>
+        <w:bottom w:w="0" w:type="dxa"/>
+        <w:right w:w="108" w:type="dxa"/>
+      </w:tblCellMar>
+    </w:tblPr>
+  </w:style>
+  <w:style w:type="numbering" w:default="1" w:styleId="NoList">
+    <w:name w:val="No List"/>
+    <w:uiPriority w:val="99"/>
+    <w:semiHidden/>
+    <w:unhideWhenUsed/>
+  </w:style>
+  <w:style w:type="character" w:customStyle="1" w:styleId="Heading2Char">
+    <w:name w:val="Heading 2 Char"/>
+    <w:basedOn w:val="DefaultParagraphFont"/>
+    <w:link w:val="Heading2"/>
+    <w:uiPriority w:val="9"/>
+    <w:rsid w:val="00CD42D8"/>
+    <w:rPr>
+      <w:rFonts w:asciiTheme="majorHAnsi" w:eastAsiaTheme="majorEastAsia" w:hAnsiTheme="majorHAnsi" w:cstheme="majorBidi"/>
+      <w:b/>
+      <w:bCs/>
+      <w:color w:val="4F81BD" w:themeColor="accent1"/>
+      <w:sz w:val="26"/>
+      <w:szCs w:val="26"/>
+    </w:rPr>
+  </w:style>
+  <w:style w:type="character" w:customStyle="1" w:styleId="Heading3Char">
+    <w:name w:val="Heading 3 Char"/>
+    <w:basedOn w:val="DefaultParagraphFont"/>
+    <w:link w:val="Heading3"/>
+    <w:uiPriority w:val="9"/>
+    <w:rsid w:val="00CD42D8"/>
+    <w:rPr>
+      <w:rFonts w:asciiTheme="majorHAnsi" w:eastAsiaTheme="majorEastAsia" w:hAnsiTheme="majorHAnsi" w:cstheme="majorBidi"/>
+      <w:b/>
+      <w:bCs/>
+      <w:color w:val="4F81BD" w:themeColor="accent1"/>
+    </w:rPr>
+  </w:style>
+  <w:style w:type="paragraph" w:styleId="Title">
+    <w:name w:val="Title"/>
+    <w:basedOn w:val="Normal"/>
+    <w:next w:val="Normal"/>
+    <w:link w:val="TitleChar"/>
+    <w:uiPriority w:val="10"/>
+    <w:qFormat/>
+    <w:rsid w:val="00CD42D8"/>
+    <w:pPr>
+      <w:pBdr>
+        <w:bottom w:val="single" w:sz="8" w:space="4" w:color="4F81BD" w:themeColor="accent1"/>
+      </w:pBdr>
+      <w:spacing w:after="300"/>
+      <w:contextualSpacing/>
+    </w:pPr>
+    <w:rPr>
+      <w:rFonts w:asciiTheme="majorHAnsi" w:eastAsiaTheme="majorEastAsia" w:hAnsiTheme="majorHAnsi" w:cstheme="majorBidi"/>
+      <w:color w:val="17365D" w:themeColor="text2" w:themeShade="BF"/>
+      <w:spacing w:val="5"/>
+      <w:kern w:val="28"/>
+      <w:sz w:val="52"/>
+      <w:szCs w:val="52"/>
+    </w:rPr>
+  </w:style>
+  <w:style w:type="character" w:customStyle="1" w:styleId="TitleChar">
+    <w:name w:val="Title Char"/>
+    <w:basedOn w:val="DefaultParagraphFont"/>
+    <w:link w:val="Title"/>
+    <w:uiPriority w:val="10"/>
+    <w:rsid w:val="00CD42D8"/>
+    <w:rPr>
+      <w:rFonts w:asciiTheme="majorHAnsi" w:eastAsiaTheme="majorEastAsia" w:hAnsiTheme="majorHAnsi" w:cstheme="majorBidi"/>
+      <w:color w:val="17365D" w:themeColor="text2" w:themeShade="BF"/>
+      <w:spacing w:val="5"/>
+      <w:kern w:val="28"/>
+      <w:sz w:val="52"/>
+      <w:szCs w:val="52"/>
+    </w:rPr>
+  </w:style>
+  <w:style w:type="character" w:customStyle="1" w:styleId="Heading1Char">
+    <w:name w:val="Heading 1 Char"/>
+    <w:basedOn w:val="DefaultParagraphFont"/>
+    <w:link w:val="Heading1"/>
+    <w:uiPriority w:val="9"/>
+    <w:rsid w:val="00A75C13"/>
+    <w:rPr>
+      <w:rFonts w:asciiTheme="majorHAnsi" w:eastAsiaTheme="majorEastAsia" w:hAnsiTheme="majorHAnsi" w:cstheme="majorBidi"/>
+      <w:b/>
+      <w:bCs/>
+      <w:color w:val="345A8A" w:themeColor="accent1" w:themeShade="B5"/>
+      <w:sz w:val="32"/>
+      <w:szCs w:val="32"/>
+    </w:rPr>
+  </w:style>
+  <w:style w:type="paragraph" w:styleId="ListParagraph">
+    <w:name w:val="List Paragraph"/>
+    <w:basedOn w:val="Normal"/>
+    <w:uiPriority w:val="34"/>
+    <w:qFormat/>
+    <w:rsid w:val="00230903"/>
+    <w:pPr>
+      <w:ind w:left="720"/>
+      <w:contextualSpacing/>
+    </w:pPr>
+  </w:style>
+  <w:style w:type="paragraph" w:styleId="Header">
+    <w:name w:val="header"/>
+    <w:basedOn w:val="Normal"/>
+    <w:link w:val="HeaderChar"/>
+    <w:uiPriority w:val="99"/>
+    <w:unhideWhenUsed/>
+    <w:rsid w:val="008B5CAC"/>
+    <w:pPr>
+      <w:tabs>
+        <w:tab w:val="center" w:pos="4680"/>
+        <w:tab w:val="right" w:pos="9360"/>
+      </w:tabs>
+    </w:pPr>
+  </w:style>
+  <w:style w:type="character" w:customStyle="1" w:styleId="HeaderChar">
+    <w:name w:val="Header Char"/>
+    <w:basedOn w:val="DefaultParagraphFont"/>
+    <w:link w:val="Header"/>
+    <w:uiPriority w:val="99"/>
+    <w:rsid w:val="008B5CAC"/>
+  </w:style>
+  <w:style w:type="paragraph" w:styleId="Footer">
+    <w:name w:val="footer"/>
+    <w:basedOn w:val="Normal"/>
+    <w:link w:val="FooterChar"/>
+    <w:uiPriority w:val="99"/>
+    <w:unhideWhenUsed/>
+    <w:rsid w:val="008B5CAC"/>
+    <w:pPr>
+      <w:tabs>
+        <w:tab w:val="center" w:pos="4680"/>
+        <w:tab w:val="right" w:pos="9360"/>
+      </w:tabs>
+    </w:pPr>
+  </w:style>
+  <w:style w:type="character" w:customStyle="1" w:styleId="FooterChar">
+    <w:name w:val="Footer Char"/>
+    <w:basedOn w:val="DefaultParagraphFont"/>
+    <w:link w:val="Footer"/>
+    <w:uiPriority w:val="99"/>
+    <w:rsid w:val="008B5CAC"/>
+  </w:style>
+</w:styles>
+</file>
+
+<file path=word/stylesWithEffects.xml><?xml version="1.0" encoding="utf-8"?>
+<w:styles xmlns:wpc="http://schemas.microsoft.com/office/word/2010/wordprocessingCanvas" xmlns:mo="http://schemas.microsoft.com/office/mac/office/2008/main" xmlns:mc="http://schemas.openxmlformats.org/markup-compatibility/2006" xmlns:mv="urn:schemas-microsoft-com:mac:vml" xmlns:o="urn:schemas-microsoft-com:office:office" xmlns:r="http://schemas.openxmlformats.org/officeDocument/2006/relationships" xmlns:m="http://schemas.openxmlformats.org/officeDocument/2006/math" xmlns:v="urn:schemas-microsoft-com:vml" xmlns:wp14="http://schemas.microsoft.com/office/word/2010/wordprocessingDrawing" xmlns:wp="http://schemas.openxmlformats.org/drawingml/2006/wordprocessingDrawing" xmlns:w10="urn:schemas-microsoft-com:office:word" xmlns:w="http://schemas.openxmlformats.org/wordprocessingml/2006/main" xmlns:w14="http://schemas.microsoft.com/office/word/2010/wordml" xmlns:wpg="http://schemas.microsoft.com/office/word/2010/wordprocessingGroup" xmlns:wpi="http://schemas.microsoft.com/office/word/2010/wordprocessingInk" xmlns:wne="http://schemas.microsoft.com/office/word/2006/wordml" xmlns:wps="http://schemas.microsoft.com/office/word/2010/wordprocessingShape" mc:Ignorable="w14 wp14">
+  <w:docDefaults>
+    <w:rPrDefault>
+      <w:rPr>
+        <w:rFonts w:asciiTheme="minorHAnsi" w:eastAsiaTheme="minorEastAsia" w:hAnsiTheme="minorHAnsi" w:cstheme="minorBidi"/>
+        <w:sz w:val="24"/>
+        <w:szCs w:val="24"/>
+        <w:lang w:val="en-US" w:eastAsia="en-US" w:bidi="ar-SA"/>
+      </w:rPr>
+    </w:rPrDefault>
+    <w:pPrDefault/>
+  </w:docDefaults>
+  <w:latentStyles w:defLockedState="0" w:defUIPriority="99" w:defSemiHidden="1" w:defUnhideWhenUsed="1" w:defQFormat="0" w:count="276">
+    <w:lsdException w:name="Normal" w:semiHidden="0" w:uiPriority="0" w:unhideWhenUsed="0" w:qFormat="1"/>
+    <w:lsdException w:name="heading 1" w:semiHidden="0" w:uiPriority="9" w:unhideWhenUsed="0" w:qFormat="1"/>
+    <w:lsdException w:name="heading 2" w:uiPriority="9" w:qFormat="1"/>
+    <w:lsdException w:name="heading 3" w:uiPriority="9" w:qFormat="1"/>
+    <w:lsdException w:name="heading 4" w:uiPriority="9" w:qFormat="1"/>
+    <w:lsdException w:name="heading 5" w:uiPriority="9" w:qFormat="1"/>
+    <w:lsdException w:name="heading 6" w:uiPriority="9" w:qFormat="1"/>
+    <w:lsdException w:name="heading 7" w:uiPriority="9" w:qFormat="1"/>
+    <w:lsdException w:name="heading 8" w:uiPriority="9" w:qFormat="1"/>
+    <w:lsdException w:name="heading 9" w:uiPriority="9" w:qFormat="1"/>
+    <w:lsdException w:name="toc 1" w:uiPriority="39"/>
+    <w:lsdException w:name="toc 2" w:uiPriority="39"/>
+    <w:lsdException w:name="toc 3" w:uiPriority="39"/>
+    <w:lsdException w:name="toc 4" w:uiPriority="39"/>
+    <w:lsdException w:name="toc 5" w:uiPriority="39"/>
+    <w:lsdException w:name="toc 6" w:uiPriority="39"/>
+    <w:lsdException w:name="toc 7" w:uiPriority="39"/>
+    <w:lsdException w:name="toc 8" w:uiPriority="39"/>
+    <w:lsdException w:name="toc 9" w:uiPriority="39"/>
+    <w:lsdException w:name="caption" w:uiPriority="35" w:qFormat="1"/>
+    <w:lsdException w:name="Title" w:semiHidden="0" w:uiPriority="10" w:unhideWhenUsed="0" w:qFormat="1"/>
+    <w:lsdException w:name="Default Paragraph Font" w:uiPriority="1"/>
+    <w:lsdException w:name="Subtitle" w:semiHidden="0" w:uiPriority="11" w:unhideWhenUsed="0" w:qFormat="1"/>
+    <w:lsdException w:name="Strong" w:semiHidden="0" w:uiPriority="22" w:unhideWhenUsed="0" w:qFormat="1"/>
+    <w:lsdException w:name="Emphasis" w:semiHidden="0" w:uiPriority="20" w:unhideWhenUsed="0" w:qFormat="1"/>
+    <w:lsdException w:name="Table Grid" w:semiHidden="0" w:uiPriority="59" w:unhideWhenUsed="0"/>
+    <w:lsdException w:name="Note Level 1" w:semiHidden="0" w:unhideWhenUsed="0"/>
+    <w:lsdException w:name="Note Level 2" w:semiHidden="0" w:unhideWhenUsed="0"/>
+    <w:lsdException w:name="Note Level 3" w:semiHidden="0" w:unhideWhenUsed="0"/>
+    <w:lsdException w:name="Note Level 4" w:semiHidden="0" w:unhideWhenUsed="0"/>
+    <w:lsdException w:name="Note Level 5" w:semiHidden="0" w:unhideWhenUsed="0"/>
+    <w:lsdException w:name="Note Level 6" w:semiHidden="0" w:unhideWhenUsed="0"/>
+    <w:lsdException w:name="Note Level 7" w:semiHidden="0" w:unhideWhenUsed="0"/>
+    <w:lsdException w:name="Note Level 8" w:semiHidden="0" w:unhideWhenUsed="0"/>
+    <w:lsdException w:name="Note Level 9" w:semiHidden="0" w:unhideWhenUsed="0"/>
+    <w:lsdException w:name="Placeholder Text" w:unhideWhenUsed="0"/>
+    <w:lsdException w:name="No Spacing" w:semiHidden="0" w:uiPriority="1" w:unhideWhenUsed="0" w:qFormat="1"/>
+    <w:lsdException w:name="Light Shading" w:semiHidden="0" w:uiPriority="60" w:unhideWhenUsed="0"/>
+    <w:lsdException w:name="Light List" w:semiHidden="0" w:uiPriority="61" w:unhideWhenUsed="0"/>
+    <w:lsdException w:name="Light Grid" w:semiHidden="0" w:uiPriority="62" w:unhideWhenUsed="0"/>
+    <w:lsdException w:name="Medium Shading 1" w:semiHidden="0" w:uiPriority="63" w:unhideWhenUsed="0"/>
+    <w:lsdException w:name="Medium Shading 2" w:semiHidden="0" w:uiPriority="64" w:unhideWhenUsed="0"/>
+    <w:lsdException w:name="Medium List 1" w:semiHidden="0" w:uiPriority="65" w:unhideWhenUsed="0"/>
+    <w:lsdException w:name="Medium List 2" w:semiHidden="0" w:uiPriority="66" w:unhideWhenUsed="0"/>
+    <w:lsdException w:name="Medium Grid 1" w:semiHidden="0" w:uiPriority="67" w:unhideWhenUsed="0"/>
+    <w:lsdException w:name="Medium Grid 2" w:semiHidden="0" w:uiPriority="68" w:unhideWhenUsed="0"/>
+    <w:lsdException w:name="Medium Grid 3" w:semiHidden="0" w:uiPriority="69" w:unhideWhenUsed="0"/>
+    <w:lsdException w:name="Dark List" w:semiHidden="0" w:uiPriority="70" w:unhideWhenUsed="0"/>
+    <w:lsdException w:name="Colorful Shading" w:semiHidden="0" w:uiPriority="71" w:unhideWhenUsed="0"/>
+    <w:lsdException w:name="Colorful List" w:semiHidden="0" w:uiPriority="72" w:unhideWhenUsed="0"/>
+    <w:lsdException w:name="Colorful Grid" w:semiHidden="0" w:uiPriority="73" w:unhideWhenUsed="0"/>
+    <w:lsdException w:name="Light Shading Accent 1" w:semiHidden="0" w:uiPriority="60" w:unhideWhenUsed="0"/>
+    <w:lsdException w:name="Light List Accent 1" w:semiHidden="0" w:uiPriority="61" w:unhideWhenUsed="0"/>
+    <w:lsdException w:name="Light Grid Accent 1" w:semiHidden="0" w:uiPriority="62" w:unhideWhenUsed="0"/>
+    <w:lsdException w:name="Medium Shading 1 Accent 1" w:semiHidden="0" w:uiPriority="63" w:unhideWhenUsed="0"/>
+    <w:lsdException w:name="Medium Shading 2 Accent 1" w:semiHidden="0" w:uiPriority="64" w:unhideWhenUsed="0"/>
+    <w:lsdException w:name="Medium List 1 Accent 1" w:semiHidden="0" w:uiPriority="65" w:unhideWhenUsed="0"/>
+    <w:lsdException w:name="Revision" w:unhideWhenUsed="0"/>
+    <w:lsdException w:name="List Paragraph" w:semiHidden="0" w:uiPriority="34" w:unhideWhenUsed="0" w:qFormat="1"/>
+    <w:lsdException w:name="Quote" w:semiHidden="0" w:uiPriority="29" w:unhideWhenUsed="0" w:qFormat="1"/>
+    <w:lsdException w:name="Intense Quote" w:semiHidden="0" w:uiPriority="30" w:unhideWhenUsed="0" w:qFormat="1"/>
+    <w:lsdException w:name="Medium List 2 Accent 1" w:semiHidden="0" w:uiPriority="66" w:unhideWhenUsed="0"/>
+    <w:lsdException w:name="Medium Grid 1 Accent 1" w:semiHidden="0" w:uiPriority="67" w:unhideWhenUsed="0"/>
+    <w:lsdException w:name="Medium Grid 2 Accent 1" w:semiHidden="0" w:uiPriority="68" w:unhideWhenUsed="0"/>
+    <w:lsdException w:name="Medium Grid 3 Accent 1" w:semiHidden="0" w:uiPriority="69" w:unhideWhenUsed="0"/>
+    <w:lsdException w:name="Dark List Accent 1" w:semiHidden="0" w:uiPriority="70" w:unhideWhenUsed="0"/>
+    <w:lsdException w:name="Colorful Shading Accent 1" w:semiHidden="0" w:uiPriority="71" w:unhideWhenUsed="0"/>
+    <w:lsdException w:name="Colorful List Accent 1" w:semiHidden="0" w:uiPriority="72" w:unhideWhenUsed="0"/>
+    <w:lsdException w:name="Colorful Grid Accent 1" w:semiHidden="0" w:uiPriority="73" w:unhideWhenUsed="0"/>
+    <w:lsdException w:name="Light Shading Accent 2" w:semiHidden="0" w:uiPriority="60" w:unhideWhenUsed="0"/>
+    <w:lsdException w:name="Light List Accent 2" w:semiHidden="0" w:uiPriority="61" w:unhideWhenUsed="0"/>
+    <w:lsdException w:name="Light Grid Accent 2" w:semiHidden="0" w:uiPriority="62" w:unhideWhenUsed="0"/>
+    <w:lsdException w:name="Medium Shading 1 Accent 2" w:semiHidden="0" w:uiPriority="63" w:unhideWhenUsed="0"/>
+    <w:lsdException w:name="Medium Shading 2 Accent 2" w:semiHidden="0" w:uiPriority="64" w:unhideWhenUsed="0"/>
+    <w:lsdException w:name="Medium List 1 Accent 2" w:semiHidden="0" w:uiPriority="65" w:unhideWhenUsed="0"/>
+    <w:lsdException w:name="Medium List 2 Accent 2" w:semiHidden="0" w:uiPriority="66" w:unhideWhenUsed="0"/>
+    <w:lsdException w:name="Medium Grid 1 Accent 2" w:semiHidden="0" w:uiPriority="67" w:unhideWhenUsed="0"/>
+    <w:lsdException w:name="Medium Grid 2 Accent 2" w:semiHidden="0" w:uiPriority="68" w:unhideWhenUsed="0"/>
+    <w:lsdException w:name="Medium Grid 3 Accent 2" w:semiHidden="0" w:uiPriority="69" w:unhideWhenUsed="0"/>
+    <w:lsdException w:name="Dark List Accent 2" w:semiHidden="0" w:uiPriority="70" w:unhideWhenUsed="0"/>
+    <w:lsdException w:name="Colorful Shading Accent 2" w:semiHidden="0" w:uiPriority="71" w:unhideWhenUsed="0"/>
+    <w:lsdException w:name="Colorful List Accent 2" w:semiHidden="0" w:uiPriority="72" w:unhideWhenUsed="0"/>
+    <w:lsdException w:name="Colorful Grid Accent 2" w:semiHidden="0" w:uiPriority="73" w:unhideWhenUsed="0"/>
+    <w:lsdException w:name="Light Shading Accent 3" w:semiHidden="0" w:uiPriority="60" w:unhideWhenUsed="0"/>
+    <w:lsdException w:name="Light List Accent 3" w:semiHidden="0" w:uiPriority="61" w:unhideWhenUsed="0"/>
+    <w:lsdException w:name="Light Grid Accent 3" w:semiHidden="0" w:uiPriority="62" w:unhideWhenUsed="0"/>
+    <w:lsdException w:name="Medium Shading 1 Accent 3" w:semiHidden="0" w:uiPriority="63" w:unhideWhenUsed="0"/>
+    <w:lsdException w:name="Medium Shading 2 Accent 3" w:semiHidden="0" w:uiPriority="64" w:unhideWhenUsed="0"/>
+    <w:lsdException w:name="Medium List 1 Accent 3" w:semiHidden="0" w:uiPriority="65" w:unhideWhenUsed="0"/>
+    <w:lsdException w:name="Medium List 2 Accent 3" w:semiHidden="0" w:uiPriority="66" w:unhideWhenUsed="0"/>
+    <w:lsdException w:name="Medium Grid 1 Accent 3" w:semiHidden="0" w:uiPriority="67" w:unhideWhenUsed="0"/>
+    <w:lsdException w:name="Medium Grid 2 Accent 3" w:semiHidden="0" w:uiPriority="68" w:unhideWhenUsed="0"/>
+    <w:lsdException w:name="Medium Grid 3 Accent 3" w:semiHidden="0" w:uiPriority="69" w:unhideWhenUsed="0"/>
+    <w:lsdException w:name="Dark List Accent 3" w:semiHidden="0" w:uiPriority="70" w:unhideWhenUsed="0"/>
+    <w:lsdException w:name="Colorful Shading Accent 3" w:semiHidden="0" w:uiPriority="71" w:unhideWhenUsed="0"/>
+    <w:lsdException w:name="Colorful List Accent 3" w:semiHidden="0" w:uiPriority="72" w:unhideWhenUsed="0"/>
+    <w:lsdException w:name="Colorful Grid Accent 3" w:semiHidden="0" w:uiPriority="73" w:unhideWhenUsed="0"/>
+    <w:lsdException w:name="Light Shading Accent 4" w:semiHidden="0" w:uiPriority="60" w:unhideWhenUsed="0"/>
+    <w:lsdException w:name="Light List Accent 4" w:semiHidden="0" w:uiPriority="61" w:unhideWhenUsed="0"/>
+    <w:lsdException w:name="Light Grid Accent 4" w:semiHidden="0" w:uiPriority="62" w:unhideWhenUsed="0"/>
+    <w:lsdException w:name="Medium Shading 1 Accent 4" w:semiHidden="0" w:uiPriority="63" w:unhideWhenUsed="0"/>
+    <w:lsdException w:name="Medium Shading 2 Accent 4" w:semiHidden="0" w:uiPriority="64" w:unhideWhenUsed="0"/>
+    <w:lsdException w:name="Medium List 1 Accent 4" w:semiHidden="0" w:uiPriority="65" w:unhideWhenUsed="0"/>
+    <w:lsdException w:name="Medium List 2 Accent 4" w:semiHidden="0" w:uiPriority="66" w:unhideWhenUsed="0"/>
+    <w:lsdException w:name="Medium Grid 1 Accent 4" w:semiHidden="0" w:uiPriority="67" w:unhideWhenUsed="0"/>
+    <w:lsdException w:name="Medium Grid 2 Accent 4" w:semiHidden="0" w:uiPriority="68" w:unhideWhenUsed="0"/>
+    <w:lsdException w:name="Medium Grid 3 Accent 4" w:semiHidden="0" w:uiPriority="69" w:unhideWhenUsed="0"/>
+    <w:lsdException w:name="Dark List Accent 4" w:semiHidden="0" w:uiPriority="70" w:unhideWhenUsed="0"/>
+    <w:lsdException w:name="Colorful Shading Accent 4" w:semiHidden="0" w:uiPriority="71" w:unhideWhenUsed="0"/>
+    <w:lsdException w:name="Colorful List Accent 4" w:semiHidden="0" w:uiPriority="72" w:unhideWhenUsed="0"/>
+    <w:lsdException w:name="Colorful Grid Accent 4" w:semiHidden="0" w:uiPriority="73" w:unhideWhenUsed="0"/>
+    <w:lsdException w:name="Light Shading Accent 5" w:semiHidden="0" w:uiPriority="60" w:unhideWhenUsed="0"/>
+    <w:lsdException w:name="Light List Accent 5" w:semiHidden="0" w:uiPriority="61" w:unhideWhenUsed="0"/>
+    <w:lsdException w:name="Light Grid Accent 5" w:semiHidden="0" w:uiPriority="62" w:unhideWhenUsed="0"/>
+    <w:lsdException w:name="Medium Shading 1 Accent 5" w:semiHidden="0" w:uiPriority="63" w:unhideWhenUsed="0"/>
+    <w:lsdException w:name="Medium Shading 2 Accent 5" w:semiHidden="0" w:uiPriority="64" w:unhideWhenUsed="0"/>
+    <w:lsdException w:name="Medium List 1 Accent 5" w:semiHidden="0" w:uiPriority="65" w:unhideWhenUsed="0"/>
+    <w:lsdException w:name="Medium List 2 Accent 5" w:semiHidden="0" w:uiPriority="66" w:unhideWhenUsed="0"/>
+    <w:lsdException w:name="Medium Grid 1 Accent 5" w:semiHidden="0" w:uiPriority="67" w:unhideWhenUsed="0"/>
+    <w:lsdException w:name="Medium Grid 2 Accent 5" w:semiHidden="0" w:uiPriority="68" w:unhideWhenUsed="0"/>
+    <w:lsdException w:name="Medium Grid 3 Accent 5" w:semiHidden="0" w:uiPriority="69" w:unhideWhenUsed="0"/>
+    <w:lsdException w:name="Dark List Accent 5" w:semiHidden="0" w:uiPriority="70" w:unhideWhenUsed="0"/>
+    <w:lsdException w:name="Colorful Shading Accent 5" w:semiHidden="0" w:uiPriority="71" w:unhideWhenUsed="0"/>
+    <w:lsdException w:name="Colorful List Accent 5" w:semiHidden="0" w:uiPriority="72" w:unhideWhenUsed="0"/>
+    <w:lsdException w:name="Colorful Grid Accent 5" w:semiHidden="0" w:uiPriority="73" w:unhideWhenUsed="0"/>
+    <w:lsdException w:name="Light Shading Accent 6" w:semiHidden="0" w:uiPriority="60" w:unhideWhenUsed="0"/>
+    <w:lsdException w:name="Light List Accent 6" w:semiHidden="0" w:uiPriority="61" w:unhideWhenUsed="0"/>
+    <w:lsdException w:name="Light Grid Accent 6" w:semiHidden="0" w:uiPriority="62" w:unhideWhenUsed="0"/>
+    <w:lsdException w:name="Medium Shading 1 Accent 6" w:semiHidden="0" w:uiPriority="63" w:unhideWhenUsed="0"/>
+    <w:lsdException w:name="Medium Shading 2 Accent 6" w:semiHidden="0" w:uiPriority="64" w:unhideWhenUsed="0"/>
+    <w:lsdException w:name="Medium List 1 Accent 6" w:semiHidden="0" w:uiPriority="65" w:unhideWhenUsed="0"/>
+    <w:lsdException w:name="Medium List 2 Accent 6" w:semiHidden="0" w:uiPriority="66" w:unhideWhenUsed="0"/>
+    <w:lsdException w:name="Medium Grid 1 Accent 6" w:semiHidden="0" w:uiPriority="67" w:unhideWhenUsed="0"/>
+    <w:lsdException w:name="Medium Grid 2 Accent 6" w:semiHidden="0" w:uiPriority="68" w:unhideWhenUsed="0"/>
+    <w:lsdException w:name="Medium Grid 3 Accent 6" w:semiHidden="0" w:uiPriority="69" w:unhideWhenUsed="0"/>
+    <w:lsdException w:name="Dark List Accent 6" w:semiHidden="0" w:uiPriority="70" w:unhideWhenUsed="0"/>
+    <w:lsdException w:name="Colorful Shading Accent 6" w:semiHidden="0" w:uiPriority="71" w:unhideWhenUsed="0"/>
+    <w:lsdException w:name="Colorful List Accent 6" w:semiHidden="0" w:uiPriority="72" w:unhideWhenUsed="0"/>
+    <w:lsdException w:name="Colorful Grid Accent 6" w:semiHidden="0" w:uiPriority="73" w:unhideWhenUsed="0"/>
+    <w:lsdException w:name="Subtle Emphasis" w:semiHidden="0" w:uiPriority="19" w:unhideWhenUsed="0" w:qFormat="1"/>
+    <w:lsdException w:name="Intense Emphasis" w:semiHidden="0" w:uiPriority="21" w:unhideWhenUsed="0" w:qFormat="1"/>
+    <w:lsdException w:name="Subtle Reference" w:semiHidden="0" w:uiPriority="31" w:unhideWhenUsed="0" w:qFormat="1"/>
+    <w:lsdException w:name="Intense Reference" w:semiHidden="0" w:uiPriority="32" w:unhideWhenUsed="0" w:qFormat="1"/>
+    <w:lsdException w:name="Book Title" w:semiHidden="0" w:uiPriority="33" w:unhideWhenUsed="0" w:qFormat="1"/>
+    <w:lsdException w:name="Bibliography" w:uiPriority="37"/>
+    <w:lsdException w:name="TOC Heading" w:uiPriority="39" w:qFormat="1"/>
   </w:latentStyles>
   <w:style w:type="paragraph" w:default="1" w:styleId="Normal">
     <w:name w:val="Normal"/>
@@ -7003,7 +8619,7 @@
 </file>
 
 <file path=customXml/itemProps1.xml><?xml version="1.0" encoding="utf-8"?>
-<ds:datastoreItem xmlns:ds="http://schemas.openxmlformats.org/officeDocument/2006/customXml" ds:itemID="{12F00990-88E9-4C6F-808E-D27850B5EE61}">
+<ds:datastoreItem xmlns:ds="http://schemas.openxmlformats.org/officeDocument/2006/customXml" ds:itemID="{18E6CFCE-3755-AA4B-AB9B-B9497D2CB36F}">
   <ds:schemaRefs>
     <ds:schemaRef ds:uri="http://schemas.openxmlformats.org/officeDocument/2006/bibliography"/>
   </ds:schemaRefs>

</xml_diff>